<commit_message>
Fixed typo, improved table formatting.
</commit_message>
<xml_diff>
--- a/thesis.docx
+++ b/thesis.docx
@@ -6,6 +6,8 @@
       <w:pPr>
         <w:pStyle w:val="Szmozatlancmsor"/>
       </w:pPr>
+      <w:bookmarkStart w:id="0" w:name="_GoBack"/>
+      <w:bookmarkEnd w:id="0"/>
       <w:r>
         <w:t>Általános információk</w:t>
       </w:r>
@@ -250,27 +252,24 @@
           <w:rStyle w:val="Tjkoztat"/>
         </w:rPr>
       </w:pPr>
-      <w:proofErr w:type="gramStart"/>
       <w:r>
         <w:rPr>
           <w:rStyle w:val="Tjkoztat"/>
         </w:rPr>
-        <w:t>Függelék(</w:t>
-      </w:r>
-      <w:proofErr w:type="spellStart"/>
-      <w:proofErr w:type="gramEnd"/>
-      <w:r>
+        <w:t>Függelék(ek)</w:t>
+      </w:r>
+    </w:p>
+    <w:p>
+      <w:pPr>
         <w:rPr>
           <w:rStyle w:val="Tjkoztat"/>
         </w:rPr>
-        <w:t>ek</w:t>
-      </w:r>
-      <w:proofErr w:type="spellEnd"/>
+      </w:pPr>
       <w:r>
         <w:rPr>
           <w:rStyle w:val="Tjkoztat"/>
         </w:rPr>
-        <w:t>)</w:t>
+        <w:t>Felhasználható a következő oldaltól kezdődő Diplomaterv sablon dokumentum tartalma. Ügyeljen a konzulens nevét és a beadás évét jelölő szövegdobozokra, mert azokra külön ki kell adni a frissítést. A mezők tartalma a sablonban a dokumentum adatlapja alapján automatikusan kerül kitöltésre.</w:t>
       </w:r>
     </w:p>
     <w:p>
@@ -283,34 +282,7 @@
         <w:rPr>
           <w:rStyle w:val="Tjkoztat"/>
         </w:rPr>
-        <w:t>Felhasználható a következő oldaltól kezdődő Diplomaterv sablon dokumentum tartalma. Ügyeljen a konzulens nevét és a beadás évét jelölő szövegdobozokra, mert azokra külön ki kell adni a frissítést. A mezők tartalma a sablonban a dokumentum adatlapja alapján automatikusan kerül kitöltésre.</w:t>
-      </w:r>
-    </w:p>
-    <w:p>
-      <w:pPr>
-        <w:rPr>
-          <w:rStyle w:val="Tjkoztat"/>
-        </w:rPr>
-      </w:pPr>
-      <w:r>
-        <w:rPr>
-          <w:rStyle w:val="Tjkoztat"/>
-        </w:rPr>
-        <w:t xml:space="preserve">A diplomaterv szabványos méretű A4-es lapokra kerüljön. Az oldalak tükörmargóval készüljenek (mindenhol 2,5 cm, baloldalon 1 cm-es kötéssel). Az alapértelmezett betűkészlet a 12 pontos Times New </w:t>
-      </w:r>
-      <w:proofErr w:type="spellStart"/>
-      <w:r>
-        <w:rPr>
-          <w:rStyle w:val="Tjkoztat"/>
-        </w:rPr>
-        <w:t>Roman</w:t>
-      </w:r>
-      <w:proofErr w:type="spellEnd"/>
-      <w:r>
-        <w:rPr>
-          <w:rStyle w:val="Tjkoztat"/>
-        </w:rPr>
-        <w:t>, másfeles sorközzel.</w:t>
+        <w:t>A diplomaterv szabványos méretű A4-es lapokra kerüljön. Az oldalak tükörmargóval készüljenek (mindenhol 2,5 cm, baloldalon 1 cm-es kötéssel). Az alapértelmezett betűkészlet a 12 pontos Times New Roman, másfeles sorközzel.</w:t>
       </w:r>
     </w:p>
     <w:p>
@@ -455,7 +427,7 @@
         </w:rPr>
         <w:lastRenderedPageBreak/>
         <w:drawing>
-          <wp:inline distT="0" distB="0" distL="0" distR="0" wp14:anchorId="4868151B" wp14:editId="5BFE8DEA">
+          <wp:inline distT="0" distB="0" distL="0" distR="0" wp14:anchorId="2EBE8B4D" wp14:editId="5EF2DACB">
             <wp:extent cx="1952625" cy="552450"/>
             <wp:effectExtent l="0" t="0" r="9525" b="0"/>
             <wp:docPr id="3" name="Kép 3" descr="C:\Users\szarnyasg\Downloads\bme_logo_nagy.eps"/>
@@ -530,27 +502,11 @@
       <w:pPr>
         <w:pStyle w:val="Cmlapintzmny"/>
       </w:pPr>
-      <w:r>
-        <w:fldChar w:fldCharType="begin"/>
-      </w:r>
-      <w:r>
-        <w:instrText xml:space="preserve"> </w:instrText>
-      </w:r>
-      <w:r>
-        <w:instrText>DOCPROPERTY  Company  \* MERGEFORMAT</w:instrText>
-      </w:r>
-      <w:r>
-        <w:instrText xml:space="preserve"> </w:instrText>
-      </w:r>
-      <w:r>
-        <w:fldChar w:fldCharType="separate"/>
-      </w:r>
-      <w:r>
-        <w:t>Pogácsasütöde Tanszék</w:t>
-      </w:r>
-      <w:r>
-        <w:fldChar w:fldCharType="end"/>
-      </w:r>
+      <w:fldSimple w:instr=" DOCPROPERTY  Company  \* MERGEFORMAT ">
+        <w:r>
+          <w:t>Pogácsasütöde Tanszék</w:t>
+        </w:r>
+      </w:fldSimple>
     </w:p>
     <w:p>
       <w:pPr>
@@ -578,6 +534,7 @@
         <w:rPr>
           <w:rStyle w:val="Kiemels"/>
         </w:rPr>
+        <w:lastRenderedPageBreak/>
         <w:t>Készítette</w:t>
       </w:r>
     </w:p>
@@ -616,6 +573,7 @@
         <w:rPr>
           <w:rStyle w:val="Kiemels"/>
         </w:rPr>
+        <w:lastRenderedPageBreak/>
         <w:t>Konzulens</w:t>
       </w:r>
     </w:p>
@@ -630,11 +588,21 @@
           <w:docGrid w:linePitch="360"/>
         </w:sectPr>
       </w:pPr>
-      <w:fldSimple w:instr=" DOCPROPERTY  Manager  \* MERGEFORMAT ">
-        <w:r>
-          <w:t>Dr. Érték Elek</w:t>
-        </w:r>
-      </w:fldSimple>
+      <w:r>
+        <w:fldChar w:fldCharType="begin"/>
+      </w:r>
+      <w:r>
+        <w:instrText xml:space="preserve"> DOCPROPERTY  Manager  \* MERGEFORMAT </w:instrText>
+      </w:r>
+      <w:r>
+        <w:fldChar w:fldCharType="separate"/>
+      </w:r>
+      <w:r>
+        <w:t>Dr. Érték Elek</w:t>
+      </w:r>
+      <w:r>
+        <w:fldChar w:fldCharType="end"/>
+      </w:r>
     </w:p>
     <w:p>
       <w:pPr>
@@ -648,6 +616,7 @@
         </w:sectPr>
       </w:pPr>
       <w:r>
+        <w:lastRenderedPageBreak/>
         <w:fldChar w:fldCharType="begin"/>
       </w:r>
       <w:r>
@@ -674,6 +643,7 @@
         <w:pStyle w:val="Szmozatlancmsor"/>
       </w:pPr>
       <w:r>
+        <w:lastRenderedPageBreak/>
         <w:t>Tartalomjegyzék</w:t>
       </w:r>
     </w:p>
@@ -714,7 +684,7 @@
           <w:r>
             <w:fldChar w:fldCharType="separate"/>
           </w:r>
-          <w:hyperlink w:anchor="_Toc395813702" w:history="1">
+          <w:hyperlink w:anchor="_Toc396824923" w:history="1">
             <w:r>
               <w:rPr>
                 <w:rStyle w:val="Hiperhivatkozs"/>
@@ -741,7 +711,7 @@
                 <w:noProof/>
                 <w:webHidden/>
               </w:rPr>
-              <w:instrText xml:space="preserve"> PAGEREF _Toc395813702 \h </w:instrText>
+              <w:instrText xml:space="preserve"> PAGEREF _Toc396824923 \h </w:instrText>
             </w:r>
             <w:r>
               <w:rPr>
@@ -785,11 +755,12 @@
               <w:lang w:val="en-US"/>
             </w:rPr>
           </w:pPr>
-          <w:hyperlink w:anchor="_Toc395813703" w:history="1">
+          <w:hyperlink w:anchor="_Toc396824924" w:history="1">
             <w:r>
               <w:rPr>
                 <w:rStyle w:val="Hiperhivatkozs"/>
                 <w:noProof/>
+                <w:lang w:val="en-GB"/>
               </w:rPr>
               <w:t>Abstract</w:t>
             </w:r>
@@ -812,7 +783,7 @@
                 <w:noProof/>
                 <w:webHidden/>
               </w:rPr>
-              <w:instrText xml:space="preserve"> PAGEREF _Toc395813703 \h </w:instrText>
+              <w:instrText xml:space="preserve"> PAGEREF _Toc396824924 \h </w:instrText>
             </w:r>
             <w:r>
               <w:rPr>
@@ -857,7 +828,7 @@
               <w:lang w:val="en-US"/>
             </w:rPr>
           </w:pPr>
-          <w:hyperlink w:anchor="_Toc395813704" w:history="1">
+          <w:hyperlink w:anchor="_Toc396824925" w:history="1">
             <w:r>
               <w:rPr>
                 <w:rStyle w:val="Hiperhivatkozs"/>
@@ -900,7 +871,7 @@
                 <w:noProof/>
                 <w:webHidden/>
               </w:rPr>
-              <w:instrText xml:space="preserve"> PAGEREF _Toc395813704 \h </w:instrText>
+              <w:instrText xml:space="preserve"> PAGEREF _Toc396824925 \h </w:instrText>
             </w:r>
             <w:r>
               <w:rPr>
@@ -945,7 +916,7 @@
               <w:lang w:val="en-US"/>
             </w:rPr>
           </w:pPr>
-          <w:hyperlink w:anchor="_Toc395813705" w:history="1">
+          <w:hyperlink w:anchor="_Toc396824926" w:history="1">
             <w:r>
               <w:rPr>
                 <w:rStyle w:val="Hiperhivatkozs"/>
@@ -988,7 +959,7 @@
                 <w:noProof/>
                 <w:webHidden/>
               </w:rPr>
-              <w:instrText xml:space="preserve"> PAGEREF _Toc395813705 \h </w:instrText>
+              <w:instrText xml:space="preserve"> PAGEREF _Toc396824926 \h </w:instrText>
             </w:r>
             <w:r>
               <w:rPr>
@@ -1033,7 +1004,7 @@
               <w:lang w:val="en-US"/>
             </w:rPr>
           </w:pPr>
-          <w:hyperlink w:anchor="_Toc395813706" w:history="1">
+          <w:hyperlink w:anchor="_Toc396824927" w:history="1">
             <w:r>
               <w:rPr>
                 <w:rStyle w:val="Hiperhivatkozs"/>
@@ -1076,7 +1047,7 @@
                 <w:noProof/>
                 <w:webHidden/>
               </w:rPr>
-              <w:instrText xml:space="preserve"> PAGEREF _Toc395813706 \h </w:instrText>
+              <w:instrText xml:space="preserve"> PAGEREF _Toc396824927 \h </w:instrText>
             </w:r>
             <w:r>
               <w:rPr>
@@ -1121,7 +1092,7 @@
               <w:lang w:val="en-US"/>
             </w:rPr>
           </w:pPr>
-          <w:hyperlink w:anchor="_Toc395813707" w:history="1">
+          <w:hyperlink w:anchor="_Toc396824928" w:history="1">
             <w:r>
               <w:rPr>
                 <w:rStyle w:val="Hiperhivatkozs"/>
@@ -1164,7 +1135,7 @@
                 <w:noProof/>
                 <w:webHidden/>
               </w:rPr>
-              <w:instrText xml:space="preserve"> PAGEREF _Toc395813707 \h </w:instrText>
+              <w:instrText xml:space="preserve"> PAGEREF _Toc396824928 \h </w:instrText>
             </w:r>
             <w:r>
               <w:rPr>
@@ -1209,7 +1180,7 @@
               <w:lang w:val="en-US"/>
             </w:rPr>
           </w:pPr>
-          <w:hyperlink w:anchor="_Toc395813708" w:history="1">
+          <w:hyperlink w:anchor="_Toc396824929" w:history="1">
             <w:r>
               <w:rPr>
                 <w:rStyle w:val="Hiperhivatkozs"/>
@@ -1252,7 +1223,7 @@
                 <w:noProof/>
                 <w:webHidden/>
               </w:rPr>
-              <w:instrText xml:space="preserve"> PAGEREF _Toc395813708 \h </w:instrText>
+              <w:instrText xml:space="preserve"> PAGEREF _Toc396824929 \h </w:instrText>
             </w:r>
             <w:r>
               <w:rPr>
@@ -1297,7 +1268,7 @@
               <w:lang w:val="en-US"/>
             </w:rPr>
           </w:pPr>
-          <w:hyperlink w:anchor="_Toc395813709" w:history="1">
+          <w:hyperlink w:anchor="_Toc396824930" w:history="1">
             <w:r>
               <w:rPr>
                 <w:rStyle w:val="Hiperhivatkozs"/>
@@ -1340,7 +1311,7 @@
                 <w:noProof/>
                 <w:webHidden/>
               </w:rPr>
-              <w:instrText xml:space="preserve"> PAGEREF _Toc395813709 \h </w:instrText>
+              <w:instrText xml:space="preserve"> PAGEREF _Toc396824930 \h </w:instrText>
             </w:r>
             <w:r>
               <w:rPr>
@@ -1385,7 +1356,7 @@
               <w:lang w:val="en-US"/>
             </w:rPr>
           </w:pPr>
-          <w:hyperlink w:anchor="_Toc395813710" w:history="1">
+          <w:hyperlink w:anchor="_Toc396824931" w:history="1">
             <w:r>
               <w:rPr>
                 <w:rStyle w:val="Hiperhivatkozs"/>
@@ -1428,7 +1399,7 @@
                 <w:noProof/>
                 <w:webHidden/>
               </w:rPr>
-              <w:instrText xml:space="preserve"> PAGEREF _Toc395813710 \h </w:instrText>
+              <w:instrText xml:space="preserve"> PAGEREF _Toc396824931 \h </w:instrText>
             </w:r>
             <w:r>
               <w:rPr>
@@ -1473,7 +1444,7 @@
               <w:lang w:val="en-US"/>
             </w:rPr>
           </w:pPr>
-          <w:hyperlink w:anchor="_Toc395813711" w:history="1">
+          <w:hyperlink w:anchor="_Toc396824932" w:history="1">
             <w:r>
               <w:rPr>
                 <w:rStyle w:val="Hiperhivatkozs"/>
@@ -1516,7 +1487,7 @@
                 <w:noProof/>
                 <w:webHidden/>
               </w:rPr>
-              <w:instrText xml:space="preserve"> PAGEREF _Toc395813711 \h </w:instrText>
+              <w:instrText xml:space="preserve"> PAGEREF _Toc396824932 \h </w:instrText>
             </w:r>
             <w:r>
               <w:rPr>
@@ -1561,7 +1532,7 @@
               <w:lang w:val="en-US"/>
             </w:rPr>
           </w:pPr>
-          <w:hyperlink w:anchor="_Toc395813712" w:history="1">
+          <w:hyperlink w:anchor="_Toc396824933" w:history="1">
             <w:r>
               <w:rPr>
                 <w:rStyle w:val="Hiperhivatkozs"/>
@@ -1604,7 +1575,7 @@
                 <w:noProof/>
                 <w:webHidden/>
               </w:rPr>
-              <w:instrText xml:space="preserve"> PAGEREF _Toc395813712 \h </w:instrText>
+              <w:instrText xml:space="preserve"> PAGEREF _Toc396824933 \h </w:instrText>
             </w:r>
             <w:r>
               <w:rPr>
@@ -1648,7 +1619,7 @@
               <w:lang w:val="en-US"/>
             </w:rPr>
           </w:pPr>
-          <w:hyperlink w:anchor="_Toc395813713" w:history="1">
+          <w:hyperlink w:anchor="_Toc396824934" w:history="1">
             <w:r>
               <w:rPr>
                 <w:rStyle w:val="Hiperhivatkozs"/>
@@ -1675,7 +1646,7 @@
                 <w:noProof/>
                 <w:webHidden/>
               </w:rPr>
-              <w:instrText xml:space="preserve"> PAGEREF _Toc395813713 \h </w:instrText>
+              <w:instrText xml:space="preserve"> PAGEREF _Toc396824934 \h </w:instrText>
             </w:r>
             <w:r>
               <w:rPr>
@@ -1719,7 +1690,7 @@
               <w:lang w:val="en-US"/>
             </w:rPr>
           </w:pPr>
-          <w:hyperlink w:anchor="_Toc395813714" w:history="1">
+          <w:hyperlink w:anchor="_Toc396824935" w:history="1">
             <w:r>
               <w:rPr>
                 <w:rStyle w:val="Hiperhivatkozs"/>
@@ -1746,7 +1717,7 @@
                 <w:noProof/>
                 <w:webHidden/>
               </w:rPr>
-              <w:instrText xml:space="preserve"> PAGEREF _Toc395813714 \h </w:instrText>
+              <w:instrText xml:space="preserve"> PAGEREF _Toc396824935 \h </w:instrText>
             </w:r>
             <w:r>
               <w:rPr>
@@ -1790,7 +1761,7 @@
               <w:lang w:val="en-US"/>
             </w:rPr>
           </w:pPr>
-          <w:hyperlink w:anchor="_Toc395813715" w:history="1">
+          <w:hyperlink w:anchor="_Toc396824936" w:history="1">
             <w:r>
               <w:rPr>
                 <w:rStyle w:val="Hiperhivatkozs"/>
@@ -1817,7 +1788,7 @@
                 <w:noProof/>
                 <w:webHidden/>
               </w:rPr>
-              <w:instrText xml:space="preserve"> PAGEREF _Toc395813715 \h </w:instrText>
+              <w:instrText xml:space="preserve"> PAGEREF _Toc396824936 \h </w:instrText>
             </w:r>
             <w:r>
               <w:rPr>
@@ -1861,7 +1832,7 @@
               <w:lang w:val="en-US"/>
             </w:rPr>
           </w:pPr>
-          <w:hyperlink w:anchor="_Toc395813716" w:history="1">
+          <w:hyperlink w:anchor="_Toc396824937" w:history="1">
             <w:r>
               <w:rPr>
                 <w:rStyle w:val="Hiperhivatkozs"/>
@@ -1888,7 +1859,7 @@
                 <w:noProof/>
                 <w:webHidden/>
               </w:rPr>
-              <w:instrText xml:space="preserve"> PAGEREF _Toc395813716 \h </w:instrText>
+              <w:instrText xml:space="preserve"> PAGEREF _Toc396824937 \h </w:instrText>
             </w:r>
             <w:r>
               <w:rPr>
@@ -1923,7 +1894,6 @@
           <w:pPr>
             <w:pStyle w:val="TJ1"/>
             <w:tabs>
-              <w:tab w:val="left" w:pos="480"/>
               <w:tab w:val="right" w:leader="dot" w:pos="8494"/>
             </w:tabs>
             <w:rPr>
@@ -1933,39 +1903,23 @@
               <w:lang w:val="en-US"/>
             </w:rPr>
           </w:pPr>
-          <w:hyperlink w:anchor="_Toc395813717" w:history="1">
+          <w:hyperlink w:anchor="_Toc396824938" w:history="1">
             <w:r>
               <w:rPr>
                 <w:rStyle w:val="Hiperhivatkozs"/>
                 <w:noProof/>
               </w:rPr>
-              <w:t>4.</w:t>
-            </w:r>
-            <w:r>
-              <w:rPr>
-                <w:rFonts w:asciiTheme="minorHAnsi" w:eastAsiaTheme="minorEastAsia" w:hAnsiTheme="minorHAnsi" w:cstheme="minorBidi"/>
-                <w:noProof/>
-                <w:sz w:val="22"/>
-                <w:lang w:val="en-US"/>
+              <w:t>Függelék</w:t>
+            </w:r>
+            <w:r>
+              <w:rPr>
+                <w:noProof/>
+                <w:webHidden/>
               </w:rPr>
               <w:tab/>
             </w:r>
             <w:r>
               <w:rPr>
-                <w:rStyle w:val="Hiperhivatkozs"/>
-                <w:noProof/>
-              </w:rPr>
-              <w:t>Függelék</w:t>
-            </w:r>
-            <w:r>
-              <w:rPr>
-                <w:noProof/>
-                <w:webHidden/>
-              </w:rPr>
-              <w:tab/>
-            </w:r>
-            <w:r>
-              <w:rPr>
                 <w:noProof/>
                 <w:webHidden/>
               </w:rPr>
@@ -1976,7 +1930,7 @@
                 <w:noProof/>
                 <w:webHidden/>
               </w:rPr>
-              <w:instrText xml:space="preserve"> PAGEREF _Toc395813717 \h </w:instrText>
+              <w:instrText xml:space="preserve"> PAGEREF _Toc396824938 \h </w:instrText>
             </w:r>
             <w:r>
               <w:rPr>
@@ -2025,6 +1979,7 @@
         <w:pStyle w:val="Szmozatlancmsor"/>
       </w:pPr>
       <w:r>
+        <w:lastRenderedPageBreak/>
         <w:t>Hallgatói nyilatkozat</w:t>
       </w:r>
     </w:p>
@@ -2044,23 +1999,7 @@
     </w:p>
     <w:p>
       <w:r>
-        <w:t>Hozzájárulok, hogy a jelen munkám alapadatait (</w:t>
-      </w:r>
-      <w:proofErr w:type="gramStart"/>
-      <w:r>
-        <w:t>szerző(</w:t>
-      </w:r>
-      <w:proofErr w:type="gramEnd"/>
-      <w:r>
-        <w:t>k), cím, angol és magyar nyelvű tartalmi kivonat, készítés éve, konzulens(</w:t>
-      </w:r>
-      <w:proofErr w:type="spellStart"/>
-      <w:r>
-        <w:t>ek</w:t>
-      </w:r>
-      <w:proofErr w:type="spellEnd"/>
-      <w:r>
-        <w:t>) neve) a BME VIK nyilvánosan hozzáférhető elektronikus formában, a munka teljes szövegét pedig az egyetem belső hálózatán keresztül (vagy hitelesített felhasználók számára) közzétegye. Kijelentem, hogy a benyújtott munka és annak elektronikus verziója megegyezik. Dékáni engedéllyel titkosított diplomatervek esetén a dolgozat szövege csak 3 év eltelte után válik hozzáférhetővé.</w:t>
+        <w:t>Hozzájárulok, hogy a jelen munkám alapadatait (szerző(k), cím, angol és magyar nyelvű tartalmi kivonat, készítés éve, konzulens(ek) neve) a BME VIK nyilvánosan hozzáférhető elektronikus formában, a munka teljes szövegét pedig az egyetem belső hálózatán keresztül (vagy hitelesített felhasználók számára) közzétegye. Kijelentem, hogy a benyújtott munka és annak elektronikus verziója megegyezik. Dékáni engedéllyel titkosított diplomatervek esetén a dolgozat szövege csak 3 év eltelte után válik hozzáférhetővé.</w:t>
       </w:r>
     </w:p>
     <w:p>
@@ -2080,7 +2019,7 @@
         <w:rPr>
           <w:noProof/>
         </w:rPr>
-        <w:t>2014. 08. 14.</w:t>
+        <w:t>2014. 08. 26.</w:t>
       </w:r>
       <w:r>
         <w:fldChar w:fldCharType="end"/>
@@ -2153,11 +2092,12 @@
         </w:numPr>
         <w:ind w:left="431" w:hanging="431"/>
       </w:pPr>
-      <w:bookmarkStart w:id="0" w:name="_Toc395813702"/>
-      <w:r>
+      <w:bookmarkStart w:id="1" w:name="_Toc396824923"/>
+      <w:r>
+        <w:lastRenderedPageBreak/>
         <w:t>Összefoglaló</w:t>
       </w:r>
-      <w:bookmarkEnd w:id="0"/>
+      <w:bookmarkEnd w:id="1"/>
     </w:p>
     <w:p>
       <w:r>
@@ -2172,189 +2112,43 @@
           <w:numId w:val="0"/>
         </w:numPr>
         <w:ind w:left="431" w:hanging="431"/>
-      </w:pPr>
-      <w:bookmarkStart w:id="1" w:name="_Toc395813703"/>
-      <w:proofErr w:type="spellStart"/>
-      <w:r>
+        <w:rPr>
+          <w:lang w:val="en-GB"/>
+        </w:rPr>
+      </w:pPr>
+      <w:bookmarkStart w:id="2" w:name="_Toc396824924"/>
+      <w:r>
+        <w:rPr>
+          <w:lang w:val="en-GB"/>
+        </w:rPr>
+        <w:lastRenderedPageBreak/>
         <w:t>Abstract</w:t>
       </w:r>
-      <w:bookmarkEnd w:id="1"/>
-      <w:proofErr w:type="spellEnd"/>
-    </w:p>
-    <w:p>
-      <w:r>
-        <w:t xml:space="preserve">English </w:t>
-      </w:r>
-      <w:proofErr w:type="spellStart"/>
-      <w:r>
-        <w:t>abstract</w:t>
-      </w:r>
-      <w:proofErr w:type="spellEnd"/>
-      <w:r>
-        <w:t xml:space="preserve"> of </w:t>
-      </w:r>
-      <w:proofErr w:type="spellStart"/>
-      <w:r>
-        <w:t>the</w:t>
-      </w:r>
-      <w:proofErr w:type="spellEnd"/>
-      <w:r>
-        <w:t xml:space="preserve"> </w:t>
-      </w:r>
-      <w:proofErr w:type="spellStart"/>
-      <w:r>
-        <w:t>thesis</w:t>
-      </w:r>
-      <w:proofErr w:type="spellEnd"/>
-      <w:r>
-        <w:t xml:space="preserve"> </w:t>
-      </w:r>
-      <w:proofErr w:type="spellStart"/>
-      <w:r>
-        <w:t>work</w:t>
-      </w:r>
-      <w:proofErr w:type="spellEnd"/>
-      <w:r>
-        <w:t xml:space="preserve">. </w:t>
-      </w:r>
-      <w:proofErr w:type="spellStart"/>
-      <w:r>
-        <w:t>This</w:t>
-      </w:r>
-      <w:proofErr w:type="spellEnd"/>
-      <w:r>
-        <w:t xml:space="preserve"> </w:t>
-      </w:r>
-      <w:proofErr w:type="spellStart"/>
-      <w:r>
-        <w:t>summarises</w:t>
-      </w:r>
-      <w:proofErr w:type="spellEnd"/>
-      <w:r>
-        <w:t xml:space="preserve"> </w:t>
-      </w:r>
-      <w:proofErr w:type="spellStart"/>
-      <w:r>
-        <w:t>the</w:t>
-      </w:r>
-      <w:proofErr w:type="spellEnd"/>
-      <w:r>
-        <w:t xml:space="preserve"> </w:t>
-      </w:r>
-      <w:proofErr w:type="spellStart"/>
-      <w:r>
-        <w:t>content</w:t>
-      </w:r>
-      <w:proofErr w:type="spellEnd"/>
-      <w:r>
-        <w:t xml:space="preserve"> of </w:t>
-      </w:r>
-      <w:proofErr w:type="spellStart"/>
-      <w:r>
-        <w:t>the</w:t>
-      </w:r>
-      <w:proofErr w:type="spellEnd"/>
-      <w:r>
-        <w:t xml:space="preserve"> </w:t>
-      </w:r>
-      <w:proofErr w:type="spellStart"/>
-      <w:r>
-        <w:t>thesis</w:t>
-      </w:r>
-      <w:proofErr w:type="spellEnd"/>
-      <w:r>
-        <w:t xml:space="preserve"> </w:t>
-      </w:r>
-      <w:proofErr w:type="spellStart"/>
-      <w:r>
-        <w:t>in</w:t>
-      </w:r>
-      <w:proofErr w:type="spellEnd"/>
-      <w:r>
-        <w:t xml:space="preserve"> 0.5–1 </w:t>
-      </w:r>
-      <w:proofErr w:type="spellStart"/>
-      <w:r>
-        <w:t>pages</w:t>
-      </w:r>
-      <w:proofErr w:type="spellEnd"/>
-      <w:r>
-        <w:t xml:space="preserve"> and is </w:t>
-      </w:r>
-      <w:proofErr w:type="spellStart"/>
-      <w:r>
-        <w:t>uploaded</w:t>
-      </w:r>
-      <w:proofErr w:type="spellEnd"/>
-      <w:r>
-        <w:t xml:space="preserve"> </w:t>
-      </w:r>
-      <w:proofErr w:type="spellStart"/>
-      <w:r>
-        <w:t>to</w:t>
-      </w:r>
-      <w:proofErr w:type="spellEnd"/>
-      <w:r>
-        <w:t xml:space="preserve"> </w:t>
-      </w:r>
-      <w:proofErr w:type="spellStart"/>
-      <w:r>
-        <w:t>the</w:t>
-      </w:r>
-      <w:proofErr w:type="spellEnd"/>
-      <w:r>
-        <w:t xml:space="preserve"> </w:t>
-      </w:r>
-      <w:proofErr w:type="spellStart"/>
-      <w:r>
-        <w:t>Thesis</w:t>
-      </w:r>
-      <w:proofErr w:type="spellEnd"/>
-      <w:r>
-        <w:t xml:space="preserve"> </w:t>
-      </w:r>
-      <w:proofErr w:type="spellStart"/>
-      <w:r>
-        <w:t>Work</w:t>
-      </w:r>
-      <w:proofErr w:type="spellEnd"/>
-      <w:r>
-        <w:t xml:space="preserve"> </w:t>
-      </w:r>
-      <w:proofErr w:type="spellStart"/>
-      <w:r>
-        <w:t>Portal</w:t>
-      </w:r>
-      <w:proofErr w:type="spellEnd"/>
-      <w:r>
-        <w:t xml:space="preserve"> </w:t>
-      </w:r>
-      <w:proofErr w:type="spellStart"/>
-      <w:r>
-        <w:t>as</w:t>
-      </w:r>
-      <w:proofErr w:type="spellEnd"/>
-      <w:r>
-        <w:t xml:space="preserve"> </w:t>
-      </w:r>
-      <w:proofErr w:type="spellStart"/>
-      <w:r>
-        <w:t>well</w:t>
-      </w:r>
-      <w:proofErr w:type="spellEnd"/>
-      <w:r>
-        <w:t>.</w:t>
+      <w:bookmarkEnd w:id="2"/>
+    </w:p>
+    <w:p>
+      <w:pPr>
+        <w:rPr>
+          <w:lang w:val="en-GB"/>
+        </w:rPr>
+      </w:pPr>
+      <w:r>
+        <w:rPr>
+          <w:lang w:val="en-GB"/>
+        </w:rPr>
+        <w:t>English abstract of the thesis work. This summarises the content of the thesis in 0.5–1 pages and is uploaded to the Thesis Work Portal as well.</w:t>
       </w:r>
     </w:p>
     <w:p>
       <w:pPr>
         <w:pStyle w:val="Cmsor1"/>
       </w:pPr>
-      <w:bookmarkStart w:id="2" w:name="_Toc395813704"/>
-      <w:r>
+      <w:bookmarkStart w:id="3" w:name="_Toc396824925"/>
+      <w:r>
+        <w:lastRenderedPageBreak/>
         <w:t>Bevezetés</w:t>
       </w:r>
-      <w:bookmarkEnd w:id="2"/>
+      <w:bookmarkEnd w:id="3"/>
     </w:p>
     <w:p>
       <w:r>
@@ -2365,11 +2159,11 @@
       <w:pPr>
         <w:pStyle w:val="Cmsor2"/>
       </w:pPr>
-      <w:bookmarkStart w:id="3" w:name="_Toc395813705"/>
+      <w:bookmarkStart w:id="4" w:name="_Toc396824926"/>
       <w:r>
         <w:t>Formázási tudnivalók</w:t>
       </w:r>
-      <w:bookmarkEnd w:id="3"/>
+      <w:bookmarkEnd w:id="4"/>
     </w:p>
     <w:p>
       <w:r>
@@ -2382,26 +2176,18 @@
         <w:t>Normál</w:t>
       </w:r>
       <w:r>
-        <w:t xml:space="preserve"> (angol Word esetén </w:t>
-      </w:r>
-      <w:proofErr w:type="spellStart"/>
-      <w:r>
-        <w:t>Normal</w:t>
-      </w:r>
-      <w:proofErr w:type="spellEnd"/>
-      <w:r>
-        <w:t>) stílust.</w:t>
+        <w:t xml:space="preserve"> (angol Word esetén Normal) stílust.</w:t>
       </w:r>
     </w:p>
     <w:p>
       <w:pPr>
         <w:pStyle w:val="Cmsor3"/>
       </w:pPr>
-      <w:bookmarkStart w:id="4" w:name="_Toc395813706"/>
+      <w:bookmarkStart w:id="5" w:name="_Toc396824927"/>
       <w:r>
         <w:t>Címsorok</w:t>
       </w:r>
-      <w:bookmarkEnd w:id="4"/>
+      <w:bookmarkEnd w:id="5"/>
     </w:p>
     <w:p>
       <w:r>
@@ -2414,26 +2200,18 @@
         <w:t>Címsor 1–4</w:t>
       </w:r>
       <w:r>
-        <w:t xml:space="preserve"> (</w:t>
-      </w:r>
-      <w:proofErr w:type="spellStart"/>
-      <w:r>
-        <w:t>Heading</w:t>
-      </w:r>
-      <w:proofErr w:type="spellEnd"/>
-      <w:r>
-        <w:t xml:space="preserve"> 1–4) stílusokat használjuk.</w:t>
+        <w:t xml:space="preserve"> (Heading 1–4) stílusokat használjuk.</w:t>
       </w:r>
     </w:p>
     <w:p>
       <w:pPr>
         <w:pStyle w:val="Cmsor3"/>
       </w:pPr>
-      <w:bookmarkStart w:id="5" w:name="_Toc395813707"/>
+      <w:bookmarkStart w:id="6" w:name="_Toc396824928"/>
       <w:r>
         <w:t>Képek</w:t>
       </w:r>
-      <w:bookmarkEnd w:id="5"/>
+      <w:bookmarkEnd w:id="6"/>
     </w:p>
     <w:p>
       <w:r>
@@ -2464,15 +2242,7 @@
         <w:t>Képaláírás</w:t>
       </w:r>
       <w:r>
-        <w:t xml:space="preserve"> (</w:t>
-      </w:r>
-      <w:proofErr w:type="spellStart"/>
-      <w:r>
-        <w:t>Caption</w:t>
-      </w:r>
-      <w:proofErr w:type="spellEnd"/>
-      <w:r>
-        <w:t>) stílusú lesz.</w:t>
+        <w:t xml:space="preserve"> (Caption) stílusú lesz.</w:t>
       </w:r>
     </w:p>
     <w:p>
@@ -2485,7 +2255,7 @@
           <w:lang w:val="en-US"/>
         </w:rPr>
         <w:drawing>
-          <wp:inline distT="0" distB="0" distL="0" distR="0" wp14:anchorId="66AC5FC7" wp14:editId="7DE33160">
+          <wp:inline distT="0" distB="0" distL="0" distR="0" wp14:anchorId="3E7D243D" wp14:editId="61E3FD2B">
             <wp:extent cx="4781550" cy="466725"/>
             <wp:effectExtent l="0" t="0" r="0" b="9525"/>
             <wp:docPr id="4" name="Kép 4"/>
@@ -2521,8 +2291,8 @@
         </w:drawing>
       </w:r>
     </w:p>
-    <w:bookmarkStart w:id="6" w:name="bmelogo"/>
-    <w:bookmarkStart w:id="7" w:name="_Ref387439751"/>
+    <w:bookmarkStart w:id="7" w:name="bmelogo"/>
+    <w:bookmarkStart w:id="8" w:name="_Ref387439751"/>
     <w:p>
       <w:pPr>
         <w:pStyle w:val="Kpalrs"/>
@@ -2536,8 +2306,8 @@
       <w:r>
         <w:fldChar w:fldCharType="separate"/>
       </w:r>
-      <w:bookmarkStart w:id="8" w:name="_Toc395634275"/>
-      <w:bookmarkStart w:id="9" w:name="_Toc395813066"/>
+      <w:bookmarkStart w:id="9" w:name="_Toc395634275"/>
+      <w:bookmarkStart w:id="10" w:name="_Toc396824939"/>
       <w:r>
         <w:rPr>
           <w:noProof/>
@@ -2574,28 +2344,20 @@
       <w:r>
         <w:t>.</w:t>
       </w:r>
-      <w:bookmarkEnd w:id="6"/>
+      <w:bookmarkEnd w:id="7"/>
       <w:r>
         <w:t xml:space="preserve"> ábra</w:t>
       </w:r>
-      <w:bookmarkEnd w:id="7"/>
+      <w:bookmarkEnd w:id="8"/>
       <w:r>
         <w:t>. Példa képaláírásra</w:t>
       </w:r>
-      <w:bookmarkEnd w:id="8"/>
       <w:bookmarkEnd w:id="9"/>
-    </w:p>
-    <w:p>
-      <w:r>
-        <w:t xml:space="preserve">Képek hivatkozásához jelöljük ki a képaláírásban a sorszámot (pl. „1.1.”), majd </w:t>
-      </w:r>
-      <w:proofErr w:type="gramStart"/>
-      <w:r>
-        <w:t>adjunk</w:t>
-      </w:r>
-      <w:proofErr w:type="gramEnd"/>
-      <w:r>
-        <w:t xml:space="preserve"> hozzá kattintsunk a </w:t>
+      <w:bookmarkEnd w:id="10"/>
+    </w:p>
+    <w:p>
+      <w:r>
+        <w:t xml:space="preserve">Képek hivatkozásához jelöljük ki a képaláírásban a sorszámot (pl. „1.1.”), majd kattintsunk a </w:t>
       </w:r>
       <w:r>
         <w:rPr>
@@ -2604,51 +2366,41 @@
         <w:t>Könyvjelző</w:t>
       </w:r>
       <w:r>
-        <w:t xml:space="preserve"> gombra, majd hozzunk létre egy könyvjelzőt (pl. „</w:t>
-      </w:r>
-      <w:proofErr w:type="spellStart"/>
-      <w:r>
+        <w:t xml:space="preserve"> gombra, majd hozzunk létre egy könyvjelzőt (pl. „bmelogo” névvel). Ezután a </w:t>
+      </w:r>
+      <w:r>
+        <w:rPr>
+          <w:rStyle w:val="Kiemels2"/>
+        </w:rPr>
+        <w:t>Kereszthivatkozás</w:t>
+      </w:r>
+      <w:r>
+        <w:t xml:space="preserve"> gombra kattintva a </w:t>
+      </w:r>
+      <w:r>
+        <w:rPr>
+          <w:rStyle w:val="Kiemels2"/>
+        </w:rPr>
+        <w:t>Hivatkozástípus</w:t>
+      </w:r>
+      <w:r>
+        <w:t xml:space="preserve">t állítsuk </w:t>
+      </w:r>
+      <w:r>
+        <w:rPr>
+          <w:rStyle w:val="Kiemels2"/>
+        </w:rPr>
+        <w:t>Könyvjelző</w:t>
+      </w:r>
+      <w:r>
+        <w:t xml:space="preserve">re és válasszuk ki a </w:t>
+      </w:r>
+      <w:r>
+        <w:rPr>
+          <w:rStyle w:val="Kiemels2"/>
+        </w:rPr>
         <w:t>bmelogo</w:t>
       </w:r>
-      <w:proofErr w:type="spellEnd"/>
-      <w:r>
-        <w:t xml:space="preserve">” névvel). Ezután a </w:t>
-      </w:r>
-      <w:r>
-        <w:rPr>
-          <w:rStyle w:val="Kiemels2"/>
-        </w:rPr>
-        <w:t>Kereszthivatkozás</w:t>
-      </w:r>
-      <w:r>
-        <w:t xml:space="preserve"> gombra kattintva a </w:t>
-      </w:r>
-      <w:r>
-        <w:rPr>
-          <w:rStyle w:val="Kiemels2"/>
-        </w:rPr>
-        <w:t>Hivatkozástípus</w:t>
-      </w:r>
-      <w:r>
-        <w:t xml:space="preserve">t állítsuk </w:t>
-      </w:r>
-      <w:r>
-        <w:rPr>
-          <w:rStyle w:val="Kiemels2"/>
-        </w:rPr>
-        <w:t>Könyvjelző</w:t>
-      </w:r>
-      <w:r>
-        <w:t xml:space="preserve">re és válasszuk ki a </w:t>
-      </w:r>
-      <w:proofErr w:type="spellStart"/>
-      <w:r>
-        <w:rPr>
-          <w:rStyle w:val="Kiemels2"/>
-        </w:rPr>
-        <w:t>bmelogo</w:t>
-      </w:r>
-      <w:proofErr w:type="spellEnd"/>
       <w:r>
         <w:t xml:space="preserve"> könyvjelzőt. Így ehhez hasonló hivatkozásokat készíthetünk: lásd az </w:t>
       </w:r>
@@ -2666,17 +2418,55 @@
       <w:pPr>
         <w:pStyle w:val="Cmsor3"/>
       </w:pPr>
-      <w:bookmarkStart w:id="10" w:name="_Toc395813708"/>
+      <w:bookmarkStart w:id="11" w:name="_Toc396824929"/>
       <w:r>
         <w:t>Táblázatok</w:t>
       </w:r>
-      <w:bookmarkEnd w:id="10"/>
+      <w:bookmarkEnd w:id="11"/>
+    </w:p>
+    <w:p>
+      <w:r>
+        <w:t xml:space="preserve">A dolgozatban szereplő táblázatokat az </w:t>
+      </w:r>
+      <w:r>
+        <w:fldChar w:fldCharType="begin"/>
+      </w:r>
+      <w:r>
+        <w:instrText xml:space="preserve"> REF peldatablazat \h </w:instrText>
+      </w:r>
+      <w:r>
+        <w:fldChar w:fldCharType="separate"/>
+      </w:r>
+      <w:r>
+        <w:rPr>
+          <w:noProof/>
+        </w:rPr>
+        <w:t>1</w:t>
+      </w:r>
+      <w:r>
+        <w:t>.</w:t>
+      </w:r>
+      <w:r>
+        <w:rPr>
+          <w:noProof/>
+        </w:rPr>
+        <w:t>1</w:t>
+      </w:r>
+      <w:r>
+        <w:t>.</w:t>
+      </w:r>
+      <w:r>
+        <w:fldChar w:fldCharType="end"/>
+      </w:r>
+      <w:r>
+        <w:t xml:space="preserve"> táblázat mintájára érdemes elkészíteni.</w:t>
+      </w:r>
     </w:p>
     <w:tbl>
       <w:tblPr>
-        <w:tblStyle w:val="Rcsostblzat"/>
+        <w:tblStyle w:val="ThesisTable"/>
         <w:tblW w:w="0" w:type="auto"/>
-        <w:jc w:val="center"/>
+        <w:tblInd w:w="2694" w:type="dxa"/>
         <w:tblLook w:val="04A0" w:firstRow="1" w:lastRow="0" w:firstColumn="1" w:lastColumn="0" w:noHBand="0" w:noVBand="1"/>
       </w:tblPr>
       <w:tblGrid>
@@ -2686,7 +2476,7 @@
       </w:tblGrid>
       <w:tr>
         <w:trPr>
-          <w:jc w:val="center"/>
+          <w:cnfStyle w:val="100000000000" w:firstRow="1" w:lastRow="0" w:firstColumn="0" w:lastColumn="0" w:oddVBand="0" w:evenVBand="0" w:oddHBand="0" w:evenHBand="0" w:firstRowFirstColumn="0" w:firstRowLastColumn="0" w:lastRowFirstColumn="0" w:lastRowLastColumn="0"/>
         </w:trPr>
         <w:tc>
           <w:tcPr>
@@ -2695,8 +2485,18 @@
           <w:p>
             <w:pPr>
               <w:pStyle w:val="Tblzat"/>
+              <w:rPr>
+                <w:rStyle w:val="Kiemels2"/>
+                <w:b/>
+                <w:bCs w:val="0"/>
+              </w:rPr>
             </w:pPr>
             <w:r>
+              <w:rPr>
+                <w:rStyle w:val="Kiemels2"/>
+                <w:b/>
+                <w:bCs w:val="0"/>
+              </w:rPr>
               <w:t>Fejléc</w:t>
             </w:r>
           </w:p>
@@ -2708,8 +2508,18 @@
           <w:p>
             <w:pPr>
               <w:pStyle w:val="Tblzat"/>
+              <w:rPr>
+                <w:rStyle w:val="Kiemels2"/>
+                <w:b/>
+                <w:bCs w:val="0"/>
+              </w:rPr>
             </w:pPr>
             <w:r>
+              <w:rPr>
+                <w:rStyle w:val="Kiemels2"/>
+                <w:b/>
+                <w:bCs w:val="0"/>
+              </w:rPr>
               <w:t>Opció A</w:t>
             </w:r>
           </w:p>
@@ -2721,17 +2531,24 @@
           <w:p>
             <w:pPr>
               <w:pStyle w:val="Tblzat"/>
+              <w:rPr>
+                <w:rStyle w:val="Kiemels2"/>
+                <w:b/>
+                <w:bCs w:val="0"/>
+              </w:rPr>
             </w:pPr>
             <w:r>
+              <w:rPr>
+                <w:rStyle w:val="Kiemels2"/>
+                <w:b/>
+                <w:bCs w:val="0"/>
+              </w:rPr>
               <w:t>Opció B</w:t>
             </w:r>
           </w:p>
         </w:tc>
       </w:tr>
       <w:tr>
-        <w:trPr>
-          <w:jc w:val="center"/>
-        </w:trPr>
         <w:tc>
           <w:tcPr>
             <w:tcW w:w="1045" w:type="dxa"/>
@@ -2770,9 +2587,6 @@
         </w:tc>
       </w:tr>
       <w:tr>
-        <w:trPr>
-          <w:jc w:val="center"/>
-        </w:trPr>
         <w:tc>
           <w:tcPr>
             <w:tcW w:w="1045" w:type="dxa"/>
@@ -2808,6 +2622,7 @@
         </w:tc>
       </w:tr>
     </w:tbl>
+    <w:bookmarkStart w:id="12" w:name="peldatablazat"/>
     <w:p>
       <w:pPr>
         <w:pStyle w:val="Kpalrs"/>
@@ -2821,7 +2636,7 @@
       <w:r>
         <w:fldChar w:fldCharType="separate"/>
       </w:r>
-      <w:bookmarkStart w:id="11" w:name="_Toc395813067"/>
+      <w:bookmarkStart w:id="13" w:name="_Toc396824940"/>
       <w:r>
         <w:rPr>
           <w:noProof/>
@@ -2829,6 +2644,9 @@
         <w:t>1</w:t>
       </w:r>
       <w:r>
+        <w:rPr>
+          <w:noProof/>
+        </w:rPr>
         <w:fldChar w:fldCharType="end"/>
       </w:r>
       <w:r>
@@ -2856,22 +2674,26 @@
         <w:fldChar w:fldCharType="end"/>
       </w:r>
       <w:r>
-        <w:t xml:space="preserve">. táblázat. Példa </w:t>
+        <w:t>.</w:t>
+      </w:r>
+      <w:bookmarkEnd w:id="12"/>
+      <w:r>
+        <w:t xml:space="preserve"> táblázat. Példa </w:t>
       </w:r>
       <w:r>
         <w:t>táblázat feliratára</w:t>
       </w:r>
-      <w:bookmarkEnd w:id="11"/>
+      <w:bookmarkEnd w:id="13"/>
     </w:p>
     <w:p>
       <w:pPr>
         <w:pStyle w:val="Cmsor3"/>
       </w:pPr>
-      <w:bookmarkStart w:id="12" w:name="_Toc395813709"/>
+      <w:bookmarkStart w:id="14" w:name="_Toc396824930"/>
       <w:r>
         <w:t>Kódrészletek</w:t>
       </w:r>
-      <w:bookmarkEnd w:id="12"/>
+      <w:bookmarkEnd w:id="14"/>
     </w:p>
     <w:p>
       <w:r>
@@ -2891,32 +2713,18 @@
       <w:pPr>
         <w:pStyle w:val="Kd"/>
       </w:pPr>
-      <w:proofErr w:type="spellStart"/>
-      <w:r>
-        <w:t>using</w:t>
-      </w:r>
-      <w:proofErr w:type="spellEnd"/>
-      <w:r>
-        <w:t xml:space="preserve"> System;</w:t>
+      <w:r>
+        <w:lastRenderedPageBreak/>
+        <w:t>using System;</w:t>
       </w:r>
     </w:p>
     <w:p>
       <w:pPr>
         <w:pStyle w:val="Kd"/>
       </w:pPr>
-      <w:proofErr w:type="spellStart"/>
-      <w:r>
-        <w:t>namespace</w:t>
-      </w:r>
-      <w:proofErr w:type="spellEnd"/>
-      <w:r>
-        <w:t xml:space="preserve"> </w:t>
-      </w:r>
-      <w:proofErr w:type="spellStart"/>
-      <w:r>
-        <w:t>MyApp</w:t>
-      </w:r>
-      <w:proofErr w:type="spellEnd"/>
+      <w:r>
+        <w:t>namespace MyApp</w:t>
+      </w:r>
     </w:p>
     <w:p>
       <w:pPr>
@@ -2932,14 +2740,7 @@
       </w:pPr>
       <w:r>
         <w:tab/>
-      </w:r>
-      <w:proofErr w:type="spellStart"/>
-      <w:r>
-        <w:t>class</w:t>
-      </w:r>
-      <w:proofErr w:type="spellEnd"/>
-      <w:r>
-        <w:t xml:space="preserve"> Program</w:t>
+        <w:t>class Program</w:t>
       </w:r>
     </w:p>
     <w:p>
@@ -2960,43 +2761,7 @@
       </w:r>
       <w:r>
         <w:tab/>
-      </w:r>
-      <w:proofErr w:type="spellStart"/>
-      <w:r>
-        <w:t>static</w:t>
-      </w:r>
-      <w:proofErr w:type="spellEnd"/>
-      <w:r>
-        <w:t xml:space="preserve"> </w:t>
-      </w:r>
-      <w:proofErr w:type="spellStart"/>
-      <w:r>
-        <w:t>void</w:t>
-      </w:r>
-      <w:proofErr w:type="spellEnd"/>
-      <w:r>
-        <w:t xml:space="preserve"> </w:t>
-      </w:r>
-      <w:proofErr w:type="gramStart"/>
-      <w:r>
-        <w:t>Main(</w:t>
-      </w:r>
-      <w:proofErr w:type="spellStart"/>
-      <w:proofErr w:type="gramEnd"/>
-      <w:r>
-        <w:t>string</w:t>
-      </w:r>
-      <w:proofErr w:type="spellEnd"/>
-      <w:r>
-        <w:t xml:space="preserve">[] </w:t>
-      </w:r>
-      <w:proofErr w:type="spellStart"/>
-      <w:r>
-        <w:t>args</w:t>
-      </w:r>
-      <w:proofErr w:type="spellEnd"/>
-      <w:r>
-        <w:t>)</w:t>
+        <w:t>static void Main(string[] args)</w:t>
       </w:r>
     </w:p>
     <w:p>
@@ -3023,22 +2788,7 @@
       </w:r>
       <w:r>
         <w:tab/>
-      </w:r>
-      <w:proofErr w:type="spellStart"/>
-      <w:r>
-        <w:t>Console.WriteLine</w:t>
-      </w:r>
-      <w:proofErr w:type="spellEnd"/>
-      <w:r>
-        <w:t>("</w:t>
-      </w:r>
-      <w:proofErr w:type="gramStart"/>
-      <w:r>
-        <w:t>Szia</w:t>
-      </w:r>
-      <w:proofErr w:type="gramEnd"/>
-      <w:r>
-        <w:t xml:space="preserve"> Világ!");</w:t>
+        <w:t>Console.WriteLine("Szia Világ!");</w:t>
       </w:r>
     </w:p>
     <w:p>
@@ -3074,11 +2824,11 @@
       <w:pPr>
         <w:pStyle w:val="Cmsor3"/>
       </w:pPr>
-      <w:bookmarkStart w:id="13" w:name="_Toc395813710"/>
+      <w:bookmarkStart w:id="15" w:name="_Toc396824931"/>
       <w:r>
         <w:t>Irodalomjegyzék</w:t>
       </w:r>
-      <w:bookmarkEnd w:id="13"/>
+      <w:bookmarkEnd w:id="15"/>
     </w:p>
     <w:p>
       <w:r>
@@ -3123,23 +2873,7 @@
         <w:t>Kereszthivatkozás beszúrása</w:t>
       </w:r>
       <w:r>
-        <w:t xml:space="preserve"> (</w:t>
-      </w:r>
-      <w:proofErr w:type="spellStart"/>
-      <w:r>
-        <w:t>Insert</w:t>
-      </w:r>
-      <w:proofErr w:type="spellEnd"/>
-      <w:r>
-        <w:t xml:space="preserve"> </w:t>
-      </w:r>
-      <w:proofErr w:type="spellStart"/>
-      <w:r>
-        <w:t>cross-reference</w:t>
-      </w:r>
-      <w:proofErr w:type="spellEnd"/>
-      <w:r>
-        <w:t>) funkcióval helyezzük el (példa e</w:t>
+        <w:t xml:space="preserve"> (Insert cross-reference) funkcióval helyezzük el (példa e</w:t>
       </w:r>
       <w:r>
         <w:t xml:space="preserve">gy így beszúrt hivatkozásra: </w:t>
@@ -3167,11 +2901,12 @@
       <w:pPr>
         <w:pStyle w:val="Cmsor1"/>
       </w:pPr>
-      <w:bookmarkStart w:id="14" w:name="_Toc395813711"/>
-      <w:r>
+      <w:bookmarkStart w:id="16" w:name="_Toc396824932"/>
+      <w:r>
+        <w:lastRenderedPageBreak/>
         <w:t>Utolsó simítások</w:t>
       </w:r>
-      <w:bookmarkEnd w:id="14"/>
+      <w:bookmarkEnd w:id="16"/>
     </w:p>
     <w:p>
       <w:r>
@@ -3193,13 +2928,8 @@
         <w:t>Kereszthivatkozások frissítése:</w:t>
       </w:r>
       <w:r>
-        <w:t xml:space="preserve"> miután kijelöltük a teljes szöveget (</w:t>
-      </w:r>
-      <w:proofErr w:type="spellStart"/>
-      <w:r>
-        <w:t>Ctrl</w:t>
-      </w:r>
-      <w:proofErr w:type="spellEnd"/>
+        <w:t xml:space="preserve"> miután kijelöltük a teljes szöveget (Ctrl</w:t>
+      </w:r>
       <w:r>
         <w:t> </w:t>
       </w:r>
@@ -3228,15 +2958,7 @@
         <w:t>Dokumentum tulajdonságok megadása:</w:t>
       </w:r>
       <w:r>
-        <w:t xml:space="preserve"> a dokumentumhoz tartozó </w:t>
-      </w:r>
-      <w:proofErr w:type="spellStart"/>
-      <w:r>
-        <w:t>metaadatok</w:t>
-      </w:r>
-      <w:proofErr w:type="spellEnd"/>
-      <w:r>
-        <w:t xml:space="preserve"> kitöltése (szerző, cím, kulcsszavak stb.). Ez Word 2013 alatt a </w:t>
+        <w:t xml:space="preserve"> a dokumentumhoz tartozó metaadatok kitöltése (szerző, cím, kulcsszavak stb.). Ez Word 2013 alatt a </w:t>
       </w:r>
       <w:r>
         <w:rPr>
@@ -3297,11 +3019,12 @@
       <w:pPr>
         <w:pStyle w:val="Cmsor1"/>
       </w:pPr>
-      <w:bookmarkStart w:id="15" w:name="_Toc395813712"/>
-      <w:r>
+      <w:bookmarkStart w:id="17" w:name="_Toc396824933"/>
+      <w:r>
+        <w:lastRenderedPageBreak/>
         <w:t>Összefoglalás</w:t>
       </w:r>
-      <w:bookmarkEnd w:id="15"/>
+      <w:bookmarkEnd w:id="17"/>
     </w:p>
     <w:p>
       <w:r>
@@ -3317,11 +3040,12 @@
         </w:numPr>
         <w:ind w:left="431" w:hanging="431"/>
       </w:pPr>
-      <w:bookmarkStart w:id="16" w:name="_Toc395813713"/>
-      <w:r>
+      <w:bookmarkStart w:id="18" w:name="_Toc396824934"/>
+      <w:r>
+        <w:lastRenderedPageBreak/>
         <w:t>Köszönetnyilvánítás</w:t>
       </w:r>
-      <w:bookmarkEnd w:id="16"/>
+      <w:bookmarkEnd w:id="18"/>
     </w:p>
     <w:p>
       <w:r>
@@ -3337,14 +3061,15 @@
         </w:numPr>
         <w:ind w:left="431" w:hanging="431"/>
       </w:pPr>
-      <w:bookmarkStart w:id="17" w:name="_Toc395813714"/>
-      <w:r>
+      <w:bookmarkStart w:id="19" w:name="_Toc396824935"/>
+      <w:r>
+        <w:lastRenderedPageBreak/>
         <w:t xml:space="preserve">Ábrák </w:t>
       </w:r>
       <w:r>
         <w:t>jegyzéke</w:t>
       </w:r>
-      <w:bookmarkEnd w:id="17"/>
+      <w:bookmarkEnd w:id="19"/>
     </w:p>
     <w:p>
       <w:pPr>
@@ -3368,7 +3093,7 @@
       <w:r>
         <w:fldChar w:fldCharType="separate"/>
       </w:r>
-      <w:hyperlink w:anchor="_Toc395813066" w:history="1">
+      <w:hyperlink w:anchor="_Toc396824939" w:history="1">
         <w:r>
           <w:rPr>
             <w:rStyle w:val="Hiperhivatkozs"/>
@@ -3395,7 +3120,7 @@
             <w:noProof/>
             <w:webHidden/>
           </w:rPr>
-          <w:instrText xml:space="preserve"> PAGEREF _Toc395813066 \h </w:instrText>
+          <w:instrText xml:space="preserve"> PAGEREF _Toc396824939 \h </w:instrText>
         </w:r>
         <w:r>
           <w:rPr>
@@ -3436,13 +3161,14 @@
         <w:ind w:left="431" w:hanging="431"/>
       </w:pPr>
       <w:r>
+        <w:lastRenderedPageBreak/>
         <w:fldChar w:fldCharType="end"/>
       </w:r>
-      <w:bookmarkStart w:id="18" w:name="_Toc395813715"/>
+      <w:bookmarkStart w:id="20" w:name="_Toc396824936"/>
       <w:r>
         <w:t>Táblázatok jegyzéke</w:t>
       </w:r>
-      <w:bookmarkEnd w:id="18"/>
+      <w:bookmarkEnd w:id="20"/>
     </w:p>
     <w:p>
       <w:pPr>
@@ -3450,6 +3176,12 @@
         <w:tabs>
           <w:tab w:val="right" w:leader="dot" w:pos="8494"/>
         </w:tabs>
+        <w:rPr>
+          <w:rFonts w:asciiTheme="minorHAnsi" w:eastAsiaTheme="minorEastAsia" w:hAnsiTheme="minorHAnsi" w:cstheme="minorBidi"/>
+          <w:noProof/>
+          <w:sz w:val="22"/>
+          <w:lang w:val="en-US"/>
+        </w:rPr>
       </w:pPr>
       <w:r>
         <w:fldChar w:fldCharType="begin"/>
@@ -3460,7 +3192,7 @@
       <w:r>
         <w:fldChar w:fldCharType="separate"/>
       </w:r>
-      <w:hyperlink w:anchor="_Toc395813067" w:history="1">
+      <w:hyperlink w:anchor="_Toc396824940" w:history="1">
         <w:r>
           <w:rPr>
             <w:rStyle w:val="Hiperhivatkozs"/>
@@ -3487,7 +3219,7 @@
             <w:noProof/>
             <w:webHidden/>
           </w:rPr>
-          <w:instrText xml:space="preserve"> PAGEREF _Toc395813067 \h </w:instrText>
+          <w:instrText xml:space="preserve"> PAGEREF _Toc396824940 \h </w:instrText>
         </w:r>
         <w:r>
           <w:rPr>
@@ -3517,7 +3249,18 @@
           <w:fldChar w:fldCharType="end"/>
         </w:r>
       </w:hyperlink>
-      <w:r>
+    </w:p>
+    <w:p>
+      <w:pPr>
+        <w:pStyle w:val="brajegyzk"/>
+        <w:tabs>
+          <w:tab w:val="right" w:leader="dot" w:pos="8494"/>
+        </w:tabs>
+      </w:pPr>
+      <w:r>
+        <w:rPr>
+          <w:noProof/>
+        </w:rPr>
         <w:fldChar w:fldCharType="end"/>
       </w:r>
     </w:p>
@@ -3530,17 +3273,18 @@
         </w:numPr>
         <w:ind w:left="431" w:hanging="431"/>
       </w:pPr>
-      <w:bookmarkStart w:id="19" w:name="_Toc395813716"/>
-      <w:r>
+      <w:bookmarkStart w:id="21" w:name="_Toc396824937"/>
+      <w:r>
+        <w:lastRenderedPageBreak/>
         <w:t>Irodalomjegyzék</w:t>
       </w:r>
-      <w:bookmarkEnd w:id="19"/>
+      <w:bookmarkEnd w:id="21"/>
     </w:p>
     <w:p>
       <w:pPr>
         <w:pStyle w:val="Irodalomjegyzkbejegyzs"/>
       </w:pPr>
-      <w:bookmarkStart w:id="20" w:name="_Ref395770039"/>
+      <w:bookmarkStart w:id="22" w:name="_Ref395770039"/>
       <w:r>
         <w:t xml:space="preserve">Jeney Gábor, </w:t>
       </w:r>
@@ -3560,35 +3304,13 @@
         <w:rPr>
           <w:rStyle w:val="Kiemels"/>
         </w:rPr>
-        <w:t xml:space="preserve"> </w:t>
-      </w:r>
-      <w:proofErr w:type="spellStart"/>
-      <w:r>
-        <w:rPr>
-          <w:rStyle w:val="Kiemels"/>
-        </w:rPr>
-        <w:t>tipográ</w:t>
-      </w:r>
-      <w:proofErr w:type="spellEnd"/>
-      <w:r>
-        <w:rPr>
-          <w:rStyle w:val="Kiemels"/>
-        </w:rPr>
-        <w:t>ﬁai szabályokról, Budapesti Műszaki és Gazdaságtudományi Egyetem,</w:t>
+        <w:t xml:space="preserve"> tipográﬁai szabályokról, Budapesti Műszaki és Gazdaságtudományi Egyetem,</w:t>
       </w:r>
       <w:r>
         <w:t xml:space="preserve"> Híradástechnikai Tansz</w:t>
       </w:r>
       <w:r>
-        <w:t>ék, Budapest, 2007. május 9</w:t>
-      </w:r>
-      <w:proofErr w:type="gramStart"/>
-      <w:r>
-        <w:t>.,</w:t>
-      </w:r>
-      <w:proofErr w:type="gramEnd"/>
-      <w:r>
-        <w:t xml:space="preserve"> </w:t>
+        <w:t xml:space="preserve">ék, Budapest, 2007. május 9., </w:t>
       </w:r>
       <w:r>
         <w:t>online:</w:t>
@@ -3607,7 +3329,7 @@
           <w:t>http://mcl.hu/~jeneyg/foliak.pdf</w:t>
         </w:r>
       </w:hyperlink>
-      <w:bookmarkEnd w:id="20"/>
+      <w:bookmarkEnd w:id="22"/>
       <w:r>
         <w:t xml:space="preserve"> </w:t>
       </w:r>
@@ -3620,311 +3342,53 @@
         <w:pStyle w:val="Irodalomjegyzkbejegyzs"/>
       </w:pPr>
       <w:r>
-        <w:t xml:space="preserve">William </w:t>
-      </w:r>
-      <w:proofErr w:type="spellStart"/>
-      <w:r>
-        <w:t>Strunk</w:t>
-      </w:r>
-      <w:proofErr w:type="spellEnd"/>
+        <w:t xml:space="preserve">William Strunk Jr., E. B. White, </w:t>
+      </w:r>
+      <w:r>
+        <w:rPr>
+          <w:rStyle w:val="Kiemels"/>
+        </w:rPr>
+        <w:t>The Elements of Style,</w:t>
+      </w:r>
+      <w:r>
+        <w:t xml:space="preserve"> Fourth Edition, Longman, 4th edition, 1999.</w:t>
+      </w:r>
+    </w:p>
+    <w:p>
+      <w:pPr>
+        <w:pStyle w:val="Irodalomjegyzkbejegyzs"/>
+      </w:pPr>
+      <w:r>
+        <w:t>Levendovszky, J., Jereb, L., Elek, Zs., Vesztergombi, Gy.</w:t>
+      </w:r>
+      <w:r>
+        <w:t>,</w:t>
+      </w:r>
       <w:r>
         <w:t xml:space="preserve"> </w:t>
       </w:r>
-      <w:proofErr w:type="spellStart"/>
-      <w:r>
-        <w:t>Jr</w:t>
-      </w:r>
-      <w:proofErr w:type="spellEnd"/>
-      <w:proofErr w:type="gramStart"/>
-      <w:r>
-        <w:t>.,</w:t>
-      </w:r>
-      <w:proofErr w:type="gramEnd"/>
-      <w:r>
-        <w:t xml:space="preserve"> E. B. White, </w:t>
-      </w:r>
       <w:r>
         <w:rPr>
           <w:rStyle w:val="Kiemels"/>
         </w:rPr>
-        <w:t xml:space="preserve">The </w:t>
-      </w:r>
-      <w:proofErr w:type="spellStart"/>
+        <w:t>Adaptive statistical algorithms in network reliability analysis,</w:t>
+      </w:r>
+      <w:r>
+        <w:t xml:space="preserve"> Performance Evaluation – Elsevier, Vol. 48, 2002, pp. 225-236</w:t>
+      </w:r>
+    </w:p>
+    <w:p>
+      <w:pPr>
+        <w:pStyle w:val="Irodalomjegyzkbejegyzs"/>
+      </w:pPr>
+      <w:r>
+        <w:t xml:space="preserve">National Istruments, </w:t>
+      </w:r>
       <w:r>
         <w:rPr>
           <w:rStyle w:val="Kiemels"/>
         </w:rPr>
-        <w:t>Elements</w:t>
-      </w:r>
-      <w:proofErr w:type="spellEnd"/>
-      <w:r>
-        <w:rPr>
-          <w:rStyle w:val="Kiemels"/>
-        </w:rPr>
-        <w:t xml:space="preserve"> of </w:t>
-      </w:r>
-      <w:proofErr w:type="spellStart"/>
-      <w:r>
-        <w:rPr>
-          <w:rStyle w:val="Kiemels"/>
-        </w:rPr>
-        <w:t>Style</w:t>
-      </w:r>
-      <w:proofErr w:type="spellEnd"/>
-      <w:r>
-        <w:rPr>
-          <w:rStyle w:val="Kiemels"/>
-        </w:rPr>
-        <w:t>,</w:t>
-      </w:r>
-      <w:r>
-        <w:t xml:space="preserve"> </w:t>
-      </w:r>
-      <w:proofErr w:type="spellStart"/>
-      <w:r>
-        <w:t>Fourth</w:t>
-      </w:r>
-      <w:proofErr w:type="spellEnd"/>
-      <w:r>
-        <w:t xml:space="preserve"> </w:t>
-      </w:r>
-      <w:proofErr w:type="spellStart"/>
-      <w:r>
-        <w:t>Edition</w:t>
-      </w:r>
-      <w:proofErr w:type="spellEnd"/>
-      <w:r>
-        <w:t xml:space="preserve">, </w:t>
-      </w:r>
-      <w:proofErr w:type="spellStart"/>
-      <w:r>
-        <w:t>Longman</w:t>
-      </w:r>
-      <w:proofErr w:type="spellEnd"/>
-      <w:r>
-        <w:t xml:space="preserve">, 4th </w:t>
-      </w:r>
-      <w:proofErr w:type="spellStart"/>
-      <w:r>
-        <w:t>edition</w:t>
-      </w:r>
-      <w:proofErr w:type="spellEnd"/>
-      <w:r>
-        <w:t>, 1999.</w:t>
-      </w:r>
-    </w:p>
-    <w:p>
-      <w:pPr>
-        <w:pStyle w:val="Irodalomjegyzkbejegyzs"/>
-      </w:pPr>
-      <w:proofErr w:type="spellStart"/>
-      <w:r>
-        <w:t>Levendovszky</w:t>
-      </w:r>
-      <w:proofErr w:type="spellEnd"/>
-      <w:r>
-        <w:t>, J</w:t>
-      </w:r>
-      <w:proofErr w:type="gramStart"/>
-      <w:r>
-        <w:t>.,</w:t>
-      </w:r>
-      <w:proofErr w:type="gramEnd"/>
-      <w:r>
-        <w:t xml:space="preserve"> </w:t>
-      </w:r>
-      <w:proofErr w:type="spellStart"/>
-      <w:r>
-        <w:t>Jereb</w:t>
-      </w:r>
-      <w:proofErr w:type="spellEnd"/>
-      <w:r>
-        <w:t xml:space="preserve">, L., Elek, </w:t>
-      </w:r>
-      <w:proofErr w:type="spellStart"/>
-      <w:r>
-        <w:t>Zs</w:t>
-      </w:r>
-      <w:proofErr w:type="spellEnd"/>
-      <w:r>
-        <w:t xml:space="preserve">., </w:t>
-      </w:r>
-      <w:proofErr w:type="spellStart"/>
-      <w:r>
-        <w:t>Vesztergombi</w:t>
-      </w:r>
-      <w:proofErr w:type="spellEnd"/>
-      <w:r>
-        <w:t xml:space="preserve">, </w:t>
-      </w:r>
-      <w:proofErr w:type="spellStart"/>
-      <w:r>
-        <w:t>Gy</w:t>
-      </w:r>
-      <w:proofErr w:type="spellEnd"/>
-      <w:r>
-        <w:t>.</w:t>
-      </w:r>
-      <w:r>
-        <w:t>,</w:t>
-      </w:r>
-      <w:r>
-        <w:t xml:space="preserve"> </w:t>
-      </w:r>
-      <w:proofErr w:type="spellStart"/>
-      <w:r>
-        <w:rPr>
-          <w:rStyle w:val="Kiemels"/>
-        </w:rPr>
-        <w:t>Adaptive</w:t>
-      </w:r>
-      <w:proofErr w:type="spellEnd"/>
-      <w:r>
-        <w:rPr>
-          <w:rStyle w:val="Kiemels"/>
-        </w:rPr>
-        <w:t xml:space="preserve"> </w:t>
-      </w:r>
-      <w:proofErr w:type="spellStart"/>
-      <w:r>
-        <w:rPr>
-          <w:rStyle w:val="Kiemels"/>
-        </w:rPr>
-        <w:t>statistical</w:t>
-      </w:r>
-      <w:proofErr w:type="spellEnd"/>
-      <w:r>
-        <w:rPr>
-          <w:rStyle w:val="Kiemels"/>
-        </w:rPr>
-        <w:t xml:space="preserve"> </w:t>
-      </w:r>
-      <w:proofErr w:type="spellStart"/>
-      <w:r>
-        <w:rPr>
-          <w:rStyle w:val="Kiemels"/>
-        </w:rPr>
-        <w:t>algorithms</w:t>
-      </w:r>
-      <w:proofErr w:type="spellEnd"/>
-      <w:r>
-        <w:rPr>
-          <w:rStyle w:val="Kiemels"/>
-        </w:rPr>
-        <w:t xml:space="preserve"> </w:t>
-      </w:r>
-      <w:proofErr w:type="spellStart"/>
-      <w:r>
-        <w:rPr>
-          <w:rStyle w:val="Kiemels"/>
-        </w:rPr>
-        <w:t>in</w:t>
-      </w:r>
-      <w:proofErr w:type="spellEnd"/>
-      <w:r>
-        <w:rPr>
-          <w:rStyle w:val="Kiemels"/>
-        </w:rPr>
-        <w:t xml:space="preserve"> </w:t>
-      </w:r>
-      <w:proofErr w:type="spellStart"/>
-      <w:r>
-        <w:rPr>
-          <w:rStyle w:val="Kiemels"/>
-        </w:rPr>
-        <w:t>network</w:t>
-      </w:r>
-      <w:proofErr w:type="spellEnd"/>
-      <w:r>
-        <w:rPr>
-          <w:rStyle w:val="Kiemels"/>
-        </w:rPr>
-        <w:t xml:space="preserve"> </w:t>
-      </w:r>
-      <w:proofErr w:type="spellStart"/>
-      <w:r>
-        <w:rPr>
-          <w:rStyle w:val="Kiemels"/>
-        </w:rPr>
-        <w:t>reliability</w:t>
-      </w:r>
-      <w:proofErr w:type="spellEnd"/>
-      <w:r>
-        <w:rPr>
-          <w:rStyle w:val="Kiemels"/>
-        </w:rPr>
-        <w:t xml:space="preserve"> </w:t>
-      </w:r>
-      <w:proofErr w:type="spellStart"/>
-      <w:r>
-        <w:rPr>
-          <w:rStyle w:val="Kiemels"/>
-        </w:rPr>
-        <w:t>analysis</w:t>
-      </w:r>
-      <w:proofErr w:type="spellEnd"/>
-      <w:r>
-        <w:rPr>
-          <w:rStyle w:val="Kiemels"/>
-        </w:rPr>
-        <w:t>,</w:t>
-      </w:r>
-      <w:r>
-        <w:t xml:space="preserve"> Performance </w:t>
-      </w:r>
-      <w:proofErr w:type="spellStart"/>
-      <w:r>
-        <w:t>Evaluation</w:t>
-      </w:r>
-      <w:proofErr w:type="spellEnd"/>
-      <w:r>
-        <w:t xml:space="preserve"> – </w:t>
-      </w:r>
-      <w:proofErr w:type="spellStart"/>
-      <w:r>
-        <w:t>Elsevier</w:t>
-      </w:r>
-      <w:proofErr w:type="spellEnd"/>
-      <w:r>
-        <w:t xml:space="preserve">, </w:t>
-      </w:r>
-      <w:proofErr w:type="spellStart"/>
-      <w:r>
-        <w:t>Vol</w:t>
-      </w:r>
-      <w:proofErr w:type="spellEnd"/>
-      <w:r>
-        <w:t>. 48, 2002, pp. 225-236</w:t>
-      </w:r>
-    </w:p>
-    <w:p>
-      <w:pPr>
-        <w:pStyle w:val="Irodalomjegyzkbejegyzs"/>
-      </w:pPr>
-      <w:r>
-        <w:t xml:space="preserve">National </w:t>
-      </w:r>
-      <w:proofErr w:type="spellStart"/>
-      <w:r>
-        <w:t>Istruments</w:t>
-      </w:r>
-      <w:proofErr w:type="spellEnd"/>
-      <w:r>
-        <w:t xml:space="preserve">, </w:t>
-      </w:r>
-      <w:proofErr w:type="spellStart"/>
-      <w:r>
-        <w:rPr>
-          <w:rStyle w:val="Kiemels"/>
-        </w:rPr>
-        <w:t>LabVIEW</w:t>
-      </w:r>
-      <w:proofErr w:type="spellEnd"/>
-      <w:r>
-        <w:rPr>
-          <w:rStyle w:val="Kiemels"/>
-        </w:rPr>
-        <w:t xml:space="preserve"> grafikus</w:t>
+        <w:t>LabVIEW grafikus</w:t>
       </w:r>
       <w:r>
         <w:rPr>
@@ -3966,13 +3430,8 @@
       <w:pPr>
         <w:pStyle w:val="Irodalomjegyzkbejegyzs"/>
       </w:pPr>
-      <w:proofErr w:type="spellStart"/>
-      <w:r>
-        <w:t>Fowler</w:t>
-      </w:r>
-      <w:proofErr w:type="spellEnd"/>
-      <w:r>
-        <w:t>, M</w:t>
+      <w:r>
+        <w:t>Fowler, M</w:t>
       </w:r>
       <w:r>
         <w:t>.</w:t>
@@ -3984,53 +3443,27 @@
         <w:rPr>
           <w:rStyle w:val="Kiemels"/>
         </w:rPr>
-        <w:t xml:space="preserve">UML </w:t>
-      </w:r>
-      <w:proofErr w:type="spellStart"/>
-      <w:r>
-        <w:rPr>
-          <w:rStyle w:val="Kiemels"/>
-        </w:rPr>
-        <w:t>Distilled</w:t>
-      </w:r>
-      <w:proofErr w:type="spellEnd"/>
-      <w:r>
-        <w:rPr>
-          <w:rStyle w:val="Kiemels"/>
-        </w:rPr>
-        <w:t>,</w:t>
-      </w:r>
-      <w:r>
-        <w:t xml:space="preserve"> 3rd </w:t>
-      </w:r>
-      <w:proofErr w:type="spellStart"/>
-      <w:r>
-        <w:t>edition</w:t>
-      </w:r>
-      <w:proofErr w:type="spellEnd"/>
-      <w:r>
-        <w:t xml:space="preserve">, ISBN 0-321-19368-7, </w:t>
-      </w:r>
-      <w:proofErr w:type="spellStart"/>
-      <w:r>
-        <w:t>Addison-Wesley</w:t>
-      </w:r>
-      <w:proofErr w:type="spellEnd"/>
-      <w:r>
-        <w:t>, 2004</w:t>
-      </w:r>
-      <w:bookmarkStart w:id="21" w:name="_GoBack"/>
-      <w:bookmarkEnd w:id="21"/>
+        <w:t>UML Distilled,</w:t>
+      </w:r>
+      <w:r>
+        <w:t xml:space="preserve"> 3rd edition, ISBN 0-321-19368-7, Addison-Wesley, 2004</w:t>
+      </w:r>
     </w:p>
     <w:p>
       <w:pPr>
         <w:pStyle w:val="Cmsor1"/>
-      </w:pPr>
-      <w:bookmarkStart w:id="22" w:name="_Toc395813717"/>
-      <w:r>
+        <w:numPr>
+          <w:ilvl w:val="0"/>
+          <w:numId w:val="0"/>
+        </w:numPr>
+        <w:ind w:left="431" w:hanging="431"/>
+      </w:pPr>
+      <w:bookmarkStart w:id="23" w:name="_Toc396824938"/>
+      <w:r>
+        <w:lastRenderedPageBreak/>
         <w:t>Függelék</w:t>
       </w:r>
-      <w:bookmarkEnd w:id="22"/>
+      <w:bookmarkEnd w:id="23"/>
     </w:p>
     <w:p>
       <w:r>
@@ -4094,6 +3527,7 @@
         <w:docPartUnique/>
       </w:docPartObj>
     </w:sdtPr>
+    <w:sdtEndPr/>
     <w:sdtContent>
       <w:p>
         <w:pPr>
@@ -4113,7 +3547,7 @@
           <w:rPr>
             <w:noProof/>
           </w:rPr>
-          <w:t>16</w:t>
+          <w:t>5</w:t>
         </w:r>
         <w:r>
           <w:fldChar w:fldCharType="end"/>
@@ -4154,7 +3588,7 @@
   <w:abstractNum w:abstractNumId="0">
     <w:nsid w:val="FFFFFF7C"/>
     <w:multiLevelType w:val="singleLevel"/>
-    <w:tmpl w:val="EB28DFEE"/>
+    <w:tmpl w:val="BDFE4ACE"/>
     <w:lvl w:ilvl="0">
       <w:start w:val="1"/>
       <w:numFmt w:val="decimal"/>
@@ -4171,7 +3605,7 @@
   <w:abstractNum w:abstractNumId="1">
     <w:nsid w:val="FFFFFF7D"/>
     <w:multiLevelType w:val="singleLevel"/>
-    <w:tmpl w:val="51021BA2"/>
+    <w:tmpl w:val="7730EAB2"/>
     <w:lvl w:ilvl="0">
       <w:start w:val="1"/>
       <w:numFmt w:val="decimal"/>
@@ -4188,7 +3622,7 @@
   <w:abstractNum w:abstractNumId="2">
     <w:nsid w:val="FFFFFF7E"/>
     <w:multiLevelType w:val="singleLevel"/>
-    <w:tmpl w:val="ED42AFBC"/>
+    <w:tmpl w:val="25904BAC"/>
     <w:lvl w:ilvl="0">
       <w:start w:val="1"/>
       <w:numFmt w:val="decimal"/>
@@ -4205,7 +3639,7 @@
   <w:abstractNum w:abstractNumId="3">
     <w:nsid w:val="FFFFFF7F"/>
     <w:multiLevelType w:val="singleLevel"/>
-    <w:tmpl w:val="81981704"/>
+    <w:tmpl w:val="72800438"/>
     <w:lvl w:ilvl="0">
       <w:start w:val="1"/>
       <w:numFmt w:val="decimal"/>
@@ -4222,7 +3656,7 @@
   <w:abstractNum w:abstractNumId="4">
     <w:nsid w:val="FFFFFF80"/>
     <w:multiLevelType w:val="singleLevel"/>
-    <w:tmpl w:val="4E7C7450"/>
+    <w:tmpl w:val="C85A9A84"/>
     <w:lvl w:ilvl="0">
       <w:start w:val="1"/>
       <w:numFmt w:val="bullet"/>
@@ -4242,7 +3676,7 @@
   <w:abstractNum w:abstractNumId="5">
     <w:nsid w:val="FFFFFF81"/>
     <w:multiLevelType w:val="singleLevel"/>
-    <w:tmpl w:val="3DAA2568"/>
+    <w:tmpl w:val="572C979C"/>
     <w:lvl w:ilvl="0">
       <w:start w:val="1"/>
       <w:numFmt w:val="bullet"/>
@@ -4262,7 +3696,7 @@
   <w:abstractNum w:abstractNumId="6">
     <w:nsid w:val="FFFFFF82"/>
     <w:multiLevelType w:val="singleLevel"/>
-    <w:tmpl w:val="D3F62470"/>
+    <w:tmpl w:val="CEF2C18A"/>
     <w:lvl w:ilvl="0">
       <w:start w:val="1"/>
       <w:numFmt w:val="bullet"/>
@@ -4282,7 +3716,7 @@
   <w:abstractNum w:abstractNumId="7">
     <w:nsid w:val="FFFFFF83"/>
     <w:multiLevelType w:val="singleLevel"/>
-    <w:tmpl w:val="7804D278"/>
+    <w:tmpl w:val="97E6F0B4"/>
     <w:lvl w:ilvl="0">
       <w:start w:val="1"/>
       <w:numFmt w:val="bullet"/>
@@ -4302,7 +3736,7 @@
   <w:abstractNum w:abstractNumId="8">
     <w:nsid w:val="FFFFFF88"/>
     <w:multiLevelType w:val="singleLevel"/>
-    <w:tmpl w:val="B97C599C"/>
+    <w:tmpl w:val="035EAB44"/>
     <w:lvl w:ilvl="0">
       <w:start w:val="1"/>
       <w:numFmt w:val="decimal"/>
@@ -4319,7 +3753,7 @@
   <w:abstractNum w:abstractNumId="9">
     <w:nsid w:val="FFFFFF89"/>
     <w:multiLevelType w:val="singleLevel"/>
-    <w:tmpl w:val="2938C7D2"/>
+    <w:tmpl w:val="BA76D7B0"/>
     <w:lvl w:ilvl="0">
       <w:start w:val="1"/>
       <w:numFmt w:val="bullet"/>
@@ -5005,6 +4439,118 @@
     </w:lvl>
   </w:abstractNum>
   <w:abstractNum w:abstractNumId="16">
+    <w:nsid w:val="485E70AE"/>
+    <w:multiLevelType w:val="hybridMultilevel"/>
+    <w:tmpl w:val="B3A06FEA"/>
+    <w:lvl w:ilvl="0" w:tplc="BBEAA356">
+      <w:numFmt w:val="bullet"/>
+      <w:lvlText w:val="-"/>
+      <w:lvlJc w:val="left"/>
+      <w:pPr>
+        <w:ind w:left="720" w:hanging="360"/>
+      </w:pPr>
+      <w:rPr>
+        <w:rFonts w:ascii="Times New Roman" w:eastAsiaTheme="minorHAnsi" w:hAnsi="Times New Roman" w:cs="Times New Roman" w:hint="default"/>
+      </w:rPr>
+    </w:lvl>
+    <w:lvl w:ilvl="1" w:tplc="040E0003" w:tentative="1">
+      <w:start w:val="1"/>
+      <w:numFmt w:val="bullet"/>
+      <w:lvlText w:val="o"/>
+      <w:lvlJc w:val="left"/>
+      <w:pPr>
+        <w:ind w:left="1440" w:hanging="360"/>
+      </w:pPr>
+      <w:rPr>
+        <w:rFonts w:ascii="Courier New" w:hAnsi="Courier New" w:cs="Courier New" w:hint="default"/>
+      </w:rPr>
+    </w:lvl>
+    <w:lvl w:ilvl="2" w:tplc="040E0005" w:tentative="1">
+      <w:start w:val="1"/>
+      <w:numFmt w:val="bullet"/>
+      <w:lvlText w:val=""/>
+      <w:lvlJc w:val="left"/>
+      <w:pPr>
+        <w:ind w:left="2160" w:hanging="360"/>
+      </w:pPr>
+      <w:rPr>
+        <w:rFonts w:ascii="Wingdings" w:hAnsi="Wingdings" w:hint="default"/>
+      </w:rPr>
+    </w:lvl>
+    <w:lvl w:ilvl="3" w:tplc="040E0001" w:tentative="1">
+      <w:start w:val="1"/>
+      <w:numFmt w:val="bullet"/>
+      <w:lvlText w:val=""/>
+      <w:lvlJc w:val="left"/>
+      <w:pPr>
+        <w:ind w:left="2880" w:hanging="360"/>
+      </w:pPr>
+      <w:rPr>
+        <w:rFonts w:ascii="Symbol" w:hAnsi="Symbol" w:hint="default"/>
+      </w:rPr>
+    </w:lvl>
+    <w:lvl w:ilvl="4" w:tplc="040E0003" w:tentative="1">
+      <w:start w:val="1"/>
+      <w:numFmt w:val="bullet"/>
+      <w:lvlText w:val="o"/>
+      <w:lvlJc w:val="left"/>
+      <w:pPr>
+        <w:ind w:left="3600" w:hanging="360"/>
+      </w:pPr>
+      <w:rPr>
+        <w:rFonts w:ascii="Courier New" w:hAnsi="Courier New" w:cs="Courier New" w:hint="default"/>
+      </w:rPr>
+    </w:lvl>
+    <w:lvl w:ilvl="5" w:tplc="040E0005" w:tentative="1">
+      <w:start w:val="1"/>
+      <w:numFmt w:val="bullet"/>
+      <w:lvlText w:val=""/>
+      <w:lvlJc w:val="left"/>
+      <w:pPr>
+        <w:ind w:left="4320" w:hanging="360"/>
+      </w:pPr>
+      <w:rPr>
+        <w:rFonts w:ascii="Wingdings" w:hAnsi="Wingdings" w:hint="default"/>
+      </w:rPr>
+    </w:lvl>
+    <w:lvl w:ilvl="6" w:tplc="040E0001" w:tentative="1">
+      <w:start w:val="1"/>
+      <w:numFmt w:val="bullet"/>
+      <w:lvlText w:val=""/>
+      <w:lvlJc w:val="left"/>
+      <w:pPr>
+        <w:ind w:left="5040" w:hanging="360"/>
+      </w:pPr>
+      <w:rPr>
+        <w:rFonts w:ascii="Symbol" w:hAnsi="Symbol" w:hint="default"/>
+      </w:rPr>
+    </w:lvl>
+    <w:lvl w:ilvl="7" w:tplc="040E0003" w:tentative="1">
+      <w:start w:val="1"/>
+      <w:numFmt w:val="bullet"/>
+      <w:lvlText w:val="o"/>
+      <w:lvlJc w:val="left"/>
+      <w:pPr>
+        <w:ind w:left="5760" w:hanging="360"/>
+      </w:pPr>
+      <w:rPr>
+        <w:rFonts w:ascii="Courier New" w:hAnsi="Courier New" w:cs="Courier New" w:hint="default"/>
+      </w:rPr>
+    </w:lvl>
+    <w:lvl w:ilvl="8" w:tplc="040E0005" w:tentative="1">
+      <w:start w:val="1"/>
+      <w:numFmt w:val="bullet"/>
+      <w:lvlText w:val=""/>
+      <w:lvlJc w:val="left"/>
+      <w:pPr>
+        <w:ind w:left="6480" w:hanging="360"/>
+      </w:pPr>
+      <w:rPr>
+        <w:rFonts w:ascii="Wingdings" w:hAnsi="Wingdings" w:hint="default"/>
+      </w:rPr>
+    </w:lvl>
+  </w:abstractNum>
+  <w:abstractNum w:abstractNumId="17">
     <w:nsid w:val="56681995"/>
     <w:multiLevelType w:val="hybridMultilevel"/>
     <w:tmpl w:val="17347902"/>
@@ -5093,7 +4639,7 @@
       </w:pPr>
     </w:lvl>
   </w:abstractNum>
-  <w:abstractNum w:abstractNumId="17">
+  <w:abstractNum w:abstractNumId="18">
     <w:nsid w:val="59C05D7E"/>
     <w:multiLevelType w:val="hybridMultilevel"/>
     <w:tmpl w:val="048A9F92"/>
@@ -5206,7 +4752,119 @@
       </w:rPr>
     </w:lvl>
   </w:abstractNum>
-  <w:abstractNum w:abstractNumId="18">
+  <w:abstractNum w:abstractNumId="19">
+    <w:nsid w:val="60C6533B"/>
+    <w:multiLevelType w:val="hybridMultilevel"/>
+    <w:tmpl w:val="CCAA3506"/>
+    <w:lvl w:ilvl="0" w:tplc="0068E564">
+      <w:numFmt w:val="bullet"/>
+      <w:lvlText w:val="-"/>
+      <w:lvlJc w:val="left"/>
+      <w:pPr>
+        <w:ind w:left="405" w:hanging="360"/>
+      </w:pPr>
+      <w:rPr>
+        <w:rFonts w:ascii="Times New Roman" w:eastAsiaTheme="minorHAnsi" w:hAnsi="Times New Roman" w:cs="Times New Roman" w:hint="default"/>
+      </w:rPr>
+    </w:lvl>
+    <w:lvl w:ilvl="1" w:tplc="040E0003" w:tentative="1">
+      <w:start w:val="1"/>
+      <w:numFmt w:val="bullet"/>
+      <w:lvlText w:val="o"/>
+      <w:lvlJc w:val="left"/>
+      <w:pPr>
+        <w:ind w:left="1125" w:hanging="360"/>
+      </w:pPr>
+      <w:rPr>
+        <w:rFonts w:ascii="Courier New" w:hAnsi="Courier New" w:cs="Courier New" w:hint="default"/>
+      </w:rPr>
+    </w:lvl>
+    <w:lvl w:ilvl="2" w:tplc="040E0005" w:tentative="1">
+      <w:start w:val="1"/>
+      <w:numFmt w:val="bullet"/>
+      <w:lvlText w:val=""/>
+      <w:lvlJc w:val="left"/>
+      <w:pPr>
+        <w:ind w:left="1845" w:hanging="360"/>
+      </w:pPr>
+      <w:rPr>
+        <w:rFonts w:ascii="Wingdings" w:hAnsi="Wingdings" w:hint="default"/>
+      </w:rPr>
+    </w:lvl>
+    <w:lvl w:ilvl="3" w:tplc="040E0001" w:tentative="1">
+      <w:start w:val="1"/>
+      <w:numFmt w:val="bullet"/>
+      <w:lvlText w:val=""/>
+      <w:lvlJc w:val="left"/>
+      <w:pPr>
+        <w:ind w:left="2565" w:hanging="360"/>
+      </w:pPr>
+      <w:rPr>
+        <w:rFonts w:ascii="Symbol" w:hAnsi="Symbol" w:hint="default"/>
+      </w:rPr>
+    </w:lvl>
+    <w:lvl w:ilvl="4" w:tplc="040E0003" w:tentative="1">
+      <w:start w:val="1"/>
+      <w:numFmt w:val="bullet"/>
+      <w:lvlText w:val="o"/>
+      <w:lvlJc w:val="left"/>
+      <w:pPr>
+        <w:ind w:left="3285" w:hanging="360"/>
+      </w:pPr>
+      <w:rPr>
+        <w:rFonts w:ascii="Courier New" w:hAnsi="Courier New" w:cs="Courier New" w:hint="default"/>
+      </w:rPr>
+    </w:lvl>
+    <w:lvl w:ilvl="5" w:tplc="040E0005" w:tentative="1">
+      <w:start w:val="1"/>
+      <w:numFmt w:val="bullet"/>
+      <w:lvlText w:val=""/>
+      <w:lvlJc w:val="left"/>
+      <w:pPr>
+        <w:ind w:left="4005" w:hanging="360"/>
+      </w:pPr>
+      <w:rPr>
+        <w:rFonts w:ascii="Wingdings" w:hAnsi="Wingdings" w:hint="default"/>
+      </w:rPr>
+    </w:lvl>
+    <w:lvl w:ilvl="6" w:tplc="040E0001" w:tentative="1">
+      <w:start w:val="1"/>
+      <w:numFmt w:val="bullet"/>
+      <w:lvlText w:val=""/>
+      <w:lvlJc w:val="left"/>
+      <w:pPr>
+        <w:ind w:left="4725" w:hanging="360"/>
+      </w:pPr>
+      <w:rPr>
+        <w:rFonts w:ascii="Symbol" w:hAnsi="Symbol" w:hint="default"/>
+      </w:rPr>
+    </w:lvl>
+    <w:lvl w:ilvl="7" w:tplc="040E0003" w:tentative="1">
+      <w:start w:val="1"/>
+      <w:numFmt w:val="bullet"/>
+      <w:lvlText w:val="o"/>
+      <w:lvlJc w:val="left"/>
+      <w:pPr>
+        <w:ind w:left="5445" w:hanging="360"/>
+      </w:pPr>
+      <w:rPr>
+        <w:rFonts w:ascii="Courier New" w:hAnsi="Courier New" w:cs="Courier New" w:hint="default"/>
+      </w:rPr>
+    </w:lvl>
+    <w:lvl w:ilvl="8" w:tplc="040E0005" w:tentative="1">
+      <w:start w:val="1"/>
+      <w:numFmt w:val="bullet"/>
+      <w:lvlText w:val=""/>
+      <w:lvlJc w:val="left"/>
+      <w:pPr>
+        <w:ind w:left="6165" w:hanging="360"/>
+      </w:pPr>
+      <w:rPr>
+        <w:rFonts w:ascii="Wingdings" w:hAnsi="Wingdings" w:hint="default"/>
+      </w:rPr>
+    </w:lvl>
+  </w:abstractNum>
+  <w:abstractNum w:abstractNumId="20">
     <w:nsid w:val="79CD0A38"/>
     <w:multiLevelType w:val="hybridMultilevel"/>
     <w:tmpl w:val="95288CF0"/>
@@ -5326,7 +4984,7 @@
     <w:abstractNumId w:val="15"/>
   </w:num>
   <w:num w:numId="12">
-    <w:abstractNumId w:val="16"/>
+    <w:abstractNumId w:val="17"/>
   </w:num>
   <w:num w:numId="13">
     <w:abstractNumId w:val="10"/>
@@ -5335,10 +4993,10 @@
     <w:abstractNumId w:val="12"/>
   </w:num>
   <w:num w:numId="15">
-    <w:abstractNumId w:val="17"/>
+    <w:abstractNumId w:val="18"/>
   </w:num>
   <w:num w:numId="16">
-    <w:abstractNumId w:val="18"/>
+    <w:abstractNumId w:val="20"/>
   </w:num>
   <w:num w:numId="17">
     <w:abstractNumId w:val="11"/>
@@ -5348,6 +5006,12 @@
   </w:num>
   <w:num w:numId="19">
     <w:abstractNumId w:val="13"/>
+  </w:num>
+  <w:num w:numId="20">
+    <w:abstractNumId w:val="16"/>
+  </w:num>
+  <w:num w:numId="21">
+    <w:abstractNumId w:val="19"/>
   </w:num>
 </w:numbering>
 </file>
@@ -5745,7 +5409,7 @@
   <w:style w:type="paragraph" w:default="1" w:styleId="Norml">
     <w:name w:val="Normal"/>
     <w:qFormat/>
-    <w:rsid w:val="00EF75BE"/>
+    <w:rsid w:val="00914D16"/>
     <w:pPr>
       <w:spacing w:before="120" w:after="120"/>
       <w:jc w:val="both"/>
@@ -6607,6 +6271,119 @@
       <w:sz w:val="32"/>
     </w:rPr>
   </w:style>
+  <w:style w:type="character" w:styleId="Jegyzethivatkozs">
+    <w:name w:val="annotation reference"/>
+    <w:basedOn w:val="Bekezdsalapbettpusa"/>
+    <w:uiPriority w:val="99"/>
+    <w:semiHidden/>
+    <w:unhideWhenUsed/>
+    <w:rsid w:val="00533A1F"/>
+    <w:rPr>
+      <w:sz w:val="16"/>
+      <w:szCs w:val="16"/>
+    </w:rPr>
+  </w:style>
+  <w:style w:type="paragraph" w:styleId="Jegyzetszveg">
+    <w:name w:val="annotation text"/>
+    <w:basedOn w:val="Norml"/>
+    <w:link w:val="JegyzetszvegChar"/>
+    <w:uiPriority w:val="99"/>
+    <w:semiHidden/>
+    <w:unhideWhenUsed/>
+    <w:rsid w:val="00533A1F"/>
+    <w:pPr>
+      <w:spacing w:line="240" w:lineRule="auto"/>
+    </w:pPr>
+    <w:rPr>
+      <w:sz w:val="20"/>
+      <w:szCs w:val="20"/>
+    </w:rPr>
+  </w:style>
+  <w:style w:type="character" w:customStyle="1" w:styleId="JegyzetszvegChar">
+    <w:name w:val="Jegyzetszöveg Char"/>
+    <w:basedOn w:val="Bekezdsalapbettpusa"/>
+    <w:link w:val="Jegyzetszveg"/>
+    <w:uiPriority w:val="99"/>
+    <w:semiHidden/>
+    <w:rsid w:val="00533A1F"/>
+    <w:rPr>
+      <w:rFonts w:ascii="Times New Roman" w:hAnsi="Times New Roman"/>
+      <w:sz w:val="20"/>
+      <w:szCs w:val="20"/>
+    </w:rPr>
+  </w:style>
+  <w:style w:type="paragraph" w:styleId="Megjegyzstrgya">
+    <w:name w:val="annotation subject"/>
+    <w:basedOn w:val="Jegyzetszveg"/>
+    <w:next w:val="Jegyzetszveg"/>
+    <w:link w:val="MegjegyzstrgyaChar"/>
+    <w:uiPriority w:val="99"/>
+    <w:semiHidden/>
+    <w:unhideWhenUsed/>
+    <w:rsid w:val="00533A1F"/>
+    <w:rPr>
+      <w:b/>
+      <w:bCs/>
+    </w:rPr>
+  </w:style>
+  <w:style w:type="character" w:customStyle="1" w:styleId="MegjegyzstrgyaChar">
+    <w:name w:val="Megjegyzés tárgya Char"/>
+    <w:basedOn w:val="JegyzetszvegChar"/>
+    <w:link w:val="Megjegyzstrgya"/>
+    <w:uiPriority w:val="99"/>
+    <w:semiHidden/>
+    <w:rsid w:val="00533A1F"/>
+    <w:rPr>
+      <w:rFonts w:ascii="Times New Roman" w:hAnsi="Times New Roman"/>
+      <w:b/>
+      <w:bCs/>
+      <w:sz w:val="20"/>
+      <w:szCs w:val="20"/>
+    </w:rPr>
+  </w:style>
+  <w:style w:type="table" w:customStyle="1" w:styleId="ThesisTable">
+    <w:name w:val="ThesisTable"/>
+    <w:basedOn w:val="Normltblzat"/>
+    <w:uiPriority w:val="99"/>
+    <w:rsid w:val="009B7A4E"/>
+    <w:pPr>
+      <w:spacing w:after="0" w:line="240" w:lineRule="auto"/>
+      <w:jc w:val="center"/>
+    </w:pPr>
+    <w:tblPr>
+      <w:tblInd w:w="0" w:type="dxa"/>
+      <w:tblBorders>
+        <w:top w:val="single" w:sz="12" w:space="0" w:color="auto"/>
+        <w:bottom w:val="single" w:sz="12" w:space="0" w:color="auto"/>
+        <w:insideH w:val="single" w:sz="4" w:space="0" w:color="auto"/>
+      </w:tblBorders>
+      <w:tblCellMar>
+        <w:top w:w="28" w:type="dxa"/>
+        <w:left w:w="108" w:type="dxa"/>
+        <w:bottom w:w="28" w:type="dxa"/>
+        <w:right w:w="108" w:type="dxa"/>
+      </w:tblCellMar>
+    </w:tblPr>
+    <w:tblStylePr w:type="firstRow">
+      <w:rPr>
+        <w:b/>
+      </w:rPr>
+      <w:tblPr/>
+      <w:tcPr>
+        <w:tcBorders>
+          <w:top w:val="single" w:sz="12" w:space="0" w:color="auto"/>
+        </w:tcBorders>
+      </w:tcPr>
+    </w:tblStylePr>
+    <w:tblStylePr w:type="lastRow">
+      <w:tblPr/>
+      <w:tcPr>
+        <w:tcBorders>
+          <w:bottom w:val="single" w:sz="4" w:space="0" w:color="auto"/>
+        </w:tcBorders>
+      </w:tcPr>
+    </w:tblStylePr>
+  </w:style>
 </w:styles>
 </file>
 
@@ -6900,7 +6677,7 @@
 </file>
 
 <file path=customXml/itemProps1.xml><?xml version="1.0" encoding="utf-8"?>
-<ds:datastoreItem xmlns:ds="http://schemas.openxmlformats.org/officeDocument/2006/customXml" ds:itemID="{538565DE-1693-468D-BD9E-0CCD14429C02}">
+<ds:datastoreItem xmlns:ds="http://schemas.openxmlformats.org/officeDocument/2006/customXml" ds:itemID="{254F4F55-5931-4805-8A66-BDB53B9835F6}">
   <ds:schemaRefs>
     <ds:schemaRef ds:uri="http://schemas.openxmlformats.org/officeDocument/2006/bibliography"/>
   </ds:schemaRefs>

</xml_diff>

<commit_message>
The cover page title is now a reference to the Title field
</commit_message>
<xml_diff>
--- a/thesis.docx
+++ b/thesis.docx
@@ -6,8 +6,6 @@
       <w:pPr>
         <w:pStyle w:val="Szmozatlancmsor"/>
       </w:pPr>
-      <w:bookmarkStart w:id="0" w:name="_GoBack"/>
-      <w:bookmarkEnd w:id="0"/>
       <w:r>
         <w:t>Általános információk</w:t>
       </w:r>
@@ -252,23 +250,39 @@
           <w:rStyle w:val="Tjkoztat"/>
         </w:rPr>
       </w:pPr>
+      <w:proofErr w:type="gramStart"/>
       <w:r>
         <w:rPr>
           <w:rStyle w:val="Tjkoztat"/>
         </w:rPr>
-        <w:t>Függelék(ek)</w:t>
-      </w:r>
-    </w:p>
-    <w:p>
-      <w:pPr>
+        <w:t>Függelék(</w:t>
+      </w:r>
+      <w:proofErr w:type="spellStart"/>
+      <w:proofErr w:type="gramEnd"/>
+      <w:r>
         <w:rPr>
           <w:rStyle w:val="Tjkoztat"/>
         </w:rPr>
-      </w:pPr>
+        <w:t>ek</w:t>
+      </w:r>
+      <w:proofErr w:type="spellEnd"/>
       <w:r>
         <w:rPr>
           <w:rStyle w:val="Tjkoztat"/>
         </w:rPr>
+        <w:t>)</w:t>
+      </w:r>
+    </w:p>
+    <w:p>
+      <w:pPr>
+        <w:rPr>
+          <w:rStyle w:val="Tjkoztat"/>
+        </w:rPr>
+      </w:pPr>
+      <w:r>
+        <w:rPr>
+          <w:rStyle w:val="Tjkoztat"/>
+        </w:rPr>
         <w:t>Felhasználható a következő oldaltól kezdődő Diplomaterv sablon dokumentum tartalma. Ügyeljen a konzulens nevét és a beadás évét jelölő szövegdobozokra, mert azokra külön ki kell adni a frissítést. A mezők tartalma a sablonban a dokumentum adatlapja alapján automatikusan kerül kitöltésre.</w:t>
       </w:r>
     </w:p>
@@ -282,7 +296,21 @@
         <w:rPr>
           <w:rStyle w:val="Tjkoztat"/>
         </w:rPr>
-        <w:t>A diplomaterv szabványos méretű A4-es lapokra kerüljön. Az oldalak tükörmargóval készüljenek (mindenhol 2,5 cm, baloldalon 1 cm-es kötéssel). Az alapértelmezett betűkészlet a 12 pontos Times New Roman, másfeles sorközzel.</w:t>
+        <w:t xml:space="preserve">A diplomaterv szabványos méretű A4-es lapokra kerüljön. Az oldalak tükörmargóval készüljenek (mindenhol 2,5 cm, baloldalon 1 cm-es kötéssel). Az alapértelmezett betűkészlet a 12 pontos Times New </w:t>
+      </w:r>
+      <w:proofErr w:type="spellStart"/>
+      <w:r>
+        <w:rPr>
+          <w:rStyle w:val="Tjkoztat"/>
+        </w:rPr>
+        <w:t>Roman</w:t>
+      </w:r>
+      <w:proofErr w:type="spellEnd"/>
+      <w:r>
+        <w:rPr>
+          <w:rStyle w:val="Tjkoztat"/>
+        </w:rPr>
+        <w:t>, másfeles sorközzel.</w:t>
       </w:r>
     </w:p>
     <w:p>
@@ -502,11 +530,21 @@
       <w:pPr>
         <w:pStyle w:val="Cmlapintzmny"/>
       </w:pPr>
-      <w:fldSimple w:instr=" DOCPROPERTY  Company  \* MERGEFORMAT ">
-        <w:r>
-          <w:t>Pogácsasütöde Tanszék</w:t>
-        </w:r>
-      </w:fldSimple>
+      <w:r>
+        <w:fldChar w:fldCharType="begin"/>
+      </w:r>
+      <w:r>
+        <w:instrText xml:space="preserve"> DOCPROPERTY  Company  \* MERGEFORMAT </w:instrText>
+      </w:r>
+      <w:r>
+        <w:fldChar w:fldCharType="separate"/>
+      </w:r>
+      <w:r>
+        <w:t>Pogácsasütöde Tanszék</w:t>
+      </w:r>
+      <w:r>
+        <w:fldChar w:fldCharType="end"/>
+      </w:r>
     </w:p>
     <w:p>
       <w:pPr>
@@ -520,8 +558,30 @@
         </w:sectPr>
       </w:pPr>
       <w:r>
-        <w:t>Elektronikus terelők</w:t>
-      </w:r>
+        <w:fldChar w:fldCharType="begin"/>
+      </w:r>
+      <w:r>
+        <w:instrText xml:space="preserve"> TITLE   \* MERGEFORMAT </w:instrText>
+      </w:r>
+      <w:r>
+        <w:fldChar w:fldCharType="separate"/>
+      </w:r>
+      <w:r>
+        <w:t>Elektr</w:t>
+      </w:r>
+      <w:bookmarkStart w:id="0" w:name="_GoBack"/>
+      <w:bookmarkEnd w:id="0"/>
+      <w:r>
+        <w:t xml:space="preserve">onikus </w:t>
+      </w:r>
+      <w:proofErr w:type="spellStart"/>
+      <w:r>
+        <w:t>terelők</w:t>
+      </w:r>
+      <w:r>
+        <w:fldChar w:fldCharType="end"/>
+      </w:r>
+      <w:proofErr w:type="spellEnd"/>
     </w:p>
     <w:p>
       <w:pPr>
@@ -588,21 +648,11 @@
           <w:docGrid w:linePitch="360"/>
         </w:sectPr>
       </w:pPr>
-      <w:r>
-        <w:fldChar w:fldCharType="begin"/>
-      </w:r>
-      <w:r>
-        <w:instrText xml:space="preserve"> DOCPROPERTY  Manager  \* MERGEFORMAT </w:instrText>
-      </w:r>
-      <w:r>
-        <w:fldChar w:fldCharType="separate"/>
-      </w:r>
-      <w:r>
-        <w:t>Dr. Érték Elek</w:t>
-      </w:r>
-      <w:r>
-        <w:fldChar w:fldCharType="end"/>
-      </w:r>
+      <w:fldSimple w:instr=" DOCPROPERTY  Manager  \* MERGEFORMAT ">
+        <w:r>
+          <w:t>Dr. Érték Elek</w:t>
+        </w:r>
+      </w:fldSimple>
     </w:p>
     <w:p>
       <w:pPr>
@@ -1999,7 +2049,23 @@
     </w:p>
     <w:p>
       <w:r>
-        <w:t>Hozzájárulok, hogy a jelen munkám alapadatait (szerző(k), cím, angol és magyar nyelvű tartalmi kivonat, készítés éve, konzulens(ek) neve) a BME VIK nyilvánosan hozzáférhető elektronikus formában, a munka teljes szövegét pedig az egyetem belső hálózatán keresztül (vagy hitelesített felhasználók számára) közzétegye. Kijelentem, hogy a benyújtott munka és annak elektronikus verziója megegyezik. Dékáni engedéllyel titkosított diplomatervek esetén a dolgozat szövege csak 3 év eltelte után válik hozzáférhetővé.</w:t>
+        <w:t>Hozzájárulok, hogy a jelen munkám alapadatait (</w:t>
+      </w:r>
+      <w:proofErr w:type="gramStart"/>
+      <w:r>
+        <w:t>szerző(</w:t>
+      </w:r>
+      <w:proofErr w:type="gramEnd"/>
+      <w:r>
+        <w:t>k), cím, angol és magyar nyelvű tartalmi kivonat, készítés éve, konzulens(</w:t>
+      </w:r>
+      <w:proofErr w:type="spellStart"/>
+      <w:r>
+        <w:t>ek</w:t>
+      </w:r>
+      <w:proofErr w:type="spellEnd"/>
+      <w:r>
+        <w:t>) neve) a BME VIK nyilvánosan hozzáférhető elektronikus formában, a munka teljes szövegét pedig az egyetem belső hálózatán keresztül (vagy hitelesített felhasználók számára) közzétegye. Kijelentem, hogy a benyújtott munka és annak elektronikus verziója megegyezik. Dékáni engedéllyel titkosított diplomatervek esetén a dolgozat szövege csak 3 év eltelte után válik hozzáférhetővé.</w:t>
       </w:r>
     </w:p>
     <w:p>
@@ -2019,7 +2085,7 @@
         <w:rPr>
           <w:noProof/>
         </w:rPr>
-        <w:t>2014. 08. 26.</w:t>
+        <w:t>2014. 09. 27.</w:t>
       </w:r>
       <w:r>
         <w:fldChar w:fldCharType="end"/>
@@ -2176,7 +2242,15 @@
         <w:t>Normál</w:t>
       </w:r>
       <w:r>
-        <w:t xml:space="preserve"> (angol Word esetén Normal) stílust.</w:t>
+        <w:t xml:space="preserve"> (angol Word esetén </w:t>
+      </w:r>
+      <w:proofErr w:type="spellStart"/>
+      <w:r>
+        <w:t>Normal</w:t>
+      </w:r>
+      <w:proofErr w:type="spellEnd"/>
+      <w:r>
+        <w:t>) stílust.</w:t>
       </w:r>
     </w:p>
     <w:p>
@@ -2200,7 +2274,15 @@
         <w:t>Címsor 1–4</w:t>
       </w:r>
       <w:r>
-        <w:t xml:space="preserve"> (Heading 1–4) stílusokat használjuk.</w:t>
+        <w:t xml:space="preserve"> (</w:t>
+      </w:r>
+      <w:proofErr w:type="spellStart"/>
+      <w:r>
+        <w:t>Heading</w:t>
+      </w:r>
+      <w:proofErr w:type="spellEnd"/>
+      <w:r>
+        <w:t xml:space="preserve"> 1–4) stílusokat használjuk.</w:t>
       </w:r>
     </w:p>
     <w:p>
@@ -2242,7 +2324,15 @@
         <w:t>Képaláírás</w:t>
       </w:r>
       <w:r>
-        <w:t xml:space="preserve"> (Caption) stílusú lesz.</w:t>
+        <w:t xml:space="preserve"> (</w:t>
+      </w:r>
+      <w:proofErr w:type="spellStart"/>
+      <w:r>
+        <w:t>Caption</w:t>
+      </w:r>
+      <w:proofErr w:type="spellEnd"/>
+      <w:r>
+        <w:t>) stílusú lesz.</w:t>
       </w:r>
     </w:p>
     <w:p>
@@ -2320,27 +2410,14 @@
       <w:r>
         <w:t>.</w:t>
       </w:r>
-      <w:r>
-        <w:fldChar w:fldCharType="begin"/>
-      </w:r>
-      <w:r>
-        <w:instrText xml:space="preserve"> SEQ ábra \* ARABIC \s 1 </w:instrText>
-      </w:r>
-      <w:r>
-        <w:fldChar w:fldCharType="separate"/>
-      </w:r>
-      <w:r>
-        <w:rPr>
-          <w:noProof/>
-        </w:rPr>
-        <w:t>1</w:t>
-      </w:r>
-      <w:r>
-        <w:rPr>
-          <w:noProof/>
-        </w:rPr>
-        <w:fldChar w:fldCharType="end"/>
-      </w:r>
+      <w:fldSimple w:instr=" SEQ ábra \* ARABIC \s 1 ">
+        <w:r>
+          <w:rPr>
+            <w:noProof/>
+          </w:rPr>
+          <w:t>1</w:t>
+        </w:r>
+      </w:fldSimple>
       <w:r>
         <w:t>.</w:t>
       </w:r>
@@ -2366,7 +2443,15 @@
         <w:t>Könyvjelző</w:t>
       </w:r>
       <w:r>
-        <w:t xml:space="preserve"> gombra, majd hozzunk létre egy könyvjelzőt (pl. „bmelogo” névvel). Ezután a </w:t>
+        <w:t xml:space="preserve"> gombra, majd hozzunk létre egy könyvjelzőt (pl. „</w:t>
+      </w:r>
+      <w:proofErr w:type="spellStart"/>
+      <w:r>
+        <w:t>bmelogo</w:t>
+      </w:r>
+      <w:proofErr w:type="spellEnd"/>
+      <w:r>
+        <w:t xml:space="preserve">” névvel). Ezután a </w:t>
       </w:r>
       <w:r>
         <w:rPr>
@@ -2395,12 +2480,14 @@
       <w:r>
         <w:t xml:space="preserve">re és válasszuk ki a </w:t>
       </w:r>
+      <w:proofErr w:type="spellStart"/>
       <w:r>
         <w:rPr>
           <w:rStyle w:val="Kiemels2"/>
         </w:rPr>
         <w:t>bmelogo</w:t>
       </w:r>
+      <w:proofErr w:type="spellEnd"/>
       <w:r>
         <w:t xml:space="preserve"> könyvjelzőt. Így ehhez hasonló hivatkozásokat készíthetünk: lásd az </w:t>
       </w:r>
@@ -2652,27 +2739,14 @@
       <w:r>
         <w:t>.</w:t>
       </w:r>
-      <w:r>
-        <w:fldChar w:fldCharType="begin"/>
-      </w:r>
-      <w:r>
-        <w:instrText xml:space="preserve"> SEQ táblázat \* ARABIC \s 1 </w:instrText>
-      </w:r>
-      <w:r>
-        <w:fldChar w:fldCharType="separate"/>
-      </w:r>
-      <w:r>
-        <w:rPr>
-          <w:noProof/>
-        </w:rPr>
-        <w:t>1</w:t>
-      </w:r>
-      <w:r>
-        <w:rPr>
-          <w:noProof/>
-        </w:rPr>
-        <w:fldChar w:fldCharType="end"/>
-      </w:r>
+      <w:fldSimple w:instr=" SEQ táblázat \* ARABIC \s 1 ">
+        <w:r>
+          <w:rPr>
+            <w:noProof/>
+          </w:rPr>
+          <w:t>1</w:t>
+        </w:r>
+      </w:fldSimple>
       <w:r>
         <w:t>.</w:t>
       </w:r>
@@ -2713,18 +2787,33 @@
       <w:pPr>
         <w:pStyle w:val="Kd"/>
       </w:pPr>
+      <w:proofErr w:type="spellStart"/>
       <w:r>
         <w:lastRenderedPageBreak/>
-        <w:t>using System;</w:t>
+        <w:t>using</w:t>
+      </w:r>
+      <w:proofErr w:type="spellEnd"/>
+      <w:r>
+        <w:t xml:space="preserve"> System;</w:t>
       </w:r>
     </w:p>
     <w:p>
       <w:pPr>
         <w:pStyle w:val="Kd"/>
       </w:pPr>
-      <w:r>
-        <w:t>namespace MyApp</w:t>
-      </w:r>
+      <w:proofErr w:type="spellStart"/>
+      <w:r>
+        <w:t>namespace</w:t>
+      </w:r>
+      <w:proofErr w:type="spellEnd"/>
+      <w:r>
+        <w:t xml:space="preserve"> </w:t>
+      </w:r>
+      <w:proofErr w:type="spellStart"/>
+      <w:r>
+        <w:t>MyApp</w:t>
+      </w:r>
+      <w:proofErr w:type="spellEnd"/>
     </w:p>
     <w:p>
       <w:pPr>
@@ -2740,7 +2829,14 @@
       </w:pPr>
       <w:r>
         <w:tab/>
-        <w:t>class Program</w:t>
+      </w:r>
+      <w:proofErr w:type="spellStart"/>
+      <w:r>
+        <w:t>class</w:t>
+      </w:r>
+      <w:proofErr w:type="spellEnd"/>
+      <w:r>
+        <w:t xml:space="preserve"> Program</w:t>
       </w:r>
     </w:p>
     <w:p>
@@ -2761,7 +2857,43 @@
       </w:r>
       <w:r>
         <w:tab/>
-        <w:t>static void Main(string[] args)</w:t>
+      </w:r>
+      <w:proofErr w:type="spellStart"/>
+      <w:r>
+        <w:t>static</w:t>
+      </w:r>
+      <w:proofErr w:type="spellEnd"/>
+      <w:r>
+        <w:t xml:space="preserve"> </w:t>
+      </w:r>
+      <w:proofErr w:type="spellStart"/>
+      <w:r>
+        <w:t>void</w:t>
+      </w:r>
+      <w:proofErr w:type="spellEnd"/>
+      <w:r>
+        <w:t xml:space="preserve"> </w:t>
+      </w:r>
+      <w:proofErr w:type="gramStart"/>
+      <w:r>
+        <w:t>Main(</w:t>
+      </w:r>
+      <w:proofErr w:type="spellStart"/>
+      <w:proofErr w:type="gramEnd"/>
+      <w:r>
+        <w:t>string</w:t>
+      </w:r>
+      <w:proofErr w:type="spellEnd"/>
+      <w:r>
+        <w:t xml:space="preserve">[] </w:t>
+      </w:r>
+      <w:proofErr w:type="spellStart"/>
+      <w:r>
+        <w:t>args</w:t>
+      </w:r>
+      <w:proofErr w:type="spellEnd"/>
+      <w:r>
+        <w:t>)</w:t>
       </w:r>
     </w:p>
     <w:p>
@@ -2788,7 +2920,22 @@
       </w:r>
       <w:r>
         <w:tab/>
-        <w:t>Console.WriteLine("Szia Világ!");</w:t>
+      </w:r>
+      <w:proofErr w:type="spellStart"/>
+      <w:r>
+        <w:t>Console.WriteLine</w:t>
+      </w:r>
+      <w:proofErr w:type="spellEnd"/>
+      <w:r>
+        <w:t>("</w:t>
+      </w:r>
+      <w:proofErr w:type="gramStart"/>
+      <w:r>
+        <w:t>Szia</w:t>
+      </w:r>
+      <w:proofErr w:type="gramEnd"/>
+      <w:r>
+        <w:t xml:space="preserve"> Világ!");</w:t>
       </w:r>
     </w:p>
     <w:p>
@@ -2873,7 +3020,23 @@
         <w:t>Kereszthivatkozás beszúrása</w:t>
       </w:r>
       <w:r>
-        <w:t xml:space="preserve"> (Insert cross-reference) funkcióval helyezzük el (példa e</w:t>
+        <w:t xml:space="preserve"> (</w:t>
+      </w:r>
+      <w:proofErr w:type="spellStart"/>
+      <w:r>
+        <w:t>Insert</w:t>
+      </w:r>
+      <w:proofErr w:type="spellEnd"/>
+      <w:r>
+        <w:t xml:space="preserve"> </w:t>
+      </w:r>
+      <w:proofErr w:type="spellStart"/>
+      <w:r>
+        <w:t>cross-reference</w:t>
+      </w:r>
+      <w:proofErr w:type="spellEnd"/>
+      <w:r>
+        <w:t>) funkcióval helyezzük el (példa e</w:t>
       </w:r>
       <w:r>
         <w:t xml:space="preserve">gy így beszúrt hivatkozásra: </w:t>
@@ -2928,8 +3091,13 @@
         <w:t>Kereszthivatkozások frissítése:</w:t>
       </w:r>
       <w:r>
-        <w:t xml:space="preserve"> miután kijelöltük a teljes szöveget (Ctrl</w:t>
-      </w:r>
+        <w:t xml:space="preserve"> miután kijelöltük a teljes szöveget (</w:t>
+      </w:r>
+      <w:proofErr w:type="spellStart"/>
+      <w:r>
+        <w:t>Ctrl</w:t>
+      </w:r>
+      <w:proofErr w:type="spellEnd"/>
       <w:r>
         <w:t> </w:t>
       </w:r>
@@ -2958,7 +3126,15 @@
         <w:t>Dokumentum tulajdonságok megadása:</w:t>
       </w:r>
       <w:r>
-        <w:t xml:space="preserve"> a dokumentumhoz tartozó metaadatok kitöltése (szerző, cím, kulcsszavak stb.). Ez Word 2013 alatt a </w:t>
+        <w:t xml:space="preserve"> a dokumentumhoz tartozó </w:t>
+      </w:r>
+      <w:proofErr w:type="spellStart"/>
+      <w:r>
+        <w:t>metaadatok</w:t>
+      </w:r>
+      <w:proofErr w:type="spellEnd"/>
+      <w:r>
+        <w:t xml:space="preserve"> kitöltése (szerző, cím, kulcsszavak stb.). Ez Word 2013 alatt a </w:t>
       </w:r>
       <w:r>
         <w:rPr>
@@ -3304,13 +3480,35 @@
         <w:rPr>
           <w:rStyle w:val="Kiemels"/>
         </w:rPr>
-        <w:t xml:space="preserve"> tipográﬁai szabályokról, Budapesti Műszaki és Gazdaságtudományi Egyetem,</w:t>
+        <w:t xml:space="preserve"> </w:t>
+      </w:r>
+      <w:proofErr w:type="spellStart"/>
+      <w:r>
+        <w:rPr>
+          <w:rStyle w:val="Kiemels"/>
+        </w:rPr>
+        <w:t>tipográ</w:t>
+      </w:r>
+      <w:proofErr w:type="spellEnd"/>
+      <w:r>
+        <w:rPr>
+          <w:rStyle w:val="Kiemels"/>
+        </w:rPr>
+        <w:t>ﬁai szabályokról, Budapesti Műszaki és Gazdaságtudományi Egyetem,</w:t>
       </w:r>
       <w:r>
         <w:t xml:space="preserve"> Híradástechnikai Tansz</w:t>
       </w:r>
       <w:r>
-        <w:t xml:space="preserve">ék, Budapest, 2007. május 9., </w:t>
+        <w:t>ék, Budapest, 2007. május 9</w:t>
+      </w:r>
+      <w:proofErr w:type="gramStart"/>
+      <w:r>
+        <w:t>.,</w:t>
+      </w:r>
+      <w:proofErr w:type="gramEnd"/>
+      <w:r>
+        <w:t xml:space="preserve"> </w:t>
       </w:r>
       <w:r>
         <w:t>online:</w:t>
@@ -3342,24 +3540,150 @@
         <w:pStyle w:val="Irodalomjegyzkbejegyzs"/>
       </w:pPr>
       <w:r>
-        <w:t xml:space="preserve">William Strunk Jr., E. B. White, </w:t>
+        <w:t xml:space="preserve">William </w:t>
+      </w:r>
+      <w:proofErr w:type="spellStart"/>
+      <w:r>
+        <w:t>Strunk</w:t>
+      </w:r>
+      <w:proofErr w:type="spellEnd"/>
+      <w:r>
+        <w:t xml:space="preserve"> </w:t>
+      </w:r>
+      <w:proofErr w:type="spellStart"/>
+      <w:r>
+        <w:t>Jr</w:t>
+      </w:r>
+      <w:proofErr w:type="spellEnd"/>
+      <w:proofErr w:type="gramStart"/>
+      <w:r>
+        <w:t>.,</w:t>
+      </w:r>
+      <w:proofErr w:type="gramEnd"/>
+      <w:r>
+        <w:t xml:space="preserve"> E. B. White, </w:t>
       </w:r>
       <w:r>
         <w:rPr>
           <w:rStyle w:val="Kiemels"/>
         </w:rPr>
-        <w:t>The Elements of Style,</w:t>
-      </w:r>
-      <w:r>
-        <w:t xml:space="preserve"> Fourth Edition, Longman, 4th edition, 1999.</w:t>
+        <w:t xml:space="preserve">The </w:t>
+      </w:r>
+      <w:proofErr w:type="spellStart"/>
+      <w:r>
+        <w:rPr>
+          <w:rStyle w:val="Kiemels"/>
+        </w:rPr>
+        <w:t>Elements</w:t>
+      </w:r>
+      <w:proofErr w:type="spellEnd"/>
+      <w:r>
+        <w:rPr>
+          <w:rStyle w:val="Kiemels"/>
+        </w:rPr>
+        <w:t xml:space="preserve"> of </w:t>
+      </w:r>
+      <w:proofErr w:type="spellStart"/>
+      <w:r>
+        <w:rPr>
+          <w:rStyle w:val="Kiemels"/>
+        </w:rPr>
+        <w:t>Style</w:t>
+      </w:r>
+      <w:proofErr w:type="spellEnd"/>
+      <w:r>
+        <w:rPr>
+          <w:rStyle w:val="Kiemels"/>
+        </w:rPr>
+        <w:t>,</w:t>
+      </w:r>
+      <w:r>
+        <w:t xml:space="preserve"> </w:t>
+      </w:r>
+      <w:proofErr w:type="spellStart"/>
+      <w:r>
+        <w:t>Fourth</w:t>
+      </w:r>
+      <w:proofErr w:type="spellEnd"/>
+      <w:r>
+        <w:t xml:space="preserve"> </w:t>
+      </w:r>
+      <w:proofErr w:type="spellStart"/>
+      <w:r>
+        <w:t>Edition</w:t>
+      </w:r>
+      <w:proofErr w:type="spellEnd"/>
+      <w:r>
+        <w:t xml:space="preserve">, </w:t>
+      </w:r>
+      <w:proofErr w:type="spellStart"/>
+      <w:r>
+        <w:t>Longman</w:t>
+      </w:r>
+      <w:proofErr w:type="spellEnd"/>
+      <w:r>
+        <w:t xml:space="preserve">, 4th </w:t>
+      </w:r>
+      <w:proofErr w:type="spellStart"/>
+      <w:r>
+        <w:t>edition</w:t>
+      </w:r>
+      <w:proofErr w:type="spellEnd"/>
+      <w:r>
+        <w:t>, 1999.</w:t>
       </w:r>
     </w:p>
     <w:p>
       <w:pPr>
         <w:pStyle w:val="Irodalomjegyzkbejegyzs"/>
       </w:pPr>
-      <w:r>
-        <w:t>Levendovszky, J., Jereb, L., Elek, Zs., Vesztergombi, Gy.</w:t>
+      <w:proofErr w:type="spellStart"/>
+      <w:r>
+        <w:t>Levendovszky</w:t>
+      </w:r>
+      <w:proofErr w:type="spellEnd"/>
+      <w:r>
+        <w:t>, J</w:t>
+      </w:r>
+      <w:proofErr w:type="gramStart"/>
+      <w:r>
+        <w:t>.,</w:t>
+      </w:r>
+      <w:proofErr w:type="gramEnd"/>
+      <w:r>
+        <w:t xml:space="preserve"> </w:t>
+      </w:r>
+      <w:proofErr w:type="spellStart"/>
+      <w:r>
+        <w:t>Jereb</w:t>
+      </w:r>
+      <w:proofErr w:type="spellEnd"/>
+      <w:r>
+        <w:t xml:space="preserve">, L., Elek, </w:t>
+      </w:r>
+      <w:proofErr w:type="spellStart"/>
+      <w:r>
+        <w:t>Zs</w:t>
+      </w:r>
+      <w:proofErr w:type="spellEnd"/>
+      <w:r>
+        <w:t xml:space="preserve">., </w:t>
+      </w:r>
+      <w:proofErr w:type="spellStart"/>
+      <w:r>
+        <w:t>Vesztergombi</w:t>
+      </w:r>
+      <w:proofErr w:type="spellEnd"/>
+      <w:r>
+        <w:t xml:space="preserve">, </w:t>
+      </w:r>
+      <w:proofErr w:type="spellStart"/>
+      <w:r>
+        <w:t>Gy</w:t>
+      </w:r>
+      <w:proofErr w:type="spellEnd"/>
+      <w:r>
+        <w:t>.</w:t>
       </w:r>
       <w:r>
         <w:t>,</w:t>
@@ -3367,14 +3691,130 @@
       <w:r>
         <w:t xml:space="preserve"> </w:t>
       </w:r>
+      <w:proofErr w:type="spellStart"/>
       <w:r>
         <w:rPr>
           <w:rStyle w:val="Kiemels"/>
         </w:rPr>
-        <w:t>Adaptive statistical algorithms in network reliability analysis,</w:t>
-      </w:r>
-      <w:r>
-        <w:t xml:space="preserve"> Performance Evaluation – Elsevier, Vol. 48, 2002, pp. 225-236</w:t>
+        <w:t>Adaptive</w:t>
+      </w:r>
+      <w:proofErr w:type="spellEnd"/>
+      <w:r>
+        <w:rPr>
+          <w:rStyle w:val="Kiemels"/>
+        </w:rPr>
+        <w:t xml:space="preserve"> </w:t>
+      </w:r>
+      <w:proofErr w:type="spellStart"/>
+      <w:r>
+        <w:rPr>
+          <w:rStyle w:val="Kiemels"/>
+        </w:rPr>
+        <w:t>statistical</w:t>
+      </w:r>
+      <w:proofErr w:type="spellEnd"/>
+      <w:r>
+        <w:rPr>
+          <w:rStyle w:val="Kiemels"/>
+        </w:rPr>
+        <w:t xml:space="preserve"> </w:t>
+      </w:r>
+      <w:proofErr w:type="spellStart"/>
+      <w:r>
+        <w:rPr>
+          <w:rStyle w:val="Kiemels"/>
+        </w:rPr>
+        <w:t>algorithms</w:t>
+      </w:r>
+      <w:proofErr w:type="spellEnd"/>
+      <w:r>
+        <w:rPr>
+          <w:rStyle w:val="Kiemels"/>
+        </w:rPr>
+        <w:t xml:space="preserve"> </w:t>
+      </w:r>
+      <w:proofErr w:type="spellStart"/>
+      <w:r>
+        <w:rPr>
+          <w:rStyle w:val="Kiemels"/>
+        </w:rPr>
+        <w:t>in</w:t>
+      </w:r>
+      <w:proofErr w:type="spellEnd"/>
+      <w:r>
+        <w:rPr>
+          <w:rStyle w:val="Kiemels"/>
+        </w:rPr>
+        <w:t xml:space="preserve"> </w:t>
+      </w:r>
+      <w:proofErr w:type="spellStart"/>
+      <w:r>
+        <w:rPr>
+          <w:rStyle w:val="Kiemels"/>
+        </w:rPr>
+        <w:t>network</w:t>
+      </w:r>
+      <w:proofErr w:type="spellEnd"/>
+      <w:r>
+        <w:rPr>
+          <w:rStyle w:val="Kiemels"/>
+        </w:rPr>
+        <w:t xml:space="preserve"> </w:t>
+      </w:r>
+      <w:proofErr w:type="spellStart"/>
+      <w:r>
+        <w:rPr>
+          <w:rStyle w:val="Kiemels"/>
+        </w:rPr>
+        <w:t>reliability</w:t>
+      </w:r>
+      <w:proofErr w:type="spellEnd"/>
+      <w:r>
+        <w:rPr>
+          <w:rStyle w:val="Kiemels"/>
+        </w:rPr>
+        <w:t xml:space="preserve"> </w:t>
+      </w:r>
+      <w:proofErr w:type="spellStart"/>
+      <w:r>
+        <w:rPr>
+          <w:rStyle w:val="Kiemels"/>
+        </w:rPr>
+        <w:t>analysis</w:t>
+      </w:r>
+      <w:proofErr w:type="spellEnd"/>
+      <w:r>
+        <w:rPr>
+          <w:rStyle w:val="Kiemels"/>
+        </w:rPr>
+        <w:t>,</w:t>
+      </w:r>
+      <w:r>
+        <w:t xml:space="preserve"> Performance </w:t>
+      </w:r>
+      <w:proofErr w:type="spellStart"/>
+      <w:r>
+        <w:t>Evaluation</w:t>
+      </w:r>
+      <w:proofErr w:type="spellEnd"/>
+      <w:r>
+        <w:t xml:space="preserve"> – </w:t>
+      </w:r>
+      <w:proofErr w:type="spellStart"/>
+      <w:r>
+        <w:t>Elsevier</w:t>
+      </w:r>
+      <w:proofErr w:type="spellEnd"/>
+      <w:r>
+        <w:t xml:space="preserve">, </w:t>
+      </w:r>
+      <w:proofErr w:type="spellStart"/>
+      <w:r>
+        <w:t>Vol</w:t>
+      </w:r>
+      <w:proofErr w:type="spellEnd"/>
+      <w:r>
+        <w:t>. 48, 2002, pp. 225-236</w:t>
       </w:r>
     </w:p>
     <w:p>
@@ -3382,13 +3822,29 @@
         <w:pStyle w:val="Irodalomjegyzkbejegyzs"/>
       </w:pPr>
       <w:r>
-        <w:t xml:space="preserve">National Istruments, </w:t>
-      </w:r>
+        <w:t xml:space="preserve">National </w:t>
+      </w:r>
+      <w:proofErr w:type="spellStart"/>
+      <w:r>
+        <w:t>Istruments</w:t>
+      </w:r>
+      <w:proofErr w:type="spellEnd"/>
+      <w:r>
+        <w:t xml:space="preserve">, </w:t>
+      </w:r>
+      <w:proofErr w:type="spellStart"/>
       <w:r>
         <w:rPr>
           <w:rStyle w:val="Kiemels"/>
         </w:rPr>
-        <w:t>LabVIEW grafikus</w:t>
+        <w:t>LabVIEW</w:t>
+      </w:r>
+      <w:proofErr w:type="spellEnd"/>
+      <w:r>
+        <w:rPr>
+          <w:rStyle w:val="Kiemels"/>
+        </w:rPr>
+        <w:t xml:space="preserve"> grafikus</w:t>
       </w:r>
       <w:r>
         <w:rPr>
@@ -3430,8 +3886,13 @@
       <w:pPr>
         <w:pStyle w:val="Irodalomjegyzkbejegyzs"/>
       </w:pPr>
-      <w:r>
-        <w:t>Fowler, M</w:t>
+      <w:proofErr w:type="spellStart"/>
+      <w:r>
+        <w:t>Fowler</w:t>
+      </w:r>
+      <w:proofErr w:type="spellEnd"/>
+      <w:r>
+        <w:t>, M</w:t>
       </w:r>
       <w:r>
         <w:t>.</w:t>
@@ -3443,10 +3904,40 @@
         <w:rPr>
           <w:rStyle w:val="Kiemels"/>
         </w:rPr>
-        <w:t>UML Distilled,</w:t>
-      </w:r>
-      <w:r>
-        <w:t xml:space="preserve"> 3rd edition, ISBN 0-321-19368-7, Addison-Wesley, 2004</w:t>
+        <w:t xml:space="preserve">UML </w:t>
+      </w:r>
+      <w:proofErr w:type="spellStart"/>
+      <w:r>
+        <w:rPr>
+          <w:rStyle w:val="Kiemels"/>
+        </w:rPr>
+        <w:t>Distilled</w:t>
+      </w:r>
+      <w:proofErr w:type="spellEnd"/>
+      <w:r>
+        <w:rPr>
+          <w:rStyle w:val="Kiemels"/>
+        </w:rPr>
+        <w:t>,</w:t>
+      </w:r>
+      <w:r>
+        <w:t xml:space="preserve"> 3rd </w:t>
+      </w:r>
+      <w:proofErr w:type="spellStart"/>
+      <w:r>
+        <w:t>edition</w:t>
+      </w:r>
+      <w:proofErr w:type="spellEnd"/>
+      <w:r>
+        <w:t xml:space="preserve">, ISBN 0-321-19368-7, </w:t>
+      </w:r>
+      <w:proofErr w:type="spellStart"/>
+      <w:r>
+        <w:t>Addison-Wesley</w:t>
+      </w:r>
+      <w:proofErr w:type="spellEnd"/>
+      <w:r>
+        <w:t>, 2004</w:t>
       </w:r>
     </w:p>
     <w:p>
@@ -3547,7 +4038,7 @@
           <w:rPr>
             <w:noProof/>
           </w:rPr>
-          <w:t>5</w:t>
+          <w:t>16</w:t>
         </w:r>
         <w:r>
           <w:fldChar w:fldCharType="end"/>
@@ -5976,7 +6467,6 @@
       <w:spacing w:after="0" w:line="240" w:lineRule="auto"/>
     </w:pPr>
     <w:tblPr>
-      <w:tblInd w:w="0" w:type="dxa"/>
       <w:tblBorders>
         <w:top w:val="single" w:sz="4" w:space="0" w:color="auto"/>
         <w:left w:val="single" w:sz="4" w:space="0" w:color="auto"/>
@@ -5985,12 +6475,6 @@
         <w:insideH w:val="single" w:sz="4" w:space="0" w:color="auto"/>
         <w:insideV w:val="single" w:sz="4" w:space="0" w:color="auto"/>
       </w:tblBorders>
-      <w:tblCellMar>
-        <w:top w:w="0" w:type="dxa"/>
-        <w:left w:w="108" w:type="dxa"/>
-        <w:bottom w:w="0" w:type="dxa"/>
-        <w:right w:w="108" w:type="dxa"/>
-      </w:tblCellMar>
     </w:tblPr>
   </w:style>
   <w:style w:type="paragraph" w:customStyle="1" w:styleId="Tblzatutni">
@@ -6351,7 +6835,6 @@
       <w:jc w:val="center"/>
     </w:pPr>
     <w:tblPr>
-      <w:tblInd w:w="0" w:type="dxa"/>
       <w:tblBorders>
         <w:top w:val="single" w:sz="12" w:space="0" w:color="auto"/>
         <w:bottom w:val="single" w:sz="12" w:space="0" w:color="auto"/>
@@ -6359,9 +6842,7 @@
       </w:tblBorders>
       <w:tblCellMar>
         <w:top w:w="28" w:type="dxa"/>
-        <w:left w:w="108" w:type="dxa"/>
         <w:bottom w:w="28" w:type="dxa"/>
-        <w:right w:w="108" w:type="dxa"/>
       </w:tblCellMar>
     </w:tblPr>
     <w:tblStylePr w:type="firstRow">
@@ -6677,7 +7158,7 @@
 </file>
 
 <file path=customXml/itemProps1.xml><?xml version="1.0" encoding="utf-8"?>
-<ds:datastoreItem xmlns:ds="http://schemas.openxmlformats.org/officeDocument/2006/customXml" ds:itemID="{254F4F55-5931-4805-8A66-BDB53B9835F6}">
+<ds:datastoreItem xmlns:ds="http://schemas.openxmlformats.org/officeDocument/2006/customXml" ds:itemID="{C7F040D1-4746-4E36-A057-E1614A5186C7}">
   <ds:schemaRefs>
     <ds:schemaRef ds:uri="http://schemas.openxmlformats.org/officeDocument/2006/bibliography"/>
   </ds:schemaRefs>

</xml_diff>

<commit_message>
The author in the declaration is now a reference to the Author field
</commit_message>
<xml_diff>
--- a/thesis.docx
+++ b/thesis.docx
@@ -250,27 +250,24 @@
           <w:rStyle w:val="Tjkoztat"/>
         </w:rPr>
       </w:pPr>
-      <w:proofErr w:type="gramStart"/>
       <w:r>
         <w:rPr>
           <w:rStyle w:val="Tjkoztat"/>
         </w:rPr>
-        <w:t>Függelék(</w:t>
-      </w:r>
-      <w:proofErr w:type="spellStart"/>
-      <w:proofErr w:type="gramEnd"/>
-      <w:r>
+        <w:t>Függelék(ek)</w:t>
+      </w:r>
+    </w:p>
+    <w:p>
+      <w:pPr>
         <w:rPr>
           <w:rStyle w:val="Tjkoztat"/>
         </w:rPr>
-        <w:t>ek</w:t>
-      </w:r>
-      <w:proofErr w:type="spellEnd"/>
+      </w:pPr>
       <w:r>
         <w:rPr>
           <w:rStyle w:val="Tjkoztat"/>
         </w:rPr>
-        <w:t>)</w:t>
+        <w:t>Felhasználható a következő oldaltól kezdődő Diplomaterv sablon dokumentum tartalma. Ügyeljen a konzulens nevét és a beadás évét jelölő szövegdobozokra, mert azokra külön ki kell adni a frissítést. A mezők tartalma a sablonban a dokumentum adatlapja alapján automatikusan kerül kitöltésre.</w:t>
       </w:r>
     </w:p>
     <w:p>
@@ -283,34 +280,7 @@
         <w:rPr>
           <w:rStyle w:val="Tjkoztat"/>
         </w:rPr>
-        <w:t>Felhasználható a következő oldaltól kezdődő Diplomaterv sablon dokumentum tartalma. Ügyeljen a konzulens nevét és a beadás évét jelölő szövegdobozokra, mert azokra külön ki kell adni a frissítést. A mezők tartalma a sablonban a dokumentum adatlapja alapján automatikusan kerül kitöltésre.</w:t>
-      </w:r>
-    </w:p>
-    <w:p>
-      <w:pPr>
-        <w:rPr>
-          <w:rStyle w:val="Tjkoztat"/>
-        </w:rPr>
-      </w:pPr>
-      <w:r>
-        <w:rPr>
-          <w:rStyle w:val="Tjkoztat"/>
-        </w:rPr>
-        <w:t xml:space="preserve">A diplomaterv szabványos méretű A4-es lapokra kerüljön. Az oldalak tükörmargóval készüljenek (mindenhol 2,5 cm, baloldalon 1 cm-es kötéssel). Az alapértelmezett betűkészlet a 12 pontos Times New </w:t>
-      </w:r>
-      <w:proofErr w:type="spellStart"/>
-      <w:r>
-        <w:rPr>
-          <w:rStyle w:val="Tjkoztat"/>
-        </w:rPr>
-        <w:t>Roman</w:t>
-      </w:r>
-      <w:proofErr w:type="spellEnd"/>
-      <w:r>
-        <w:rPr>
-          <w:rStyle w:val="Tjkoztat"/>
-        </w:rPr>
-        <w:t>, másfeles sorközzel.</w:t>
+        <w:t>A diplomaterv szabványos méretű A4-es lapokra kerüljön. Az oldalak tükörmargóval készüljenek (mindenhol 2,5 cm, baloldalon 1 cm-es kötéssel). Az alapértelmezett betűkészlet a 12 pontos Times New Roman, másfeles sorközzel.</w:t>
       </w:r>
     </w:p>
     <w:p>
@@ -530,21 +500,11 @@
       <w:pPr>
         <w:pStyle w:val="Cmlapintzmny"/>
       </w:pPr>
-      <w:r>
-        <w:fldChar w:fldCharType="begin"/>
-      </w:r>
-      <w:r>
-        <w:instrText xml:space="preserve"> DOCPROPERTY  Company  \* MERGEFORMAT </w:instrText>
-      </w:r>
-      <w:r>
-        <w:fldChar w:fldCharType="separate"/>
-      </w:r>
-      <w:r>
-        <w:t>Pogácsasütöde Tanszék</w:t>
-      </w:r>
-      <w:r>
-        <w:fldChar w:fldCharType="end"/>
-      </w:r>
+      <w:fldSimple w:instr=" DOCPROPERTY  Company  \* MERGEFORMAT ">
+        <w:r>
+          <w:t>Pogácsasütöde Tanszék</w:t>
+        </w:r>
+      </w:fldSimple>
     </w:p>
     <w:p>
       <w:pPr>
@@ -557,31 +517,11 @@
           <w:docGrid w:linePitch="360"/>
         </w:sectPr>
       </w:pPr>
-      <w:r>
-        <w:fldChar w:fldCharType="begin"/>
-      </w:r>
-      <w:r>
-        <w:instrText xml:space="preserve"> TITLE   \* MERGEFORMAT </w:instrText>
-      </w:r>
-      <w:r>
-        <w:fldChar w:fldCharType="separate"/>
-      </w:r>
-      <w:r>
-        <w:t>Elektr</w:t>
-      </w:r>
-      <w:bookmarkStart w:id="0" w:name="_GoBack"/>
-      <w:bookmarkEnd w:id="0"/>
-      <w:r>
-        <w:t xml:space="preserve">onikus </w:t>
-      </w:r>
-      <w:proofErr w:type="spellStart"/>
-      <w:r>
-        <w:t>terelők</w:t>
-      </w:r>
-      <w:r>
-        <w:fldChar w:fldCharType="end"/>
-      </w:r>
-      <w:proofErr w:type="spellEnd"/>
+      <w:fldSimple w:instr=" TITLE   \* MERGEFORMAT ">
+        <w:r>
+          <w:t>Elektronikus terelők</w:t>
+        </w:r>
+      </w:fldSimple>
     </w:p>
     <w:p>
       <w:pPr>
@@ -648,11 +588,21 @@
           <w:docGrid w:linePitch="360"/>
         </w:sectPr>
       </w:pPr>
-      <w:fldSimple w:instr=" DOCPROPERTY  Manager  \* MERGEFORMAT ">
-        <w:r>
-          <w:t>Dr. Érték Elek</w:t>
-        </w:r>
-      </w:fldSimple>
+      <w:r>
+        <w:fldChar w:fldCharType="begin"/>
+      </w:r>
+      <w:r>
+        <w:instrText xml:space="preserve"> DOCPROPERTY  Manager  \* MERGEFORMAT </w:instrText>
+      </w:r>
+      <w:r>
+        <w:fldChar w:fldCharType="separate"/>
+      </w:r>
+      <w:r>
+        <w:t>Dr. Érték Elek</w:t>
+      </w:r>
+      <w:r>
+        <w:fldChar w:fldCharType="end"/>
+      </w:r>
     </w:p>
     <w:p>
       <w:pPr>
@@ -2035,7 +1985,26 @@
     </w:p>
     <w:p>
       <w:r>
-        <w:t xml:space="preserve">Alulírott Rezeda Kázmér, szigorló hallgató kijelentem, hogy ezt a szakdolgozatot/diplomatervet </w:t>
+        <w:t xml:space="preserve">Alulírott </w:t>
+      </w:r>
+      <w:fldSimple w:instr=" AUTHOR   \* MERGEFORMAT ">
+        <w:r>
+          <w:rPr>
+            <w:noProof/>
+          </w:rPr>
+          <w:t>Rezeda K</w:t>
+        </w:r>
+        <w:bookmarkStart w:id="0" w:name="_GoBack"/>
+        <w:bookmarkEnd w:id="0"/>
+        <w:r>
+          <w:rPr>
+            <w:noProof/>
+          </w:rPr>
+          <w:t>ázmér</w:t>
+        </w:r>
+      </w:fldSimple>
+      <w:r>
+        <w:t xml:space="preserve">, szigorló hallgató kijelentem, hogy ezt a szakdolgozatot/diplomatervet </w:t>
       </w:r>
       <w:r>
         <w:rPr>
@@ -2049,23 +2018,7 @@
     </w:p>
     <w:p>
       <w:r>
-        <w:t>Hozzájárulok, hogy a jelen munkám alapadatait (</w:t>
-      </w:r>
-      <w:proofErr w:type="gramStart"/>
-      <w:r>
-        <w:t>szerző(</w:t>
-      </w:r>
-      <w:proofErr w:type="gramEnd"/>
-      <w:r>
-        <w:t>k), cím, angol és magyar nyelvű tartalmi kivonat, készítés éve, konzulens(</w:t>
-      </w:r>
-      <w:proofErr w:type="spellStart"/>
-      <w:r>
-        <w:t>ek</w:t>
-      </w:r>
-      <w:proofErr w:type="spellEnd"/>
-      <w:r>
-        <w:t>) neve) a BME VIK nyilvánosan hozzáférhető elektronikus formában, a munka teljes szövegét pedig az egyetem belső hálózatán keresztül (vagy hitelesített felhasználók számára) közzétegye. Kijelentem, hogy a benyújtott munka és annak elektronikus verziója megegyezik. Dékáni engedéllyel titkosított diplomatervek esetén a dolgozat szövege csak 3 év eltelte után válik hozzáférhetővé.</w:t>
+        <w:t>Hozzájárulok, hogy a jelen munkám alapadatait (szerző(k), cím, angol és magyar nyelvű tartalmi kivonat, készítés éve, konzulens(ek) neve) a BME VIK nyilvánosan hozzáférhető elektronikus formában, a munka teljes szövegét pedig az egyetem belső hálózatán keresztül (vagy hitelesített felhasználók számára) közzétegye. Kijelentem, hogy a benyújtott munka és annak elektronikus verziója megegyezik. Dékáni engedéllyel titkosított diplomatervek esetén a dolgozat szövege csak 3 év eltelte után válik hozzáférhetővé.</w:t>
       </w:r>
     </w:p>
     <w:p>
@@ -2242,15 +2195,7 @@
         <w:t>Normál</w:t>
       </w:r>
       <w:r>
-        <w:t xml:space="preserve"> (angol Word esetén </w:t>
-      </w:r>
-      <w:proofErr w:type="spellStart"/>
-      <w:r>
-        <w:t>Normal</w:t>
-      </w:r>
-      <w:proofErr w:type="spellEnd"/>
-      <w:r>
-        <w:t>) stílust.</w:t>
+        <w:t xml:space="preserve"> (angol Word esetén Normal) stílust.</w:t>
       </w:r>
     </w:p>
     <w:p>
@@ -2274,15 +2219,7 @@
         <w:t>Címsor 1–4</w:t>
       </w:r>
       <w:r>
-        <w:t xml:space="preserve"> (</w:t>
-      </w:r>
-      <w:proofErr w:type="spellStart"/>
-      <w:r>
-        <w:t>Heading</w:t>
-      </w:r>
-      <w:proofErr w:type="spellEnd"/>
-      <w:r>
-        <w:t xml:space="preserve"> 1–4) stílusokat használjuk.</w:t>
+        <w:t xml:space="preserve"> (Heading 1–4) stílusokat használjuk.</w:t>
       </w:r>
     </w:p>
     <w:p>
@@ -2324,15 +2261,7 @@
         <w:t>Képaláírás</w:t>
       </w:r>
       <w:r>
-        <w:t xml:space="preserve"> (</w:t>
-      </w:r>
-      <w:proofErr w:type="spellStart"/>
-      <w:r>
-        <w:t>Caption</w:t>
-      </w:r>
-      <w:proofErr w:type="spellEnd"/>
-      <w:r>
-        <w:t>) stílusú lesz.</w:t>
+        <w:t xml:space="preserve"> (Caption) stílusú lesz.</w:t>
       </w:r>
     </w:p>
     <w:p>
@@ -2410,14 +2339,27 @@
       <w:r>
         <w:t>.</w:t>
       </w:r>
-      <w:fldSimple w:instr=" SEQ ábra \* ARABIC \s 1 ">
-        <w:r>
-          <w:rPr>
-            <w:noProof/>
-          </w:rPr>
-          <w:t>1</w:t>
-        </w:r>
-      </w:fldSimple>
+      <w:r>
+        <w:fldChar w:fldCharType="begin"/>
+      </w:r>
+      <w:r>
+        <w:instrText xml:space="preserve"> SEQ ábra \* ARABIC \s 1 </w:instrText>
+      </w:r>
+      <w:r>
+        <w:fldChar w:fldCharType="separate"/>
+      </w:r>
+      <w:r>
+        <w:rPr>
+          <w:noProof/>
+        </w:rPr>
+        <w:t>1</w:t>
+      </w:r>
+      <w:r>
+        <w:rPr>
+          <w:noProof/>
+        </w:rPr>
+        <w:fldChar w:fldCharType="end"/>
+      </w:r>
       <w:r>
         <w:t>.</w:t>
       </w:r>
@@ -2443,51 +2385,41 @@
         <w:t>Könyvjelző</w:t>
       </w:r>
       <w:r>
-        <w:t xml:space="preserve"> gombra, majd hozzunk létre egy könyvjelzőt (pl. „</w:t>
-      </w:r>
-      <w:proofErr w:type="spellStart"/>
-      <w:r>
+        <w:t xml:space="preserve"> gombra, majd hozzunk létre egy könyvjelzőt (pl. „bmelogo” névvel). Ezután a </w:t>
+      </w:r>
+      <w:r>
+        <w:rPr>
+          <w:rStyle w:val="Kiemels2"/>
+        </w:rPr>
+        <w:t>Kereszthivatkozás</w:t>
+      </w:r>
+      <w:r>
+        <w:t xml:space="preserve"> gombra kattintva a </w:t>
+      </w:r>
+      <w:r>
+        <w:rPr>
+          <w:rStyle w:val="Kiemels2"/>
+        </w:rPr>
+        <w:t>Hivatkozástípus</w:t>
+      </w:r>
+      <w:r>
+        <w:t xml:space="preserve">t állítsuk </w:t>
+      </w:r>
+      <w:r>
+        <w:rPr>
+          <w:rStyle w:val="Kiemels2"/>
+        </w:rPr>
+        <w:t>Könyvjelző</w:t>
+      </w:r>
+      <w:r>
+        <w:t xml:space="preserve">re és válasszuk ki a </w:t>
+      </w:r>
+      <w:r>
+        <w:rPr>
+          <w:rStyle w:val="Kiemels2"/>
+        </w:rPr>
         <w:t>bmelogo</w:t>
       </w:r>
-      <w:proofErr w:type="spellEnd"/>
-      <w:r>
-        <w:t xml:space="preserve">” névvel). Ezután a </w:t>
-      </w:r>
-      <w:r>
-        <w:rPr>
-          <w:rStyle w:val="Kiemels2"/>
-        </w:rPr>
-        <w:t>Kereszthivatkozás</w:t>
-      </w:r>
-      <w:r>
-        <w:t xml:space="preserve"> gombra kattintva a </w:t>
-      </w:r>
-      <w:r>
-        <w:rPr>
-          <w:rStyle w:val="Kiemels2"/>
-        </w:rPr>
-        <w:t>Hivatkozástípus</w:t>
-      </w:r>
-      <w:r>
-        <w:t xml:space="preserve">t állítsuk </w:t>
-      </w:r>
-      <w:r>
-        <w:rPr>
-          <w:rStyle w:val="Kiemels2"/>
-        </w:rPr>
-        <w:t>Könyvjelző</w:t>
-      </w:r>
-      <w:r>
-        <w:t xml:space="preserve">re és válasszuk ki a </w:t>
-      </w:r>
-      <w:proofErr w:type="spellStart"/>
-      <w:r>
-        <w:rPr>
-          <w:rStyle w:val="Kiemels2"/>
-        </w:rPr>
-        <w:t>bmelogo</w:t>
-      </w:r>
-      <w:proofErr w:type="spellEnd"/>
       <w:r>
         <w:t xml:space="preserve"> könyvjelzőt. Így ehhez hasonló hivatkozásokat készíthetünk: lásd az </w:t>
       </w:r>
@@ -2739,14 +2671,27 @@
       <w:r>
         <w:t>.</w:t>
       </w:r>
-      <w:fldSimple w:instr=" SEQ táblázat \* ARABIC \s 1 ">
-        <w:r>
-          <w:rPr>
-            <w:noProof/>
-          </w:rPr>
-          <w:t>1</w:t>
-        </w:r>
-      </w:fldSimple>
+      <w:r>
+        <w:fldChar w:fldCharType="begin"/>
+      </w:r>
+      <w:r>
+        <w:instrText xml:space="preserve"> SEQ táblázat \* ARABIC \s 1 </w:instrText>
+      </w:r>
+      <w:r>
+        <w:fldChar w:fldCharType="separate"/>
+      </w:r>
+      <w:r>
+        <w:rPr>
+          <w:noProof/>
+        </w:rPr>
+        <w:t>1</w:t>
+      </w:r>
+      <w:r>
+        <w:rPr>
+          <w:noProof/>
+        </w:rPr>
+        <w:fldChar w:fldCharType="end"/>
+      </w:r>
       <w:r>
         <w:t>.</w:t>
       </w:r>
@@ -2787,33 +2732,18 @@
       <w:pPr>
         <w:pStyle w:val="Kd"/>
       </w:pPr>
-      <w:proofErr w:type="spellStart"/>
       <w:r>
         <w:lastRenderedPageBreak/>
-        <w:t>using</w:t>
-      </w:r>
-      <w:proofErr w:type="spellEnd"/>
-      <w:r>
-        <w:t xml:space="preserve"> System;</w:t>
+        <w:t>using System;</w:t>
       </w:r>
     </w:p>
     <w:p>
       <w:pPr>
         <w:pStyle w:val="Kd"/>
       </w:pPr>
-      <w:proofErr w:type="spellStart"/>
-      <w:r>
-        <w:t>namespace</w:t>
-      </w:r>
-      <w:proofErr w:type="spellEnd"/>
-      <w:r>
-        <w:t xml:space="preserve"> </w:t>
-      </w:r>
-      <w:proofErr w:type="spellStart"/>
-      <w:r>
-        <w:t>MyApp</w:t>
-      </w:r>
-      <w:proofErr w:type="spellEnd"/>
+      <w:r>
+        <w:t>namespace MyApp</w:t>
+      </w:r>
     </w:p>
     <w:p>
       <w:pPr>
@@ -2829,14 +2759,7 @@
       </w:pPr>
       <w:r>
         <w:tab/>
-      </w:r>
-      <w:proofErr w:type="spellStart"/>
-      <w:r>
-        <w:t>class</w:t>
-      </w:r>
-      <w:proofErr w:type="spellEnd"/>
-      <w:r>
-        <w:t xml:space="preserve"> Program</w:t>
+        <w:t>class Program</w:t>
       </w:r>
     </w:p>
     <w:p>
@@ -2857,43 +2780,7 @@
       </w:r>
       <w:r>
         <w:tab/>
-      </w:r>
-      <w:proofErr w:type="spellStart"/>
-      <w:r>
-        <w:t>static</w:t>
-      </w:r>
-      <w:proofErr w:type="spellEnd"/>
-      <w:r>
-        <w:t xml:space="preserve"> </w:t>
-      </w:r>
-      <w:proofErr w:type="spellStart"/>
-      <w:r>
-        <w:t>void</w:t>
-      </w:r>
-      <w:proofErr w:type="spellEnd"/>
-      <w:r>
-        <w:t xml:space="preserve"> </w:t>
-      </w:r>
-      <w:proofErr w:type="gramStart"/>
-      <w:r>
-        <w:t>Main(</w:t>
-      </w:r>
-      <w:proofErr w:type="spellStart"/>
-      <w:proofErr w:type="gramEnd"/>
-      <w:r>
-        <w:t>string</w:t>
-      </w:r>
-      <w:proofErr w:type="spellEnd"/>
-      <w:r>
-        <w:t xml:space="preserve">[] </w:t>
-      </w:r>
-      <w:proofErr w:type="spellStart"/>
-      <w:r>
-        <w:t>args</w:t>
-      </w:r>
-      <w:proofErr w:type="spellEnd"/>
-      <w:r>
-        <w:t>)</w:t>
+        <w:t>static void Main(string[] args)</w:t>
       </w:r>
     </w:p>
     <w:p>
@@ -2920,22 +2807,7 @@
       </w:r>
       <w:r>
         <w:tab/>
-      </w:r>
-      <w:proofErr w:type="spellStart"/>
-      <w:r>
-        <w:t>Console.WriteLine</w:t>
-      </w:r>
-      <w:proofErr w:type="spellEnd"/>
-      <w:r>
-        <w:t>("</w:t>
-      </w:r>
-      <w:proofErr w:type="gramStart"/>
-      <w:r>
-        <w:t>Szia</w:t>
-      </w:r>
-      <w:proofErr w:type="gramEnd"/>
-      <w:r>
-        <w:t xml:space="preserve"> Világ!");</w:t>
+        <w:t>Console.WriteLine("Szia Világ!");</w:t>
       </w:r>
     </w:p>
     <w:p>
@@ -3020,23 +2892,7 @@
         <w:t>Kereszthivatkozás beszúrása</w:t>
       </w:r>
       <w:r>
-        <w:t xml:space="preserve"> (</w:t>
-      </w:r>
-      <w:proofErr w:type="spellStart"/>
-      <w:r>
-        <w:t>Insert</w:t>
-      </w:r>
-      <w:proofErr w:type="spellEnd"/>
-      <w:r>
-        <w:t xml:space="preserve"> </w:t>
-      </w:r>
-      <w:proofErr w:type="spellStart"/>
-      <w:r>
-        <w:t>cross-reference</w:t>
-      </w:r>
-      <w:proofErr w:type="spellEnd"/>
-      <w:r>
-        <w:t>) funkcióval helyezzük el (példa e</w:t>
+        <w:t xml:space="preserve"> (Insert cross-reference) funkcióval helyezzük el (példa e</w:t>
       </w:r>
       <w:r>
         <w:t xml:space="preserve">gy így beszúrt hivatkozásra: </w:t>
@@ -3091,13 +2947,8 @@
         <w:t>Kereszthivatkozások frissítése:</w:t>
       </w:r>
       <w:r>
-        <w:t xml:space="preserve"> miután kijelöltük a teljes szöveget (</w:t>
-      </w:r>
-      <w:proofErr w:type="spellStart"/>
-      <w:r>
-        <w:t>Ctrl</w:t>
-      </w:r>
-      <w:proofErr w:type="spellEnd"/>
+        <w:t xml:space="preserve"> miután kijelöltük a teljes szöveget (Ctrl</w:t>
+      </w:r>
       <w:r>
         <w:t> </w:t>
       </w:r>
@@ -3126,15 +2977,7 @@
         <w:t>Dokumentum tulajdonságok megadása:</w:t>
       </w:r>
       <w:r>
-        <w:t xml:space="preserve"> a dokumentumhoz tartozó </w:t>
-      </w:r>
-      <w:proofErr w:type="spellStart"/>
-      <w:r>
-        <w:t>metaadatok</w:t>
-      </w:r>
-      <w:proofErr w:type="spellEnd"/>
-      <w:r>
-        <w:t xml:space="preserve"> kitöltése (szerző, cím, kulcsszavak stb.). Ez Word 2013 alatt a </w:t>
+        <w:t xml:space="preserve"> a dokumentumhoz tartozó metaadatok kitöltése (szerző, cím, kulcsszavak stb.). Ez Word 2013 alatt a </w:t>
       </w:r>
       <w:r>
         <w:rPr>
@@ -3480,35 +3323,13 @@
         <w:rPr>
           <w:rStyle w:val="Kiemels"/>
         </w:rPr>
-        <w:t xml:space="preserve"> </w:t>
-      </w:r>
-      <w:proofErr w:type="spellStart"/>
-      <w:r>
-        <w:rPr>
-          <w:rStyle w:val="Kiemels"/>
-        </w:rPr>
-        <w:t>tipográ</w:t>
-      </w:r>
-      <w:proofErr w:type="spellEnd"/>
-      <w:r>
-        <w:rPr>
-          <w:rStyle w:val="Kiemels"/>
-        </w:rPr>
-        <w:t>ﬁai szabályokról, Budapesti Műszaki és Gazdaságtudományi Egyetem,</w:t>
+        <w:t xml:space="preserve"> tipográﬁai szabályokról, Budapesti Műszaki és Gazdaságtudományi Egyetem,</w:t>
       </w:r>
       <w:r>
         <w:t xml:space="preserve"> Híradástechnikai Tansz</w:t>
       </w:r>
       <w:r>
-        <w:t>ék, Budapest, 2007. május 9</w:t>
-      </w:r>
-      <w:proofErr w:type="gramStart"/>
-      <w:r>
-        <w:t>.,</w:t>
-      </w:r>
-      <w:proofErr w:type="gramEnd"/>
-      <w:r>
-        <w:t xml:space="preserve"> </w:t>
+        <w:t xml:space="preserve">ék, Budapest, 2007. május 9., </w:t>
       </w:r>
       <w:r>
         <w:t>online:</w:t>
@@ -3540,311 +3361,53 @@
         <w:pStyle w:val="Irodalomjegyzkbejegyzs"/>
       </w:pPr>
       <w:r>
-        <w:t xml:space="preserve">William </w:t>
-      </w:r>
-      <w:proofErr w:type="spellStart"/>
-      <w:r>
-        <w:t>Strunk</w:t>
-      </w:r>
-      <w:proofErr w:type="spellEnd"/>
+        <w:t xml:space="preserve">William Strunk Jr., E. B. White, </w:t>
+      </w:r>
+      <w:r>
+        <w:rPr>
+          <w:rStyle w:val="Kiemels"/>
+        </w:rPr>
+        <w:t>The Elements of Style,</w:t>
+      </w:r>
+      <w:r>
+        <w:t xml:space="preserve"> Fourth Edition, Longman, 4th edition, 1999.</w:t>
+      </w:r>
+    </w:p>
+    <w:p>
+      <w:pPr>
+        <w:pStyle w:val="Irodalomjegyzkbejegyzs"/>
+      </w:pPr>
+      <w:r>
+        <w:t>Levendovszky, J., Jereb, L., Elek, Zs., Vesztergombi, Gy.</w:t>
+      </w:r>
+      <w:r>
+        <w:t>,</w:t>
+      </w:r>
       <w:r>
         <w:t xml:space="preserve"> </w:t>
       </w:r>
-      <w:proofErr w:type="spellStart"/>
-      <w:r>
-        <w:t>Jr</w:t>
-      </w:r>
-      <w:proofErr w:type="spellEnd"/>
-      <w:proofErr w:type="gramStart"/>
-      <w:r>
-        <w:t>.,</w:t>
-      </w:r>
-      <w:proofErr w:type="gramEnd"/>
-      <w:r>
-        <w:t xml:space="preserve"> E. B. White, </w:t>
-      </w:r>
       <w:r>
         <w:rPr>
           <w:rStyle w:val="Kiemels"/>
         </w:rPr>
-        <w:t xml:space="preserve">The </w:t>
-      </w:r>
-      <w:proofErr w:type="spellStart"/>
+        <w:t>Adaptive statistical algorithms in network reliability analysis,</w:t>
+      </w:r>
+      <w:r>
+        <w:t xml:space="preserve"> Performance Evaluation – Elsevier, Vol. 48, 2002, pp. 225-236</w:t>
+      </w:r>
+    </w:p>
+    <w:p>
+      <w:pPr>
+        <w:pStyle w:val="Irodalomjegyzkbejegyzs"/>
+      </w:pPr>
+      <w:r>
+        <w:t xml:space="preserve">National Istruments, </w:t>
+      </w:r>
       <w:r>
         <w:rPr>
           <w:rStyle w:val="Kiemels"/>
         </w:rPr>
-        <w:t>Elements</w:t>
-      </w:r>
-      <w:proofErr w:type="spellEnd"/>
-      <w:r>
-        <w:rPr>
-          <w:rStyle w:val="Kiemels"/>
-        </w:rPr>
-        <w:t xml:space="preserve"> of </w:t>
-      </w:r>
-      <w:proofErr w:type="spellStart"/>
-      <w:r>
-        <w:rPr>
-          <w:rStyle w:val="Kiemels"/>
-        </w:rPr>
-        <w:t>Style</w:t>
-      </w:r>
-      <w:proofErr w:type="spellEnd"/>
-      <w:r>
-        <w:rPr>
-          <w:rStyle w:val="Kiemels"/>
-        </w:rPr>
-        <w:t>,</w:t>
-      </w:r>
-      <w:r>
-        <w:t xml:space="preserve"> </w:t>
-      </w:r>
-      <w:proofErr w:type="spellStart"/>
-      <w:r>
-        <w:t>Fourth</w:t>
-      </w:r>
-      <w:proofErr w:type="spellEnd"/>
-      <w:r>
-        <w:t xml:space="preserve"> </w:t>
-      </w:r>
-      <w:proofErr w:type="spellStart"/>
-      <w:r>
-        <w:t>Edition</w:t>
-      </w:r>
-      <w:proofErr w:type="spellEnd"/>
-      <w:r>
-        <w:t xml:space="preserve">, </w:t>
-      </w:r>
-      <w:proofErr w:type="spellStart"/>
-      <w:r>
-        <w:t>Longman</w:t>
-      </w:r>
-      <w:proofErr w:type="spellEnd"/>
-      <w:r>
-        <w:t xml:space="preserve">, 4th </w:t>
-      </w:r>
-      <w:proofErr w:type="spellStart"/>
-      <w:r>
-        <w:t>edition</w:t>
-      </w:r>
-      <w:proofErr w:type="spellEnd"/>
-      <w:r>
-        <w:t>, 1999.</w:t>
-      </w:r>
-    </w:p>
-    <w:p>
-      <w:pPr>
-        <w:pStyle w:val="Irodalomjegyzkbejegyzs"/>
-      </w:pPr>
-      <w:proofErr w:type="spellStart"/>
-      <w:r>
-        <w:t>Levendovszky</w:t>
-      </w:r>
-      <w:proofErr w:type="spellEnd"/>
-      <w:r>
-        <w:t>, J</w:t>
-      </w:r>
-      <w:proofErr w:type="gramStart"/>
-      <w:r>
-        <w:t>.,</w:t>
-      </w:r>
-      <w:proofErr w:type="gramEnd"/>
-      <w:r>
-        <w:t xml:space="preserve"> </w:t>
-      </w:r>
-      <w:proofErr w:type="spellStart"/>
-      <w:r>
-        <w:t>Jereb</w:t>
-      </w:r>
-      <w:proofErr w:type="spellEnd"/>
-      <w:r>
-        <w:t xml:space="preserve">, L., Elek, </w:t>
-      </w:r>
-      <w:proofErr w:type="spellStart"/>
-      <w:r>
-        <w:t>Zs</w:t>
-      </w:r>
-      <w:proofErr w:type="spellEnd"/>
-      <w:r>
-        <w:t xml:space="preserve">., </w:t>
-      </w:r>
-      <w:proofErr w:type="spellStart"/>
-      <w:r>
-        <w:t>Vesztergombi</w:t>
-      </w:r>
-      <w:proofErr w:type="spellEnd"/>
-      <w:r>
-        <w:t xml:space="preserve">, </w:t>
-      </w:r>
-      <w:proofErr w:type="spellStart"/>
-      <w:r>
-        <w:t>Gy</w:t>
-      </w:r>
-      <w:proofErr w:type="spellEnd"/>
-      <w:r>
-        <w:t>.</w:t>
-      </w:r>
-      <w:r>
-        <w:t>,</w:t>
-      </w:r>
-      <w:r>
-        <w:t xml:space="preserve"> </w:t>
-      </w:r>
-      <w:proofErr w:type="spellStart"/>
-      <w:r>
-        <w:rPr>
-          <w:rStyle w:val="Kiemels"/>
-        </w:rPr>
-        <w:t>Adaptive</w:t>
-      </w:r>
-      <w:proofErr w:type="spellEnd"/>
-      <w:r>
-        <w:rPr>
-          <w:rStyle w:val="Kiemels"/>
-        </w:rPr>
-        <w:t xml:space="preserve"> </w:t>
-      </w:r>
-      <w:proofErr w:type="spellStart"/>
-      <w:r>
-        <w:rPr>
-          <w:rStyle w:val="Kiemels"/>
-        </w:rPr>
-        <w:t>statistical</w:t>
-      </w:r>
-      <w:proofErr w:type="spellEnd"/>
-      <w:r>
-        <w:rPr>
-          <w:rStyle w:val="Kiemels"/>
-        </w:rPr>
-        <w:t xml:space="preserve"> </w:t>
-      </w:r>
-      <w:proofErr w:type="spellStart"/>
-      <w:r>
-        <w:rPr>
-          <w:rStyle w:val="Kiemels"/>
-        </w:rPr>
-        <w:t>algorithms</w:t>
-      </w:r>
-      <w:proofErr w:type="spellEnd"/>
-      <w:r>
-        <w:rPr>
-          <w:rStyle w:val="Kiemels"/>
-        </w:rPr>
-        <w:t xml:space="preserve"> </w:t>
-      </w:r>
-      <w:proofErr w:type="spellStart"/>
-      <w:r>
-        <w:rPr>
-          <w:rStyle w:val="Kiemels"/>
-        </w:rPr>
-        <w:t>in</w:t>
-      </w:r>
-      <w:proofErr w:type="spellEnd"/>
-      <w:r>
-        <w:rPr>
-          <w:rStyle w:val="Kiemels"/>
-        </w:rPr>
-        <w:t xml:space="preserve"> </w:t>
-      </w:r>
-      <w:proofErr w:type="spellStart"/>
-      <w:r>
-        <w:rPr>
-          <w:rStyle w:val="Kiemels"/>
-        </w:rPr>
-        <w:t>network</w:t>
-      </w:r>
-      <w:proofErr w:type="spellEnd"/>
-      <w:r>
-        <w:rPr>
-          <w:rStyle w:val="Kiemels"/>
-        </w:rPr>
-        <w:t xml:space="preserve"> </w:t>
-      </w:r>
-      <w:proofErr w:type="spellStart"/>
-      <w:r>
-        <w:rPr>
-          <w:rStyle w:val="Kiemels"/>
-        </w:rPr>
-        <w:t>reliability</w:t>
-      </w:r>
-      <w:proofErr w:type="spellEnd"/>
-      <w:r>
-        <w:rPr>
-          <w:rStyle w:val="Kiemels"/>
-        </w:rPr>
-        <w:t xml:space="preserve"> </w:t>
-      </w:r>
-      <w:proofErr w:type="spellStart"/>
-      <w:r>
-        <w:rPr>
-          <w:rStyle w:val="Kiemels"/>
-        </w:rPr>
-        <w:t>analysis</w:t>
-      </w:r>
-      <w:proofErr w:type="spellEnd"/>
-      <w:r>
-        <w:rPr>
-          <w:rStyle w:val="Kiemels"/>
-        </w:rPr>
-        <w:t>,</w:t>
-      </w:r>
-      <w:r>
-        <w:t xml:space="preserve"> Performance </w:t>
-      </w:r>
-      <w:proofErr w:type="spellStart"/>
-      <w:r>
-        <w:t>Evaluation</w:t>
-      </w:r>
-      <w:proofErr w:type="spellEnd"/>
-      <w:r>
-        <w:t xml:space="preserve"> – </w:t>
-      </w:r>
-      <w:proofErr w:type="spellStart"/>
-      <w:r>
-        <w:t>Elsevier</w:t>
-      </w:r>
-      <w:proofErr w:type="spellEnd"/>
-      <w:r>
-        <w:t xml:space="preserve">, </w:t>
-      </w:r>
-      <w:proofErr w:type="spellStart"/>
-      <w:r>
-        <w:t>Vol</w:t>
-      </w:r>
-      <w:proofErr w:type="spellEnd"/>
-      <w:r>
-        <w:t>. 48, 2002, pp. 225-236</w:t>
-      </w:r>
-    </w:p>
-    <w:p>
-      <w:pPr>
-        <w:pStyle w:val="Irodalomjegyzkbejegyzs"/>
-      </w:pPr>
-      <w:r>
-        <w:t xml:space="preserve">National </w:t>
-      </w:r>
-      <w:proofErr w:type="spellStart"/>
-      <w:r>
-        <w:t>Istruments</w:t>
-      </w:r>
-      <w:proofErr w:type="spellEnd"/>
-      <w:r>
-        <w:t xml:space="preserve">, </w:t>
-      </w:r>
-      <w:proofErr w:type="spellStart"/>
-      <w:r>
-        <w:rPr>
-          <w:rStyle w:val="Kiemels"/>
-        </w:rPr>
-        <w:t>LabVIEW</w:t>
-      </w:r>
-      <w:proofErr w:type="spellEnd"/>
-      <w:r>
-        <w:rPr>
-          <w:rStyle w:val="Kiemels"/>
-        </w:rPr>
-        <w:t xml:space="preserve"> grafikus</w:t>
+        <w:t>LabVIEW grafikus</w:t>
       </w:r>
       <w:r>
         <w:rPr>
@@ -3886,13 +3449,8 @@
       <w:pPr>
         <w:pStyle w:val="Irodalomjegyzkbejegyzs"/>
       </w:pPr>
-      <w:proofErr w:type="spellStart"/>
-      <w:r>
-        <w:t>Fowler</w:t>
-      </w:r>
-      <w:proofErr w:type="spellEnd"/>
-      <w:r>
-        <w:t>, M</w:t>
+      <w:r>
+        <w:t>Fowler, M</w:t>
       </w:r>
       <w:r>
         <w:t>.</w:t>
@@ -3904,40 +3462,10 @@
         <w:rPr>
           <w:rStyle w:val="Kiemels"/>
         </w:rPr>
-        <w:t xml:space="preserve">UML </w:t>
-      </w:r>
-      <w:proofErr w:type="spellStart"/>
-      <w:r>
-        <w:rPr>
-          <w:rStyle w:val="Kiemels"/>
-        </w:rPr>
-        <w:t>Distilled</w:t>
-      </w:r>
-      <w:proofErr w:type="spellEnd"/>
-      <w:r>
-        <w:rPr>
-          <w:rStyle w:val="Kiemels"/>
-        </w:rPr>
-        <w:t>,</w:t>
-      </w:r>
-      <w:r>
-        <w:t xml:space="preserve"> 3rd </w:t>
-      </w:r>
-      <w:proofErr w:type="spellStart"/>
-      <w:r>
-        <w:t>edition</w:t>
-      </w:r>
-      <w:proofErr w:type="spellEnd"/>
-      <w:r>
-        <w:t xml:space="preserve">, ISBN 0-321-19368-7, </w:t>
-      </w:r>
-      <w:proofErr w:type="spellStart"/>
-      <w:r>
-        <w:t>Addison-Wesley</w:t>
-      </w:r>
-      <w:proofErr w:type="spellEnd"/>
-      <w:r>
-        <w:t>, 2004</w:t>
+        <w:t>UML Distilled,</w:t>
+      </w:r>
+      <w:r>
+        <w:t xml:space="preserve"> 3rd edition, ISBN 0-321-19368-7, Addison-Wesley, 2004</w:t>
       </w:r>
     </w:p>
     <w:p>
@@ -4038,7 +3566,7 @@
           <w:rPr>
             <w:noProof/>
           </w:rPr>
-          <w:t>16</w:t>
+          <w:t>5</w:t>
         </w:r>
         <w:r>
           <w:fldChar w:fldCharType="end"/>
@@ -7158,7 +6686,7 @@
 </file>
 
 <file path=customXml/itemProps1.xml><?xml version="1.0" encoding="utf-8"?>
-<ds:datastoreItem xmlns:ds="http://schemas.openxmlformats.org/officeDocument/2006/customXml" ds:itemID="{C7F040D1-4746-4E36-A057-E1614A5186C7}">
+<ds:datastoreItem xmlns:ds="http://schemas.openxmlformats.org/officeDocument/2006/customXml" ds:itemID="{CAEF2B57-6542-487A-AC9C-FA01A6C228F5}">
   <ds:schemaRefs>
     <ds:schemaRef ds:uri="http://schemas.openxmlformats.org/officeDocument/2006/bibliography"/>
   </ds:schemaRefs>

</xml_diff>

<commit_message>
Bibliography is now aligned to the left
</commit_message>
<xml_diff>
--- a/thesis.docx
+++ b/thesis.docx
@@ -336,21 +336,7 @@
         <w:rPr>
           <w:rStyle w:val="Tjkoztat"/>
         </w:rPr>
-        <w:t xml:space="preserve">A fejezeteket decimális beosztással kell ellátni. Az ábrákat a megfelelő helyre be kell illeszteni, fejezetenként decimális számmal és kifejező címmel kell ellátni. A fejezeteket decimális aláosztással számozzuk, maximálisan 3 aláosztás mélységben (pl. 2.3.4.1.). Az ábrákat, táblázatokat és képleteket célszerű fejezetenként külön számozni (pl. 2.4. ábra, 4.2 táblázat vagy képletnél (3.2)). A fejezetcímeket igazítsuk balra, </w:t>
-      </w:r>
-      <w:proofErr w:type="gramStart"/>
-      <w:r>
-        <w:rPr>
-          <w:rStyle w:val="Tjkoztat"/>
-        </w:rPr>
-        <w:t>a</w:t>
-      </w:r>
-      <w:proofErr w:type="gramEnd"/>
-      <w:r>
-        <w:rPr>
-          <w:rStyle w:val="Tjkoztat"/>
-        </w:rPr>
-        <w:t xml:space="preserve"> normál szövegnél viszont használjunk sorkiegyenlítést. Az ábrákat, táblázatokat és a hozzájuk tartozó címet igazítsuk középre. A cím a jelölt rész alatt helyezkedjen el.</w:t>
+        <w:t>A fejezeteket decimális beosztással kell ellátni. Az ábrákat a megfelelő helyre be kell illeszteni, fejezetenként decimális számmal és kifejező címmel kell ellátni. A fejezeteket decimális aláosztással számozzuk, maximálisan 3 aláosztás mélységben (pl. 2.3.4.1.). Az ábrákat, táblázatokat és képleteket célszerű fejezetenként külön számozni (pl. 2.4. ábra, 4.2 táblázat vagy képletnél (3.2)). A fejezetcímeket igazítsuk balra, a normál szövegnél viszont használjunk sorkiegyenlítést. Az ábrákat, táblázatokat és a hozzájuk tartozó címet igazítsuk középre. A cím a jelölt rész alatt helyezkedjen el.</w:t>
       </w:r>
     </w:p>
     <w:p>
@@ -652,11 +638,21 @@
           <w:docGrid w:linePitch="360"/>
         </w:sectPr>
       </w:pPr>
-      <w:fldSimple w:instr=" DOCPROPERTY  Manager  \* MERGEFORMAT ">
-        <w:r>
-          <w:t>Dr. Érték Elek</w:t>
-        </w:r>
-      </w:fldSimple>
+      <w:r>
+        <w:fldChar w:fldCharType="begin"/>
+      </w:r>
+      <w:r>
+        <w:instrText xml:space="preserve"> DOCPROPERTY  Manager  \* MERGEFORMAT </w:instrText>
+      </w:r>
+      <w:r>
+        <w:fldChar w:fldCharType="separate"/>
+      </w:r>
+      <w:r>
+        <w:t>Dr. Érték Elek</w:t>
+      </w:r>
+      <w:r>
+        <w:fldChar w:fldCharType="end"/>
+      </w:r>
     </w:p>
     <w:p>
       <w:pPr>
@@ -2041,11 +2037,49 @@
       <w:r>
         <w:t xml:space="preserve">Alulírott </w:t>
       </w:r>
+      <w:fldSimple w:instr=" AUTHOR   \* MERGEFORMAT ">
+        <w:r>
+          <w:rPr>
+            <w:noProof/>
+          </w:rPr>
+          <w:t>Rezeda Kázmér</w:t>
+        </w:r>
+      </w:fldSimple>
+      <w:r>
+        <w:t xml:space="preserve">, szigorló hallgató kijelentem, hogy ezt a szakdolgozatot/diplomatervet </w:t>
+      </w:r>
+      <w:r>
+        <w:rPr>
+          <w:rStyle w:val="Erskiemels"/>
+        </w:rPr>
+        <w:t>(nem kívánt törlendő)</w:t>
+      </w:r>
+      <w:r>
+        <w:t xml:space="preserve"> meg nem engedett segítség nélkül, saját magam készítettem, csak a megadott forrásokat (szakirodalom, eszközök stb.) használtam fel. Minden olyan részt, melyet szó szerint, vagy azonos értelemben, de átfogalmazva más forrásból átvettem, egyértelműen, a forrás megadásával megjelöltem.</w:t>
+      </w:r>
+    </w:p>
+    <w:p>
+      <w:r>
+        <w:t>Hozzájárulok, hogy a jelen munkám alapadatait (szerző(k), cím, angol és magyar nyelvű tartalmi kivonat, készítés éve, konzulens(</w:t>
+      </w:r>
+      <w:proofErr w:type="spellStart"/>
+      <w:r>
+        <w:t>ek</w:t>
+      </w:r>
+      <w:proofErr w:type="spellEnd"/>
+      <w:r>
+        <w:t>) neve) a BME VIK nyilvánosan hozzáférhető elektronikus formában, a munka teljes szövegét pedig az egyetem belső hálózatán keresztül (vagy hitelesített felhasználók számára) közzétegye. Kijelentem, hogy a benyújtott munka és annak elektronikus verziója megegyezik. Dékáni engedéllyel titkosított diplomatervek esetén a dolgozat szövege csak 3 év eltelte után válik hozzáférhetővé.</w:t>
+      </w:r>
+    </w:p>
+    <w:p>
+      <w:r>
+        <w:t xml:space="preserve">Kelt: Budapest, </w:t>
+      </w:r>
       <w:r>
         <w:fldChar w:fldCharType="begin"/>
       </w:r>
       <w:r>
-        <w:instrText xml:space="preserve"> AUTHOR   \* MERGEFORMAT </w:instrText>
+        <w:instrText xml:space="preserve"> DATE \@ "yyyy. MM. dd." \* MERGEFORMAT </w:instrText>
       </w:r>
       <w:r>
         <w:fldChar w:fldCharType="separate"/>
@@ -2054,66 +2088,7 @@
         <w:rPr>
           <w:noProof/>
         </w:rPr>
-        <w:t>Rezeda Kázmér</w:t>
-      </w:r>
-      <w:r>
-        <w:rPr>
-          <w:noProof/>
-        </w:rPr>
-        <w:fldChar w:fldCharType="end"/>
-      </w:r>
-      <w:r>
-        <w:t xml:space="preserve">, szigorló hallgató kijelentem, hogy ezt a szakdolgozatot/diplomatervet </w:t>
-      </w:r>
-      <w:r>
-        <w:rPr>
-          <w:rStyle w:val="Erskiemels"/>
-        </w:rPr>
-        <w:t>(nem kívánt törlendő)</w:t>
-      </w:r>
-      <w:r>
-        <w:t xml:space="preserve"> meg nem engedett segítség nélkül, saját magam készítettem, csak a megadott forrásokat (szakirodalom, eszközök stb.) használtam fel. Minden olyan részt, melyet szó szerint, vagy azonos értelemben, de átfogalmazva más forrásból átvettem, egyértelműen, a forrás megadásával megjelöltem.</w:t>
-      </w:r>
-    </w:p>
-    <w:p>
-      <w:r>
-        <w:t>Hozzájárulok, hogy a jelen munkám alapadatait (</w:t>
-      </w:r>
-      <w:proofErr w:type="gramStart"/>
-      <w:r>
-        <w:t>szerző(</w:t>
-      </w:r>
-      <w:proofErr w:type="gramEnd"/>
-      <w:r>
-        <w:t>k), cím, angol és magyar nyelvű tartalmi kivonat, készítés éve, konzulens(</w:t>
-      </w:r>
-      <w:proofErr w:type="spellStart"/>
-      <w:r>
-        <w:t>ek</w:t>
-      </w:r>
-      <w:proofErr w:type="spellEnd"/>
-      <w:r>
-        <w:t>) neve) a BME VIK nyilvánosan hozzáférhető elektronikus formában, a munka teljes szövegét pedig az egyetem belső hálózatán keresztül (vagy hitelesített felhasználók számára) közzétegye. Kijelentem, hogy a benyújtott munka és annak elektronikus verziója megegyezik. Dékáni engedéllyel titkosított diplomatervek esetén a dolgozat szövege csak 3 év eltelte után válik hozzáférhetővé.</w:t>
-      </w:r>
-    </w:p>
-    <w:p>
-      <w:r>
-        <w:t xml:space="preserve">Kelt: Budapest, </w:t>
-      </w:r>
-      <w:r>
-        <w:fldChar w:fldCharType="begin"/>
-      </w:r>
-      <w:r>
-        <w:instrText xml:space="preserve"> DATE \@ "yyyy. MM. dd." \* MERGEFORMAT </w:instrText>
-      </w:r>
-      <w:r>
-        <w:fldChar w:fldCharType="separate"/>
-      </w:r>
-      <w:r>
-        <w:rPr>
-          <w:noProof/>
-        </w:rPr>
-        <w:t>2014. 09. 27.</w:t>
+        <w:t>2014. 12. 15.</w:t>
       </w:r>
       <w:r>
         <w:fldChar w:fldCharType="end"/>
@@ -2438,14 +2413,27 @@
       <w:r>
         <w:t>.</w:t>
       </w:r>
-      <w:fldSimple w:instr=" SEQ ábra \* ARABIC \s 1 ">
-        <w:r>
-          <w:rPr>
-            <w:noProof/>
-          </w:rPr>
-          <w:t>1</w:t>
-        </w:r>
-      </w:fldSimple>
+      <w:r>
+        <w:fldChar w:fldCharType="begin"/>
+      </w:r>
+      <w:r>
+        <w:instrText xml:space="preserve"> SEQ ábra \* ARABIC \s 1 </w:instrText>
+      </w:r>
+      <w:r>
+        <w:fldChar w:fldCharType="separate"/>
+      </w:r>
+      <w:r>
+        <w:rPr>
+          <w:noProof/>
+        </w:rPr>
+        <w:t>1</w:t>
+      </w:r>
+      <w:r>
+        <w:rPr>
+          <w:noProof/>
+        </w:rPr>
+        <w:fldChar w:fldCharType="end"/>
+      </w:r>
       <w:r>
         <w:t>.</w:t>
       </w:r>
@@ -2767,14 +2755,27 @@
       <w:r>
         <w:t>.</w:t>
       </w:r>
-      <w:fldSimple w:instr=" SEQ táblázat \* ARABIC \s 1 ">
-        <w:r>
-          <w:rPr>
-            <w:noProof/>
-          </w:rPr>
-          <w:t>1</w:t>
-        </w:r>
-      </w:fldSimple>
+      <w:r>
+        <w:fldChar w:fldCharType="begin"/>
+      </w:r>
+      <w:r>
+        <w:instrText xml:space="preserve"> SEQ táblázat \* ARABIC \s 1 </w:instrText>
+      </w:r>
+      <w:r>
+        <w:fldChar w:fldCharType="separate"/>
+      </w:r>
+      <w:r>
+        <w:rPr>
+          <w:noProof/>
+        </w:rPr>
+        <w:t>1</w:t>
+      </w:r>
+      <w:r>
+        <w:rPr>
+          <w:noProof/>
+        </w:rPr>
+        <w:fldChar w:fldCharType="end"/>
+      </w:r>
       <w:r>
         <w:t>.</w:t>
       </w:r>
@@ -2900,14 +2901,9 @@
       </w:r>
       <w:proofErr w:type="spellEnd"/>
       <w:r>
-        <w:t xml:space="preserve"> </w:t>
-      </w:r>
-      <w:proofErr w:type="gramStart"/>
-      <w:r>
-        <w:t>Main(</w:t>
+        <w:t xml:space="preserve"> Main(</w:t>
       </w:r>
       <w:proofErr w:type="spellStart"/>
-      <w:proofErr w:type="gramEnd"/>
       <w:r>
         <w:t>string</w:t>
       </w:r>
@@ -2955,15 +2951,7 @@
       </w:r>
       <w:proofErr w:type="spellEnd"/>
       <w:r>
-        <w:t>("</w:t>
-      </w:r>
-      <w:proofErr w:type="gramStart"/>
-      <w:r>
-        <w:t>Szia</w:t>
-      </w:r>
-      <w:proofErr w:type="gramEnd"/>
-      <w:r>
-        <w:t xml:space="preserve"> Világ!");</w:t>
+        <w:t>("Szia Világ!");</w:t>
       </w:r>
     </w:p>
     <w:p>
@@ -3116,12 +3104,7 @@
         <w:t>Kötésmargó</w:t>
       </w:r>
       <w:r>
-        <w:t xml:space="preserve"> beállítását. Amennyiben a dolgozat kétoldalas nyomtatással készül</w:t>
-      </w:r>
-      <w:bookmarkStart w:id="15" w:name="_GoBack"/>
-      <w:bookmarkEnd w:id="15"/>
-      <w:r>
-        <w:t xml:space="preserve">, a </w:t>
+        <w:t xml:space="preserve"> beállítását. Amennyiben a dolgozat kétoldalas nyomtatással készül, a </w:t>
       </w:r>
       <w:r>
         <w:rPr>
@@ -3146,12 +3129,12 @@
       <w:pPr>
         <w:pStyle w:val="Cmsor1"/>
       </w:pPr>
-      <w:bookmarkStart w:id="16" w:name="_Toc396824932"/>
+      <w:bookmarkStart w:id="15" w:name="_Toc396824932"/>
       <w:r>
         <w:lastRenderedPageBreak/>
         <w:t>Utolsó simítások</w:t>
       </w:r>
-      <w:bookmarkEnd w:id="16"/>
+      <w:bookmarkEnd w:id="15"/>
     </w:p>
     <w:p>
       <w:r>
@@ -3277,12 +3260,12 @@
       <w:pPr>
         <w:pStyle w:val="Cmsor1"/>
       </w:pPr>
-      <w:bookmarkStart w:id="17" w:name="_Toc396824933"/>
+      <w:bookmarkStart w:id="16" w:name="_Toc396824933"/>
       <w:r>
         <w:lastRenderedPageBreak/>
         <w:t>Összefoglalás</w:t>
       </w:r>
-      <w:bookmarkEnd w:id="17"/>
+      <w:bookmarkEnd w:id="16"/>
     </w:p>
     <w:p>
       <w:r>
@@ -3298,12 +3281,12 @@
         </w:numPr>
         <w:ind w:left="431" w:hanging="431"/>
       </w:pPr>
-      <w:bookmarkStart w:id="18" w:name="_Toc396824934"/>
+      <w:bookmarkStart w:id="17" w:name="_Toc396824934"/>
       <w:r>
         <w:lastRenderedPageBreak/>
         <w:t>Köszönetnyilvánítás</w:t>
       </w:r>
-      <w:bookmarkEnd w:id="18"/>
+      <w:bookmarkEnd w:id="17"/>
     </w:p>
     <w:p>
       <w:r>
@@ -3319,7 +3302,7 @@
         </w:numPr>
         <w:ind w:left="431" w:hanging="431"/>
       </w:pPr>
-      <w:bookmarkStart w:id="19" w:name="_Toc396824935"/>
+      <w:bookmarkStart w:id="18" w:name="_Toc396824935"/>
       <w:r>
         <w:lastRenderedPageBreak/>
         <w:t xml:space="preserve">Ábrák </w:t>
@@ -3327,7 +3310,7 @@
       <w:r>
         <w:t>jegyzéke</w:t>
       </w:r>
-      <w:bookmarkEnd w:id="19"/>
+      <w:bookmarkEnd w:id="18"/>
     </w:p>
     <w:p>
       <w:pPr>
@@ -3422,11 +3405,11 @@
         <w:lastRenderedPageBreak/>
         <w:fldChar w:fldCharType="end"/>
       </w:r>
-      <w:bookmarkStart w:id="20" w:name="_Toc396824936"/>
+      <w:bookmarkStart w:id="19" w:name="_Toc396824936"/>
       <w:r>
         <w:t>Táblázatok jegyzéke</w:t>
       </w:r>
-      <w:bookmarkEnd w:id="20"/>
+      <w:bookmarkEnd w:id="19"/>
     </w:p>
     <w:p>
       <w:pPr>
@@ -3531,18 +3514,18 @@
         </w:numPr>
         <w:ind w:left="431" w:hanging="431"/>
       </w:pPr>
-      <w:bookmarkStart w:id="21" w:name="_Toc396824937"/>
+      <w:bookmarkStart w:id="20" w:name="_Toc396824937"/>
       <w:r>
         <w:lastRenderedPageBreak/>
         <w:t>Irodalomjegyzék</w:t>
       </w:r>
-      <w:bookmarkEnd w:id="21"/>
+      <w:bookmarkEnd w:id="20"/>
     </w:p>
     <w:p>
       <w:pPr>
         <w:pStyle w:val="Irodalomjegyzkbejegyzs"/>
       </w:pPr>
-      <w:bookmarkStart w:id="22" w:name="_Ref395770039"/>
+      <w:bookmarkStart w:id="21" w:name="_Ref395770039"/>
       <w:r>
         <w:t xml:space="preserve">Jeney Gábor, </w:t>
       </w:r>
@@ -3609,13 +3592,15 @@
           <w:t>http://mcl.hu/~jeneyg/foliak.pdf</w:t>
         </w:r>
       </w:hyperlink>
+      <w:bookmarkEnd w:id="21"/>
+      <w:r>
+        <w:t xml:space="preserve"> </w:t>
+      </w:r>
+      <w:r>
+        <w:t xml:space="preserve"> </w:t>
+      </w:r>
+      <w:bookmarkStart w:id="22" w:name="_GoBack"/>
       <w:bookmarkEnd w:id="22"/>
-      <w:r>
-        <w:t xml:space="preserve"> </w:t>
-      </w:r>
-      <w:r>
-        <w:t xml:space="preserve"> </w:t>
-      </w:r>
     </w:p>
     <w:p>
       <w:pPr>
@@ -4120,7 +4105,7 @@
           <w:rPr>
             <w:noProof/>
           </w:rPr>
-          <w:t>9</w:t>
+          <w:t>16</w:t>
         </w:r>
         <w:r>
           <w:fldChar w:fldCharType="end"/>
@@ -6633,11 +6618,12 @@
     <w:name w:val="Irodalomjegyzék bejegyzés"/>
     <w:basedOn w:val="Norml"/>
     <w:qFormat/>
-    <w:rsid w:val="00C51888"/>
+    <w:rsid w:val="002C2F3C"/>
     <w:pPr>
       <w:numPr>
         <w:numId w:val="18"/>
       </w:numPr>
+      <w:jc w:val="left"/>
     </w:pPr>
   </w:style>
   <w:style w:type="character" w:styleId="Erskiemels">
@@ -7240,7 +7226,7 @@
 </file>
 
 <file path=customXml/itemProps1.xml><?xml version="1.0" encoding="utf-8"?>
-<ds:datastoreItem xmlns:ds="http://schemas.openxmlformats.org/officeDocument/2006/customXml" ds:itemID="{991059D9-C97A-4DF1-8789-3DACA9B6DAFC}">
+<ds:datastoreItem xmlns:ds="http://schemas.openxmlformats.org/officeDocument/2006/customXml" ds:itemID="{ABBA9C63-F0A7-4C0C-A302-2C51AFBEC611}">
   <ds:schemaRefs>
     <ds:schemaRef ds:uri="http://schemas.openxmlformats.org/officeDocument/2006/bibliography"/>
   </ds:schemaRefs>

</xml_diff>

<commit_message>
:lipstick: Corrected typo in the Bibliography, added dotted line to signature
</commit_message>
<xml_diff>
--- a/thesis.docx
+++ b/thesis.docx
@@ -250,27 +250,24 @@
           <w:rStyle w:val="Tjkoztat"/>
         </w:rPr>
       </w:pPr>
-      <w:proofErr w:type="gramStart"/>
       <w:r>
         <w:rPr>
           <w:rStyle w:val="Tjkoztat"/>
         </w:rPr>
-        <w:t>Függelék(</w:t>
-      </w:r>
-      <w:proofErr w:type="spellStart"/>
-      <w:proofErr w:type="gramEnd"/>
-      <w:r>
+        <w:t>Függelék(ek)</w:t>
+      </w:r>
+    </w:p>
+    <w:p>
+      <w:pPr>
         <w:rPr>
           <w:rStyle w:val="Tjkoztat"/>
         </w:rPr>
-        <w:t>ek</w:t>
-      </w:r>
-      <w:proofErr w:type="spellEnd"/>
+      </w:pPr>
       <w:r>
         <w:rPr>
           <w:rStyle w:val="Tjkoztat"/>
         </w:rPr>
-        <w:t>)</w:t>
+        <w:t>Felhasználható a következő oldaltól kezdődő Diplomaterv sablon dokumentum tartalma. Ügyeljen a konzulens nevét és a beadás évét jelölő szövegdobozokra, mert azokra külön ki kell adni a frissítést. A mezők tartalma a sablonban a dokumentum adatlapja alapján automatikusan kerül kitöltésre.</w:t>
       </w:r>
     </w:p>
     <w:p>
@@ -283,34 +280,7 @@
         <w:rPr>
           <w:rStyle w:val="Tjkoztat"/>
         </w:rPr>
-        <w:t>Felhasználható a következő oldaltól kezdődő Diplomaterv sablon dokumentum tartalma. Ügyeljen a konzulens nevét és a beadás évét jelölő szövegdobozokra, mert azokra külön ki kell adni a frissítést. A mezők tartalma a sablonban a dokumentum adatlapja alapján automatikusan kerül kitöltésre.</w:t>
-      </w:r>
-    </w:p>
-    <w:p>
-      <w:pPr>
-        <w:rPr>
-          <w:rStyle w:val="Tjkoztat"/>
-        </w:rPr>
-      </w:pPr>
-      <w:r>
-        <w:rPr>
-          <w:rStyle w:val="Tjkoztat"/>
-        </w:rPr>
-        <w:t xml:space="preserve">A diplomaterv szabványos méretű A4-es lapokra kerüljön. Az oldalak tükörmargóval készüljenek (mindenhol 2,5 cm, baloldalon 1 cm-es kötéssel). Az alapértelmezett betűkészlet a 12 pontos Times New </w:t>
-      </w:r>
-      <w:proofErr w:type="spellStart"/>
-      <w:r>
-        <w:rPr>
-          <w:rStyle w:val="Tjkoztat"/>
-        </w:rPr>
-        <w:t>Roman</w:t>
-      </w:r>
-      <w:proofErr w:type="spellEnd"/>
-      <w:r>
-        <w:rPr>
-          <w:rStyle w:val="Tjkoztat"/>
-        </w:rPr>
-        <w:t>, másfeles sorközzel.</w:t>
+        <w:t>A diplomaterv szabványos méretű A4-es lapokra kerüljön. Az oldalak tükörmargóval készüljenek (mindenhol 2,5 cm, baloldalon 1 cm-es kötéssel). Az alapértelmezett betűkészlet a 12 pontos Times New Roman, másfeles sorközzel.</w:t>
       </w:r>
     </w:p>
     <w:p>
@@ -530,21 +500,11 @@
       <w:pPr>
         <w:pStyle w:val="Cmlapintzmny"/>
       </w:pPr>
-      <w:r>
-        <w:fldChar w:fldCharType="begin"/>
-      </w:r>
-      <w:r>
-        <w:instrText xml:space="preserve"> DOCPROPERTY  Company  \* MERGEFORMAT </w:instrText>
-      </w:r>
-      <w:r>
-        <w:fldChar w:fldCharType="separate"/>
-      </w:r>
-      <w:r>
-        <w:t>Pogácsasütöde Tanszék</w:t>
-      </w:r>
-      <w:r>
-        <w:fldChar w:fldCharType="end"/>
-      </w:r>
+      <w:fldSimple w:instr=" DOCPROPERTY  Company  \* MERGEFORMAT ">
+        <w:r>
+          <w:t>Pogácsasütöde Tanszék</w:t>
+        </w:r>
+      </w:fldSimple>
     </w:p>
     <w:p>
       <w:pPr>
@@ -557,21 +517,11 @@
           <w:docGrid w:linePitch="360"/>
         </w:sectPr>
       </w:pPr>
-      <w:r>
-        <w:fldChar w:fldCharType="begin"/>
-      </w:r>
-      <w:r>
-        <w:instrText xml:space="preserve"> TITLE   \* MERGEFORMAT </w:instrText>
-      </w:r>
-      <w:r>
-        <w:fldChar w:fldCharType="separate"/>
-      </w:r>
-      <w:r>
-        <w:t>Elektronikus terelők</w:t>
-      </w:r>
-      <w:r>
-        <w:fldChar w:fldCharType="end"/>
-      </w:r>
+      <w:fldSimple w:instr=" TITLE   \* MERGEFORMAT ">
+        <w:r>
+          <w:t>Elektronikus terelők</w:t>
+        </w:r>
+      </w:fldSimple>
     </w:p>
     <w:p>
       <w:pPr>
@@ -638,21 +588,11 @@
           <w:docGrid w:linePitch="360"/>
         </w:sectPr>
       </w:pPr>
-      <w:r>
-        <w:fldChar w:fldCharType="begin"/>
-      </w:r>
-      <w:r>
-        <w:instrText xml:space="preserve"> DOCPROPERTY  Manager  \* MERGEFORMAT </w:instrText>
-      </w:r>
-      <w:r>
-        <w:fldChar w:fldCharType="separate"/>
-      </w:r>
-      <w:r>
-        <w:t>Dr. Érték Elek</w:t>
-      </w:r>
-      <w:r>
-        <w:fldChar w:fldCharType="end"/>
-      </w:r>
+      <w:fldSimple w:instr=" DOCPROPERTY  Manager  \* MERGEFORMAT ">
+        <w:r>
+          <w:t>Dr. Érték Elek</w:t>
+        </w:r>
+      </w:fldSimple>
     </w:p>
     <w:p>
       <w:pPr>
@@ -693,7 +633,6 @@
         <w:pStyle w:val="Szmozatlancmsor"/>
       </w:pPr>
       <w:r>
-        <w:lastRenderedPageBreak/>
         <w:t>Tartalomjegyzék</w:t>
       </w:r>
     </w:p>
@@ -2029,7 +1968,6 @@
         <w:pStyle w:val="Szmozatlancmsor"/>
       </w:pPr>
       <w:r>
-        <w:lastRenderedPageBreak/>
         <w:t>Hallgatói nyilatkozat</w:t>
       </w:r>
     </w:p>
@@ -2037,14 +1975,27 @@
       <w:r>
         <w:t xml:space="preserve">Alulírott </w:t>
       </w:r>
-      <w:fldSimple w:instr=" AUTHOR   \* MERGEFORMAT ">
-        <w:r>
-          <w:rPr>
-            <w:noProof/>
-          </w:rPr>
-          <w:t>Rezeda Kázmér</w:t>
-        </w:r>
-      </w:fldSimple>
+      <w:r>
+        <w:fldChar w:fldCharType="begin"/>
+      </w:r>
+      <w:r>
+        <w:instrText xml:space="preserve"> AUTHOR   \* MERGEFORMAT </w:instrText>
+      </w:r>
+      <w:r>
+        <w:fldChar w:fldCharType="separate"/>
+      </w:r>
+      <w:r>
+        <w:rPr>
+          <w:noProof/>
+        </w:rPr>
+        <w:t>Rezeda Kázmér</w:t>
+      </w:r>
+      <w:r>
+        <w:rPr>
+          <w:noProof/>
+        </w:rPr>
+        <w:fldChar w:fldCharType="end"/>
+      </w:r>
       <w:r>
         <w:t xml:space="preserve">, szigorló hallgató kijelentem, hogy ezt a szakdolgozatot/diplomatervet </w:t>
       </w:r>
@@ -2060,15 +2011,7 @@
     </w:p>
     <w:p>
       <w:r>
-        <w:t>Hozzájárulok, hogy a jelen munkám alapadatait (szerző(k), cím, angol és magyar nyelvű tartalmi kivonat, készítés éve, konzulens(</w:t>
-      </w:r>
-      <w:proofErr w:type="spellStart"/>
-      <w:r>
-        <w:t>ek</w:t>
-      </w:r>
-      <w:proofErr w:type="spellEnd"/>
-      <w:r>
-        <w:t>) neve) a BME VIK nyilvánosan hozzáférhető elektronikus formában, a munka teljes szövegét pedig az egyetem belső hálózatán keresztül (vagy hitelesített felhasználók számára) közzétegye. Kijelentem, hogy a benyújtott munka és annak elektronikus verziója megegyezik. Dékáni engedéllyel titkosított diplomatervek esetén a dolgozat szövege csak 3 év eltelte után válik hozzáférhetővé.</w:t>
+        <w:t>Hozzájárulok, hogy a jelen munkám alapadatait (szerző(k), cím, angol és magyar nyelvű tartalmi kivonat, készítés éve, konzulens(ek) neve) a BME VIK nyilvánosan hozzáférhető elektronikus formában, a munka teljes szövegét pedig az egyetem belső hálózatán keresztül (vagy hitelesített felhasználók számára) közzétegye. Kijelentem, hogy a benyújtott munka és annak elektronikus verziója megegyezik. Dékáni engedéllyel titkosított diplomatervek esetén a dolgozat szövege csak 3 év eltelte után válik hozzáférhetővé.</w:t>
       </w:r>
     </w:p>
     <w:p>
@@ -2088,21 +2031,19 @@
         <w:rPr>
           <w:noProof/>
         </w:rPr>
-        <w:t>2014. 12. 15.</w:t>
+        <w:t>2014. 12. 18.</w:t>
       </w:r>
       <w:r>
         <w:fldChar w:fldCharType="end"/>
-      </w:r>
-      <w:r>
-        <w:t xml:space="preserve"> </w:t>
       </w:r>
     </w:p>
     <w:p>
       <w:pPr>
         <w:tabs>
           <w:tab w:val="left" w:pos="5103"/>
-          <w:tab w:val="left" w:leader="dot" w:pos="8504"/>
+          <w:tab w:val="left" w:leader="dot" w:pos="8503"/>
         </w:tabs>
+        <w:spacing w:before="720" w:after="0"/>
       </w:pPr>
       <w:r>
         <w:tab/>
@@ -2116,7 +2057,10 @@
         <w:tabs>
           <w:tab w:val="center" w:pos="6804"/>
         </w:tabs>
-      </w:pPr>
+        <w:spacing w:before="0"/>
+      </w:pPr>
+      <w:bookmarkStart w:id="0" w:name="_GoBack"/>
+      <w:bookmarkEnd w:id="0"/>
       <w:r>
         <w:tab/>
       </w:r>
@@ -2161,12 +2105,11 @@
         </w:numPr>
         <w:ind w:left="431" w:hanging="431"/>
       </w:pPr>
-      <w:bookmarkStart w:id="0" w:name="_Toc396824923"/>
-      <w:r>
-        <w:lastRenderedPageBreak/>
+      <w:bookmarkStart w:id="1" w:name="_Toc396824923"/>
+      <w:r>
         <w:t>Összefoglaló</w:t>
       </w:r>
-      <w:bookmarkEnd w:id="0"/>
+      <w:bookmarkEnd w:id="1"/>
     </w:p>
     <w:p>
       <w:r>
@@ -2185,15 +2128,14 @@
           <w:lang w:val="en-GB"/>
         </w:rPr>
       </w:pPr>
-      <w:bookmarkStart w:id="1" w:name="_Toc396824924"/>
+      <w:bookmarkStart w:id="2" w:name="_Toc396824924"/>
       <w:r>
         <w:rPr>
           <w:lang w:val="en-GB"/>
         </w:rPr>
-        <w:lastRenderedPageBreak/>
         <w:t>Abstract</w:t>
       </w:r>
-      <w:bookmarkEnd w:id="1"/>
+      <w:bookmarkEnd w:id="2"/>
     </w:p>
     <w:p>
       <w:pPr>
@@ -2212,12 +2154,11 @@
       <w:pPr>
         <w:pStyle w:val="Cmsor1"/>
       </w:pPr>
-      <w:bookmarkStart w:id="2" w:name="_Toc396824925"/>
-      <w:r>
-        <w:lastRenderedPageBreak/>
+      <w:bookmarkStart w:id="3" w:name="_Toc396824925"/>
+      <w:r>
         <w:t>Bevezetés</w:t>
       </w:r>
-      <w:bookmarkEnd w:id="2"/>
+      <w:bookmarkEnd w:id="3"/>
     </w:p>
     <w:p>
       <w:r>
@@ -2228,11 +2169,11 @@
       <w:pPr>
         <w:pStyle w:val="Cmsor2"/>
       </w:pPr>
-      <w:bookmarkStart w:id="3" w:name="_Toc396824926"/>
+      <w:bookmarkStart w:id="4" w:name="_Toc396824926"/>
       <w:r>
         <w:t>Formázási tudnivalók</w:t>
       </w:r>
-      <w:bookmarkEnd w:id="3"/>
+      <w:bookmarkEnd w:id="4"/>
     </w:p>
     <w:p>
       <w:r>
@@ -2245,26 +2186,18 @@
         <w:t>Normál</w:t>
       </w:r>
       <w:r>
-        <w:t xml:space="preserve"> (angol Word esetén </w:t>
-      </w:r>
-      <w:proofErr w:type="spellStart"/>
-      <w:r>
-        <w:t>Normal</w:t>
-      </w:r>
-      <w:proofErr w:type="spellEnd"/>
-      <w:r>
-        <w:t>) stílust.</w:t>
+        <w:t xml:space="preserve"> (angol Word esetén Normal) stílust.</w:t>
       </w:r>
     </w:p>
     <w:p>
       <w:pPr>
         <w:pStyle w:val="Cmsor3"/>
       </w:pPr>
-      <w:bookmarkStart w:id="4" w:name="_Toc396824927"/>
+      <w:bookmarkStart w:id="5" w:name="_Toc396824927"/>
       <w:r>
         <w:t>Címsorok</w:t>
       </w:r>
-      <w:bookmarkEnd w:id="4"/>
+      <w:bookmarkEnd w:id="5"/>
     </w:p>
     <w:p>
       <w:r>
@@ -2277,26 +2210,18 @@
         <w:t>Címsor 1–4</w:t>
       </w:r>
       <w:r>
-        <w:t xml:space="preserve"> (</w:t>
-      </w:r>
-      <w:proofErr w:type="spellStart"/>
-      <w:r>
-        <w:t>Heading</w:t>
-      </w:r>
-      <w:proofErr w:type="spellEnd"/>
-      <w:r>
-        <w:t xml:space="preserve"> 1–4) stílusokat használjuk.</w:t>
+        <w:t xml:space="preserve"> (Heading 1–4) stílusokat használjuk.</w:t>
       </w:r>
     </w:p>
     <w:p>
       <w:pPr>
         <w:pStyle w:val="Cmsor3"/>
       </w:pPr>
-      <w:bookmarkStart w:id="5" w:name="_Toc396824928"/>
+      <w:bookmarkStart w:id="6" w:name="_Toc396824928"/>
       <w:r>
         <w:t>Képek</w:t>
       </w:r>
-      <w:bookmarkEnd w:id="5"/>
+      <w:bookmarkEnd w:id="6"/>
     </w:p>
     <w:p>
       <w:r>
@@ -2327,15 +2252,7 @@
         <w:t>Képaláírás</w:t>
       </w:r>
       <w:r>
-        <w:t xml:space="preserve"> (</w:t>
-      </w:r>
-      <w:proofErr w:type="spellStart"/>
-      <w:r>
-        <w:t>Caption</w:t>
-      </w:r>
-      <w:proofErr w:type="spellEnd"/>
-      <w:r>
-        <w:t>) stílusú lesz.</w:t>
+        <w:t xml:space="preserve"> (Caption) stílusú lesz.</w:t>
       </w:r>
     </w:p>
     <w:p>
@@ -2384,8 +2301,8 @@
         </w:drawing>
       </w:r>
     </w:p>
-    <w:bookmarkStart w:id="6" w:name="bmelogo"/>
-    <w:bookmarkStart w:id="7" w:name="_Ref387439751"/>
+    <w:bookmarkStart w:id="7" w:name="bmelogo"/>
+    <w:bookmarkStart w:id="8" w:name="_Ref387439751"/>
     <w:p>
       <w:pPr>
         <w:pStyle w:val="Kpalrs"/>
@@ -2399,8 +2316,8 @@
       <w:r>
         <w:fldChar w:fldCharType="separate"/>
       </w:r>
-      <w:bookmarkStart w:id="8" w:name="_Toc395634275"/>
-      <w:bookmarkStart w:id="9" w:name="_Toc396824939"/>
+      <w:bookmarkStart w:id="9" w:name="_Toc395634275"/>
+      <w:bookmarkStart w:id="10" w:name="_Toc396824939"/>
       <w:r>
         <w:rPr>
           <w:noProof/>
@@ -2413,40 +2330,27 @@
       <w:r>
         <w:t>.</w:t>
       </w:r>
-      <w:r>
-        <w:fldChar w:fldCharType="begin"/>
-      </w:r>
-      <w:r>
-        <w:instrText xml:space="preserve"> SEQ ábra \* ARABIC \s 1 </w:instrText>
-      </w:r>
-      <w:r>
-        <w:fldChar w:fldCharType="separate"/>
-      </w:r>
-      <w:r>
-        <w:rPr>
-          <w:noProof/>
-        </w:rPr>
-        <w:t>1</w:t>
-      </w:r>
-      <w:r>
-        <w:rPr>
-          <w:noProof/>
-        </w:rPr>
-        <w:fldChar w:fldCharType="end"/>
-      </w:r>
+      <w:fldSimple w:instr=" SEQ ábra \* ARABIC \s 1 ">
+        <w:r>
+          <w:rPr>
+            <w:noProof/>
+          </w:rPr>
+          <w:t>1</w:t>
+        </w:r>
+      </w:fldSimple>
       <w:r>
         <w:t>.</w:t>
       </w:r>
-      <w:bookmarkEnd w:id="6"/>
+      <w:bookmarkEnd w:id="7"/>
       <w:r>
         <w:t xml:space="preserve"> ábra</w:t>
       </w:r>
-      <w:bookmarkEnd w:id="7"/>
+      <w:bookmarkEnd w:id="8"/>
       <w:r>
         <w:t>. Példa képaláírásra</w:t>
       </w:r>
-      <w:bookmarkEnd w:id="8"/>
       <w:bookmarkEnd w:id="9"/>
+      <w:bookmarkEnd w:id="10"/>
     </w:p>
     <w:p>
       <w:r>
@@ -2459,51 +2363,41 @@
         <w:t>Könyvjelző</w:t>
       </w:r>
       <w:r>
-        <w:t xml:space="preserve"> gombra, majd hozzunk létre egy könyvjelzőt (pl. „</w:t>
-      </w:r>
-      <w:proofErr w:type="spellStart"/>
-      <w:r>
+        <w:t xml:space="preserve"> gombra, majd hozzunk létre egy könyvjelzőt (pl. „bmelogo” névvel). Ezután a </w:t>
+      </w:r>
+      <w:r>
+        <w:rPr>
+          <w:rStyle w:val="Kiemels2"/>
+        </w:rPr>
+        <w:t>Kereszthivatkozás</w:t>
+      </w:r>
+      <w:r>
+        <w:t xml:space="preserve"> gombra kattintva a </w:t>
+      </w:r>
+      <w:r>
+        <w:rPr>
+          <w:rStyle w:val="Kiemels2"/>
+        </w:rPr>
+        <w:t>Hivatkozástípus</w:t>
+      </w:r>
+      <w:r>
+        <w:t xml:space="preserve">t állítsuk </w:t>
+      </w:r>
+      <w:r>
+        <w:rPr>
+          <w:rStyle w:val="Kiemels2"/>
+        </w:rPr>
+        <w:t>Könyvjelző</w:t>
+      </w:r>
+      <w:r>
+        <w:t xml:space="preserve">re és válasszuk ki a </w:t>
+      </w:r>
+      <w:r>
+        <w:rPr>
+          <w:rStyle w:val="Kiemels2"/>
+        </w:rPr>
         <w:t>bmelogo</w:t>
       </w:r>
-      <w:proofErr w:type="spellEnd"/>
-      <w:r>
-        <w:t xml:space="preserve">” névvel). Ezután a </w:t>
-      </w:r>
-      <w:r>
-        <w:rPr>
-          <w:rStyle w:val="Kiemels2"/>
-        </w:rPr>
-        <w:t>Kereszthivatkozás</w:t>
-      </w:r>
-      <w:r>
-        <w:t xml:space="preserve"> gombra kattintva a </w:t>
-      </w:r>
-      <w:r>
-        <w:rPr>
-          <w:rStyle w:val="Kiemels2"/>
-        </w:rPr>
-        <w:t>Hivatkozástípus</w:t>
-      </w:r>
-      <w:r>
-        <w:t xml:space="preserve">t állítsuk </w:t>
-      </w:r>
-      <w:r>
-        <w:rPr>
-          <w:rStyle w:val="Kiemels2"/>
-        </w:rPr>
-        <w:t>Könyvjelző</w:t>
-      </w:r>
-      <w:r>
-        <w:t xml:space="preserve">re és válasszuk ki a </w:t>
-      </w:r>
-      <w:proofErr w:type="spellStart"/>
-      <w:r>
-        <w:rPr>
-          <w:rStyle w:val="Kiemels2"/>
-        </w:rPr>
-        <w:t>bmelogo</w:t>
-      </w:r>
-      <w:proofErr w:type="spellEnd"/>
       <w:r>
         <w:t xml:space="preserve"> könyvjelzőt. Így ehhez hasonló hivatkozásokat készíthetünk: lásd az </w:t>
       </w:r>
@@ -2521,11 +2415,11 @@
       <w:pPr>
         <w:pStyle w:val="Cmsor3"/>
       </w:pPr>
-      <w:bookmarkStart w:id="10" w:name="_Toc396824929"/>
+      <w:bookmarkStart w:id="11" w:name="_Toc396824929"/>
       <w:r>
         <w:t>Táblázatok</w:t>
       </w:r>
-      <w:bookmarkEnd w:id="10"/>
+      <w:bookmarkEnd w:id="11"/>
     </w:p>
     <w:p>
       <w:r>
@@ -2725,7 +2619,7 @@
         </w:tc>
       </w:tr>
     </w:tbl>
-    <w:bookmarkStart w:id="11" w:name="peldatablazat"/>
+    <w:bookmarkStart w:id="12" w:name="peldatablazat"/>
     <w:p>
       <w:pPr>
         <w:pStyle w:val="Kpalrs"/>
@@ -2739,7 +2633,7 @@
       <w:r>
         <w:fldChar w:fldCharType="separate"/>
       </w:r>
-      <w:bookmarkStart w:id="12" w:name="_Toc396824940"/>
+      <w:bookmarkStart w:id="13" w:name="_Toc396824940"/>
       <w:r>
         <w:rPr>
           <w:noProof/>
@@ -2755,48 +2649,35 @@
       <w:r>
         <w:t>.</w:t>
       </w:r>
-      <w:r>
-        <w:fldChar w:fldCharType="begin"/>
-      </w:r>
-      <w:r>
-        <w:instrText xml:space="preserve"> SEQ táblázat \* ARABIC \s 1 </w:instrText>
-      </w:r>
-      <w:r>
-        <w:fldChar w:fldCharType="separate"/>
-      </w:r>
-      <w:r>
-        <w:rPr>
-          <w:noProof/>
-        </w:rPr>
-        <w:t>1</w:t>
-      </w:r>
-      <w:r>
-        <w:rPr>
-          <w:noProof/>
-        </w:rPr>
-        <w:fldChar w:fldCharType="end"/>
-      </w:r>
+      <w:fldSimple w:instr=" SEQ táblázat \* ARABIC \s 1 ">
+        <w:r>
+          <w:rPr>
+            <w:noProof/>
+          </w:rPr>
+          <w:t>1</w:t>
+        </w:r>
+      </w:fldSimple>
       <w:r>
         <w:t>.</w:t>
       </w:r>
-      <w:bookmarkEnd w:id="11"/>
+      <w:bookmarkEnd w:id="12"/>
       <w:r>
         <w:t xml:space="preserve"> táblázat. Példa </w:t>
       </w:r>
       <w:r>
         <w:t>táblázat feliratára</w:t>
       </w:r>
-      <w:bookmarkEnd w:id="12"/>
+      <w:bookmarkEnd w:id="13"/>
     </w:p>
     <w:p>
       <w:pPr>
         <w:pStyle w:val="Cmsor3"/>
       </w:pPr>
-      <w:bookmarkStart w:id="13" w:name="_Toc396824930"/>
+      <w:bookmarkStart w:id="14" w:name="_Toc396824930"/>
       <w:r>
         <w:t>Kódrészletek</w:t>
       </w:r>
-      <w:bookmarkEnd w:id="13"/>
+      <w:bookmarkEnd w:id="14"/>
     </w:p>
     <w:p>
       <w:r>
@@ -2816,33 +2697,17 @@
       <w:pPr>
         <w:pStyle w:val="Kd"/>
       </w:pPr>
-      <w:proofErr w:type="spellStart"/>
-      <w:r>
-        <w:lastRenderedPageBreak/>
-        <w:t>using</w:t>
-      </w:r>
-      <w:proofErr w:type="spellEnd"/>
-      <w:r>
-        <w:t xml:space="preserve"> System;</w:t>
+      <w:r>
+        <w:t>using System;</w:t>
       </w:r>
     </w:p>
     <w:p>
       <w:pPr>
         <w:pStyle w:val="Kd"/>
       </w:pPr>
-      <w:proofErr w:type="spellStart"/>
-      <w:r>
-        <w:t>namespace</w:t>
-      </w:r>
-      <w:proofErr w:type="spellEnd"/>
-      <w:r>
-        <w:t xml:space="preserve"> </w:t>
-      </w:r>
-      <w:proofErr w:type="spellStart"/>
-      <w:r>
-        <w:t>MyApp</w:t>
-      </w:r>
-      <w:proofErr w:type="spellEnd"/>
+      <w:r>
+        <w:t>namespace MyApp</w:t>
+      </w:r>
     </w:p>
     <w:p>
       <w:pPr>
@@ -2858,14 +2723,7 @@
       </w:pPr>
       <w:r>
         <w:tab/>
-      </w:r>
-      <w:proofErr w:type="spellStart"/>
-      <w:r>
-        <w:t>class</w:t>
-      </w:r>
-      <w:proofErr w:type="spellEnd"/>
-      <w:r>
-        <w:t xml:space="preserve"> Program</w:t>
+        <w:t>class Program</w:t>
       </w:r>
     </w:p>
     <w:p>
@@ -2886,38 +2744,7 @@
       </w:r>
       <w:r>
         <w:tab/>
-      </w:r>
-      <w:proofErr w:type="spellStart"/>
-      <w:r>
-        <w:t>static</w:t>
-      </w:r>
-      <w:proofErr w:type="spellEnd"/>
-      <w:r>
-        <w:t xml:space="preserve"> </w:t>
-      </w:r>
-      <w:proofErr w:type="spellStart"/>
-      <w:r>
-        <w:t>void</w:t>
-      </w:r>
-      <w:proofErr w:type="spellEnd"/>
-      <w:r>
-        <w:t xml:space="preserve"> Main(</w:t>
-      </w:r>
-      <w:proofErr w:type="spellStart"/>
-      <w:r>
-        <w:t>string</w:t>
-      </w:r>
-      <w:proofErr w:type="spellEnd"/>
-      <w:r>
-        <w:t xml:space="preserve">[] </w:t>
-      </w:r>
-      <w:proofErr w:type="spellStart"/>
-      <w:r>
-        <w:t>args</w:t>
-      </w:r>
-      <w:proofErr w:type="spellEnd"/>
-      <w:r>
-        <w:t>)</w:t>
+        <w:t>static void Main(string[] args)</w:t>
       </w:r>
     </w:p>
     <w:p>
@@ -2944,14 +2771,7 @@
       </w:r>
       <w:r>
         <w:tab/>
-      </w:r>
-      <w:proofErr w:type="spellStart"/>
-      <w:r>
-        <w:t>Console.WriteLine</w:t>
-      </w:r>
-      <w:proofErr w:type="spellEnd"/>
-      <w:r>
-        <w:t>("Szia Világ!");</w:t>
+        <w:t>Console.WriteLine("Szia Világ!");</w:t>
       </w:r>
     </w:p>
     <w:p>
@@ -2987,11 +2807,11 @@
       <w:pPr>
         <w:pStyle w:val="Cmsor3"/>
       </w:pPr>
-      <w:bookmarkStart w:id="14" w:name="_Toc396824931"/>
+      <w:bookmarkStart w:id="15" w:name="_Toc396824931"/>
       <w:r>
         <w:t>Irodalomjegyzék</w:t>
       </w:r>
-      <w:bookmarkEnd w:id="14"/>
+      <w:bookmarkEnd w:id="15"/>
     </w:p>
     <w:p>
       <w:r>
@@ -3036,23 +2856,7 @@
         <w:t>Kereszthivatkozás beszúrása</w:t>
       </w:r>
       <w:r>
-        <w:t xml:space="preserve"> (</w:t>
-      </w:r>
-      <w:proofErr w:type="spellStart"/>
-      <w:r>
-        <w:t>Insert</w:t>
-      </w:r>
-      <w:proofErr w:type="spellEnd"/>
-      <w:r>
-        <w:t xml:space="preserve"> </w:t>
-      </w:r>
-      <w:proofErr w:type="spellStart"/>
-      <w:r>
-        <w:t>cross-reference</w:t>
-      </w:r>
-      <w:proofErr w:type="spellEnd"/>
-      <w:r>
-        <w:t>) funkcióval helyezzük el (példa e</w:t>
+        <w:t xml:space="preserve"> (Insert cross-reference) funkcióval helyezzük el (példa e</w:t>
       </w:r>
       <w:r>
         <w:t xml:space="preserve">gy így beszúrt hivatkozásra: </w:t>
@@ -3129,12 +2933,11 @@
       <w:pPr>
         <w:pStyle w:val="Cmsor1"/>
       </w:pPr>
-      <w:bookmarkStart w:id="15" w:name="_Toc396824932"/>
-      <w:r>
-        <w:lastRenderedPageBreak/>
+      <w:bookmarkStart w:id="16" w:name="_Toc396824932"/>
+      <w:r>
         <w:t>Utolsó simítások</w:t>
       </w:r>
-      <w:bookmarkEnd w:id="15"/>
+      <w:bookmarkEnd w:id="16"/>
     </w:p>
     <w:p>
       <w:r>
@@ -3156,13 +2959,8 @@
         <w:t>Kereszthivatkozások frissítése:</w:t>
       </w:r>
       <w:r>
-        <w:t xml:space="preserve"> miután kijelöltük a teljes szöveget (</w:t>
-      </w:r>
-      <w:proofErr w:type="spellStart"/>
-      <w:r>
-        <w:t>Ctrl</w:t>
-      </w:r>
-      <w:proofErr w:type="spellEnd"/>
+        <w:t xml:space="preserve"> miután kijelöltük a teljes szöveget (Ctrl</w:t>
+      </w:r>
       <w:r>
         <w:t> </w:t>
       </w:r>
@@ -3191,15 +2989,7 @@
         <w:t>Dokumentum tulajdonságok megadása:</w:t>
       </w:r>
       <w:r>
-        <w:t xml:space="preserve"> a dokumentumhoz tartozó </w:t>
-      </w:r>
-      <w:proofErr w:type="spellStart"/>
-      <w:r>
-        <w:t>metaadatok</w:t>
-      </w:r>
-      <w:proofErr w:type="spellEnd"/>
-      <w:r>
-        <w:t xml:space="preserve"> kitöltése (szerző, cím, kulcsszavak stb.). Ez Word 2013 alatt a </w:t>
+        <w:t xml:space="preserve"> a dokumentumhoz tartozó metaadatok kitöltése (szerző, cím, kulcsszavak stb.). Ez Word 2013 alatt a </w:t>
       </w:r>
       <w:r>
         <w:rPr>
@@ -3260,12 +3050,11 @@
       <w:pPr>
         <w:pStyle w:val="Cmsor1"/>
       </w:pPr>
-      <w:bookmarkStart w:id="16" w:name="_Toc396824933"/>
-      <w:r>
-        <w:lastRenderedPageBreak/>
+      <w:bookmarkStart w:id="17" w:name="_Toc396824933"/>
+      <w:r>
         <w:t>Összefoglalás</w:t>
       </w:r>
-      <w:bookmarkEnd w:id="16"/>
+      <w:bookmarkEnd w:id="17"/>
     </w:p>
     <w:p>
       <w:r>
@@ -3281,12 +3070,11 @@
         </w:numPr>
         <w:ind w:left="431" w:hanging="431"/>
       </w:pPr>
-      <w:bookmarkStart w:id="17" w:name="_Toc396824934"/>
-      <w:r>
-        <w:lastRenderedPageBreak/>
+      <w:bookmarkStart w:id="18" w:name="_Toc396824934"/>
+      <w:r>
         <w:t>Köszönetnyilvánítás</w:t>
       </w:r>
-      <w:bookmarkEnd w:id="17"/>
+      <w:bookmarkEnd w:id="18"/>
     </w:p>
     <w:p>
       <w:r>
@@ -3302,15 +3090,14 @@
         </w:numPr>
         <w:ind w:left="431" w:hanging="431"/>
       </w:pPr>
-      <w:bookmarkStart w:id="18" w:name="_Toc396824935"/>
-      <w:r>
-        <w:lastRenderedPageBreak/>
+      <w:bookmarkStart w:id="19" w:name="_Toc396824935"/>
+      <w:r>
         <w:t xml:space="preserve">Ábrák </w:t>
       </w:r>
       <w:r>
         <w:t>jegyzéke</w:t>
       </w:r>
-      <w:bookmarkEnd w:id="18"/>
+      <w:bookmarkEnd w:id="19"/>
     </w:p>
     <w:p>
       <w:pPr>
@@ -3402,14 +3189,13 @@
         <w:ind w:left="431" w:hanging="431"/>
       </w:pPr>
       <w:r>
-        <w:lastRenderedPageBreak/>
         <w:fldChar w:fldCharType="end"/>
       </w:r>
-      <w:bookmarkStart w:id="19" w:name="_Toc396824936"/>
+      <w:bookmarkStart w:id="20" w:name="_Toc396824936"/>
       <w:r>
         <w:t>Táblázatok jegyzéke</w:t>
       </w:r>
-      <w:bookmarkEnd w:id="19"/>
+      <w:bookmarkEnd w:id="20"/>
     </w:p>
     <w:p>
       <w:pPr>
@@ -3514,18 +3300,18 @@
         </w:numPr>
         <w:ind w:left="431" w:hanging="431"/>
       </w:pPr>
-      <w:bookmarkStart w:id="20" w:name="_Toc396824937"/>
+      <w:bookmarkStart w:id="21" w:name="_Toc396824937"/>
       <w:r>
         <w:lastRenderedPageBreak/>
         <w:t>Irodalomjegyzék</w:t>
       </w:r>
-      <w:bookmarkEnd w:id="20"/>
+      <w:bookmarkEnd w:id="21"/>
     </w:p>
     <w:p>
       <w:pPr>
         <w:pStyle w:val="Irodalomjegyzkbejegyzs"/>
       </w:pPr>
-      <w:bookmarkStart w:id="21" w:name="_Ref395770039"/>
+      <w:bookmarkStart w:id="22" w:name="_Ref395770039"/>
       <w:r>
         <w:t xml:space="preserve">Jeney Gábor, </w:t>
       </w:r>
@@ -3545,35 +3331,13 @@
         <w:rPr>
           <w:rStyle w:val="Kiemels"/>
         </w:rPr>
-        <w:t xml:space="preserve"> </w:t>
-      </w:r>
-      <w:proofErr w:type="spellStart"/>
-      <w:r>
-        <w:rPr>
-          <w:rStyle w:val="Kiemels"/>
-        </w:rPr>
-        <w:t>tipográ</w:t>
-      </w:r>
-      <w:proofErr w:type="spellEnd"/>
-      <w:r>
-        <w:rPr>
-          <w:rStyle w:val="Kiemels"/>
-        </w:rPr>
-        <w:t>ﬁai szabályokról, Budapesti Műszaki és Gazdaságtudományi Egyetem,</w:t>
+        <w:t xml:space="preserve"> tipográﬁai szabályokról, Budapesti Műszaki és Gazdaságtudományi Egyetem,</w:t>
       </w:r>
       <w:r>
         <w:t xml:space="preserve"> Híradástechnikai Tansz</w:t>
       </w:r>
       <w:r>
-        <w:t>ék, Budapest, 2007. május 9</w:t>
-      </w:r>
-      <w:proofErr w:type="gramStart"/>
-      <w:r>
-        <w:t>.,</w:t>
-      </w:r>
-      <w:proofErr w:type="gramEnd"/>
-      <w:r>
-        <w:t xml:space="preserve"> </w:t>
+        <w:t xml:space="preserve">ék, Budapest, 2007. május 9., </w:t>
       </w:r>
       <w:r>
         <w:t>online:</w:t>
@@ -3592,326 +3356,72 @@
           <w:t>http://mcl.hu/~jeneyg/foliak.pdf</w:t>
         </w:r>
       </w:hyperlink>
-      <w:bookmarkEnd w:id="21"/>
+      <w:bookmarkEnd w:id="22"/>
       <w:r>
         <w:t xml:space="preserve"> </w:t>
       </w:r>
       <w:r>
         <w:t xml:space="preserve"> </w:t>
       </w:r>
-      <w:bookmarkStart w:id="22" w:name="_GoBack"/>
-      <w:bookmarkEnd w:id="22"/>
     </w:p>
     <w:p>
       <w:pPr>
         <w:pStyle w:val="Irodalomjegyzkbejegyzs"/>
       </w:pPr>
       <w:r>
-        <w:t xml:space="preserve">William </w:t>
-      </w:r>
-      <w:proofErr w:type="spellStart"/>
-      <w:r>
-        <w:t>Strunk</w:t>
-      </w:r>
-      <w:proofErr w:type="spellEnd"/>
+        <w:t xml:space="preserve">William Strunk Jr., E. B. White, </w:t>
+      </w:r>
+      <w:r>
+        <w:rPr>
+          <w:rStyle w:val="Kiemels"/>
+        </w:rPr>
+        <w:t>The Elements of Style,</w:t>
+      </w:r>
+      <w:r>
+        <w:t xml:space="preserve"> Fourth Edition, Longman, 4th edition, 1999.</w:t>
+      </w:r>
+    </w:p>
+    <w:p>
+      <w:pPr>
+        <w:pStyle w:val="Irodalomjegyzkbejegyzs"/>
+      </w:pPr>
+      <w:r>
+        <w:t>Levendovszky, J., Jereb, L., Elek, Zs., Vesztergombi, Gy.</w:t>
+      </w:r>
+      <w:r>
+        <w:t>,</w:t>
+      </w:r>
       <w:r>
         <w:t xml:space="preserve"> </w:t>
       </w:r>
-      <w:proofErr w:type="spellStart"/>
-      <w:r>
-        <w:t>Jr</w:t>
-      </w:r>
-      <w:proofErr w:type="spellEnd"/>
-      <w:proofErr w:type="gramStart"/>
-      <w:r>
-        <w:t>.,</w:t>
-      </w:r>
-      <w:proofErr w:type="gramEnd"/>
-      <w:r>
-        <w:t xml:space="preserve"> E. B. White, </w:t>
-      </w:r>
       <w:r>
         <w:rPr>
           <w:rStyle w:val="Kiemels"/>
         </w:rPr>
-        <w:t xml:space="preserve">The </w:t>
-      </w:r>
-      <w:proofErr w:type="spellStart"/>
+        <w:t>Adaptive statistical algorithms in network reliability analysis,</w:t>
+      </w:r>
+      <w:r>
+        <w:t xml:space="preserve"> Performance Evaluation – Elsevier, Vol. 48, 2002, pp. 225-236</w:t>
+      </w:r>
+    </w:p>
+    <w:p>
+      <w:pPr>
+        <w:pStyle w:val="Irodalomjegyzkbejegyzs"/>
+      </w:pPr>
+      <w:r>
+        <w:t>National I</w:t>
+      </w:r>
+      <w:r>
+        <w:t>n</w:t>
+      </w:r>
+      <w:r>
+        <w:t xml:space="preserve">struments, </w:t>
+      </w:r>
       <w:r>
         <w:rPr>
           <w:rStyle w:val="Kiemels"/>
         </w:rPr>
-        <w:t>Elements</w:t>
-      </w:r>
-      <w:proofErr w:type="spellEnd"/>
-      <w:r>
-        <w:rPr>
-          <w:rStyle w:val="Kiemels"/>
-        </w:rPr>
-        <w:t xml:space="preserve"> of </w:t>
-      </w:r>
-      <w:proofErr w:type="spellStart"/>
-      <w:r>
-        <w:rPr>
-          <w:rStyle w:val="Kiemels"/>
-        </w:rPr>
-        <w:t>Style</w:t>
-      </w:r>
-      <w:proofErr w:type="spellEnd"/>
-      <w:r>
-        <w:rPr>
-          <w:rStyle w:val="Kiemels"/>
-        </w:rPr>
-        <w:t>,</w:t>
-      </w:r>
-      <w:r>
-        <w:t xml:space="preserve"> </w:t>
-      </w:r>
-      <w:proofErr w:type="spellStart"/>
-      <w:r>
-        <w:t>Fourth</w:t>
-      </w:r>
-      <w:proofErr w:type="spellEnd"/>
-      <w:r>
-        <w:t xml:space="preserve"> </w:t>
-      </w:r>
-      <w:proofErr w:type="spellStart"/>
-      <w:r>
-        <w:t>Edition</w:t>
-      </w:r>
-      <w:proofErr w:type="spellEnd"/>
-      <w:r>
-        <w:t xml:space="preserve">, </w:t>
-      </w:r>
-      <w:proofErr w:type="spellStart"/>
-      <w:r>
-        <w:t>Longman</w:t>
-      </w:r>
-      <w:proofErr w:type="spellEnd"/>
-      <w:r>
-        <w:t xml:space="preserve">, 4th </w:t>
-      </w:r>
-      <w:proofErr w:type="spellStart"/>
-      <w:r>
-        <w:t>edition</w:t>
-      </w:r>
-      <w:proofErr w:type="spellEnd"/>
-      <w:r>
-        <w:t>, 1999.</w:t>
-      </w:r>
-    </w:p>
-    <w:p>
-      <w:pPr>
-        <w:pStyle w:val="Irodalomjegyzkbejegyzs"/>
-      </w:pPr>
-      <w:proofErr w:type="spellStart"/>
-      <w:r>
-        <w:t>Levendovszky</w:t>
-      </w:r>
-      <w:proofErr w:type="spellEnd"/>
-      <w:r>
-        <w:t>, J</w:t>
-      </w:r>
-      <w:proofErr w:type="gramStart"/>
-      <w:r>
-        <w:t>.,</w:t>
-      </w:r>
-      <w:proofErr w:type="gramEnd"/>
-      <w:r>
-        <w:t xml:space="preserve"> </w:t>
-      </w:r>
-      <w:proofErr w:type="spellStart"/>
-      <w:r>
-        <w:t>Jereb</w:t>
-      </w:r>
-      <w:proofErr w:type="spellEnd"/>
-      <w:r>
-        <w:t xml:space="preserve">, L., Elek, </w:t>
-      </w:r>
-      <w:proofErr w:type="spellStart"/>
-      <w:r>
-        <w:t>Zs</w:t>
-      </w:r>
-      <w:proofErr w:type="spellEnd"/>
-      <w:r>
-        <w:t xml:space="preserve">., </w:t>
-      </w:r>
-      <w:proofErr w:type="spellStart"/>
-      <w:r>
-        <w:t>Vesztergombi</w:t>
-      </w:r>
-      <w:proofErr w:type="spellEnd"/>
-      <w:r>
-        <w:t xml:space="preserve">, </w:t>
-      </w:r>
-      <w:proofErr w:type="spellStart"/>
-      <w:r>
-        <w:t>Gy</w:t>
-      </w:r>
-      <w:proofErr w:type="spellEnd"/>
-      <w:r>
-        <w:t>.</w:t>
-      </w:r>
-      <w:r>
-        <w:t>,</w:t>
-      </w:r>
-      <w:r>
-        <w:t xml:space="preserve"> </w:t>
-      </w:r>
-      <w:proofErr w:type="spellStart"/>
-      <w:r>
-        <w:rPr>
-          <w:rStyle w:val="Kiemels"/>
-        </w:rPr>
-        <w:t>Adaptive</w:t>
-      </w:r>
-      <w:proofErr w:type="spellEnd"/>
-      <w:r>
-        <w:rPr>
-          <w:rStyle w:val="Kiemels"/>
-        </w:rPr>
-        <w:t xml:space="preserve"> </w:t>
-      </w:r>
-      <w:proofErr w:type="spellStart"/>
-      <w:r>
-        <w:rPr>
-          <w:rStyle w:val="Kiemels"/>
-        </w:rPr>
-        <w:t>statistical</w:t>
-      </w:r>
-      <w:proofErr w:type="spellEnd"/>
-      <w:r>
-        <w:rPr>
-          <w:rStyle w:val="Kiemels"/>
-        </w:rPr>
-        <w:t xml:space="preserve"> </w:t>
-      </w:r>
-      <w:proofErr w:type="spellStart"/>
-      <w:r>
-        <w:rPr>
-          <w:rStyle w:val="Kiemels"/>
-        </w:rPr>
-        <w:t>algorithms</w:t>
-      </w:r>
-      <w:proofErr w:type="spellEnd"/>
-      <w:r>
-        <w:rPr>
-          <w:rStyle w:val="Kiemels"/>
-        </w:rPr>
-        <w:t xml:space="preserve"> </w:t>
-      </w:r>
-      <w:proofErr w:type="spellStart"/>
-      <w:r>
-        <w:rPr>
-          <w:rStyle w:val="Kiemels"/>
-        </w:rPr>
-        <w:t>in</w:t>
-      </w:r>
-      <w:proofErr w:type="spellEnd"/>
-      <w:r>
-        <w:rPr>
-          <w:rStyle w:val="Kiemels"/>
-        </w:rPr>
-        <w:t xml:space="preserve"> </w:t>
-      </w:r>
-      <w:proofErr w:type="spellStart"/>
-      <w:r>
-        <w:rPr>
-          <w:rStyle w:val="Kiemels"/>
-        </w:rPr>
-        <w:t>network</w:t>
-      </w:r>
-      <w:proofErr w:type="spellEnd"/>
-      <w:r>
-        <w:rPr>
-          <w:rStyle w:val="Kiemels"/>
-        </w:rPr>
-        <w:t xml:space="preserve"> </w:t>
-      </w:r>
-      <w:proofErr w:type="spellStart"/>
-      <w:r>
-        <w:rPr>
-          <w:rStyle w:val="Kiemels"/>
-        </w:rPr>
-        <w:t>reliability</w:t>
-      </w:r>
-      <w:proofErr w:type="spellEnd"/>
-      <w:r>
-        <w:rPr>
-          <w:rStyle w:val="Kiemels"/>
-        </w:rPr>
-        <w:t xml:space="preserve"> </w:t>
-      </w:r>
-      <w:proofErr w:type="spellStart"/>
-      <w:r>
-        <w:rPr>
-          <w:rStyle w:val="Kiemels"/>
-        </w:rPr>
-        <w:t>analysis</w:t>
-      </w:r>
-      <w:proofErr w:type="spellEnd"/>
-      <w:r>
-        <w:rPr>
-          <w:rStyle w:val="Kiemels"/>
-        </w:rPr>
-        <w:t>,</w:t>
-      </w:r>
-      <w:r>
-        <w:t xml:space="preserve"> Performance </w:t>
-      </w:r>
-      <w:proofErr w:type="spellStart"/>
-      <w:r>
-        <w:t>Evaluation</w:t>
-      </w:r>
-      <w:proofErr w:type="spellEnd"/>
-      <w:r>
-        <w:t xml:space="preserve"> – </w:t>
-      </w:r>
-      <w:proofErr w:type="spellStart"/>
-      <w:r>
-        <w:t>Elsevier</w:t>
-      </w:r>
-      <w:proofErr w:type="spellEnd"/>
-      <w:r>
-        <w:t xml:space="preserve">, </w:t>
-      </w:r>
-      <w:proofErr w:type="spellStart"/>
-      <w:r>
-        <w:t>Vol</w:t>
-      </w:r>
-      <w:proofErr w:type="spellEnd"/>
-      <w:r>
-        <w:t>. 48, 2002, pp. 225-236</w:t>
-      </w:r>
-    </w:p>
-    <w:p>
-      <w:pPr>
-        <w:pStyle w:val="Irodalomjegyzkbejegyzs"/>
-      </w:pPr>
-      <w:r>
-        <w:t xml:space="preserve">National </w:t>
-      </w:r>
-      <w:proofErr w:type="spellStart"/>
-      <w:r>
-        <w:t>Istruments</w:t>
-      </w:r>
-      <w:proofErr w:type="spellEnd"/>
-      <w:r>
-        <w:t xml:space="preserve">, </w:t>
-      </w:r>
-      <w:proofErr w:type="spellStart"/>
-      <w:r>
-        <w:rPr>
-          <w:rStyle w:val="Kiemels"/>
-        </w:rPr>
-        <w:t>LabVIEW</w:t>
-      </w:r>
-      <w:proofErr w:type="spellEnd"/>
-      <w:r>
-        <w:rPr>
-          <w:rStyle w:val="Kiemels"/>
-        </w:rPr>
-        <w:t xml:space="preserve"> grafikus</w:t>
+        <w:t>LabVIEW grafikus</w:t>
       </w:r>
       <w:r>
         <w:rPr>
@@ -3953,13 +3463,8 @@
       <w:pPr>
         <w:pStyle w:val="Irodalomjegyzkbejegyzs"/>
       </w:pPr>
-      <w:proofErr w:type="spellStart"/>
-      <w:r>
-        <w:t>Fowler</w:t>
-      </w:r>
-      <w:proofErr w:type="spellEnd"/>
-      <w:r>
-        <w:t>, M</w:t>
+      <w:r>
+        <w:t>Fowler, M</w:t>
       </w:r>
       <w:r>
         <w:t>.</w:t>
@@ -3971,40 +3476,10 @@
         <w:rPr>
           <w:rStyle w:val="Kiemels"/>
         </w:rPr>
-        <w:t xml:space="preserve">UML </w:t>
-      </w:r>
-      <w:proofErr w:type="spellStart"/>
-      <w:r>
-        <w:rPr>
-          <w:rStyle w:val="Kiemels"/>
-        </w:rPr>
-        <w:t>Distilled</w:t>
-      </w:r>
-      <w:proofErr w:type="spellEnd"/>
-      <w:r>
-        <w:rPr>
-          <w:rStyle w:val="Kiemels"/>
-        </w:rPr>
-        <w:t>,</w:t>
-      </w:r>
-      <w:r>
-        <w:t xml:space="preserve"> 3rd </w:t>
-      </w:r>
-      <w:proofErr w:type="spellStart"/>
-      <w:r>
-        <w:t>edition</w:t>
-      </w:r>
-      <w:proofErr w:type="spellEnd"/>
-      <w:r>
-        <w:t xml:space="preserve">, ISBN 0-321-19368-7, </w:t>
-      </w:r>
-      <w:proofErr w:type="spellStart"/>
-      <w:r>
-        <w:t>Addison-Wesley</w:t>
-      </w:r>
-      <w:proofErr w:type="spellEnd"/>
-      <w:r>
-        <w:t>, 2004</w:t>
+        <w:t>UML Distilled,</w:t>
+      </w:r>
+      <w:r>
+        <w:t xml:space="preserve"> 3rd edition, ISBN 0-321-19368-7, Addison-Wesley, 2004</w:t>
       </w:r>
     </w:p>
     <w:p>
@@ -4105,7 +3580,7 @@
           <w:rPr>
             <w:noProof/>
           </w:rPr>
-          <w:t>16</w:t>
+          <w:t>10</w:t>
         </w:r>
         <w:r>
           <w:fldChar w:fldCharType="end"/>
@@ -7226,7 +6701,7 @@
 </file>
 
 <file path=customXml/itemProps1.xml><?xml version="1.0" encoding="utf-8"?>
-<ds:datastoreItem xmlns:ds="http://schemas.openxmlformats.org/officeDocument/2006/customXml" ds:itemID="{ABBA9C63-F0A7-4C0C-A302-2C51AFBEC611}">
+<ds:datastoreItem xmlns:ds="http://schemas.openxmlformats.org/officeDocument/2006/customXml" ds:itemID="{4A859303-85A3-42E3-A8DB-983C9E5D33EE}">
   <ds:schemaRefs>
     <ds:schemaRef ds:uri="http://schemas.openxmlformats.org/officeDocument/2006/bibliography"/>
   </ds:schemaRefs>

</xml_diff>

<commit_message>
Added tutorial for using advanced bibliography management
</commit_message>
<xml_diff>
--- a/thesis.docx
+++ b/thesis.docx
@@ -250,23 +250,39 @@
           <w:rStyle w:val="Tjkoztat"/>
         </w:rPr>
       </w:pPr>
+      <w:proofErr w:type="gramStart"/>
       <w:r>
         <w:rPr>
           <w:rStyle w:val="Tjkoztat"/>
         </w:rPr>
-        <w:t>Függelék(ek)</w:t>
-      </w:r>
-    </w:p>
-    <w:p>
-      <w:pPr>
+        <w:t>Függelék(</w:t>
+      </w:r>
+      <w:proofErr w:type="spellStart"/>
+      <w:proofErr w:type="gramEnd"/>
+      <w:r>
         <w:rPr>
           <w:rStyle w:val="Tjkoztat"/>
         </w:rPr>
-      </w:pPr>
+        <w:t>ek</w:t>
+      </w:r>
+      <w:proofErr w:type="spellEnd"/>
       <w:r>
         <w:rPr>
           <w:rStyle w:val="Tjkoztat"/>
         </w:rPr>
+        <w:t>)</w:t>
+      </w:r>
+    </w:p>
+    <w:p>
+      <w:pPr>
+        <w:rPr>
+          <w:rStyle w:val="Tjkoztat"/>
+        </w:rPr>
+      </w:pPr>
+      <w:r>
+        <w:rPr>
+          <w:rStyle w:val="Tjkoztat"/>
+        </w:rPr>
         <w:t>Felhasználható a következő oldaltól kezdődő Diplomaterv sablon dokumentum tartalma. Ügyeljen a konzulens nevét és a beadás évét jelölő szövegdobozokra, mert azokra külön ki kell adni a frissítést. A mezők tartalma a sablonban a dokumentum adatlapja alapján automatikusan kerül kitöltésre.</w:t>
       </w:r>
     </w:p>
@@ -280,7 +296,21 @@
         <w:rPr>
           <w:rStyle w:val="Tjkoztat"/>
         </w:rPr>
-        <w:t>A diplomaterv szabványos méretű A4-es lapokra kerüljön. Az oldalak tükörmargóval készüljenek (mindenhol 2,5 cm, baloldalon 1 cm-es kötéssel). Az alapértelmezett betűkészlet a 12 pontos Times New Roman, másfeles sorközzel.</w:t>
+        <w:t xml:space="preserve">A diplomaterv szabványos méretű A4-es lapokra kerüljön. Az oldalak tükörmargóval készüljenek (mindenhol 2,5 cm, baloldalon 1 cm-es kötéssel). Az alapértelmezett betűkészlet a 12 pontos Times New </w:t>
+      </w:r>
+      <w:proofErr w:type="spellStart"/>
+      <w:r>
+        <w:rPr>
+          <w:rStyle w:val="Tjkoztat"/>
+        </w:rPr>
+        <w:t>Roman</w:t>
+      </w:r>
+      <w:proofErr w:type="spellEnd"/>
+      <w:r>
+        <w:rPr>
+          <w:rStyle w:val="Tjkoztat"/>
+        </w:rPr>
+        <w:t>, másfeles sorközzel.</w:t>
       </w:r>
     </w:p>
     <w:p>
@@ -500,11 +530,21 @@
       <w:pPr>
         <w:pStyle w:val="Cmlapintzmny"/>
       </w:pPr>
-      <w:fldSimple w:instr=" DOCPROPERTY  Company  \* MERGEFORMAT ">
-        <w:r>
-          <w:t>Pogácsasütöde Tanszék</w:t>
-        </w:r>
-      </w:fldSimple>
+      <w:r>
+        <w:fldChar w:fldCharType="begin"/>
+      </w:r>
+      <w:r>
+        <w:instrText xml:space="preserve"> DOCPROPERTY  Company  \* MERGEFORMAT </w:instrText>
+      </w:r>
+      <w:r>
+        <w:fldChar w:fldCharType="separate"/>
+      </w:r>
+      <w:r>
+        <w:t>Pogácsasütöde Tanszék</w:t>
+      </w:r>
+      <w:r>
+        <w:fldChar w:fldCharType="end"/>
+      </w:r>
     </w:p>
     <w:p>
       <w:pPr>
@@ -517,11 +557,21 @@
           <w:docGrid w:linePitch="360"/>
         </w:sectPr>
       </w:pPr>
-      <w:fldSimple w:instr=" TITLE   \* MERGEFORMAT ">
-        <w:r>
-          <w:t>Elektronikus terelők</w:t>
-        </w:r>
-      </w:fldSimple>
+      <w:r>
+        <w:fldChar w:fldCharType="begin"/>
+      </w:r>
+      <w:r>
+        <w:instrText xml:space="preserve"> TITLE   \* MERGEFORMAT </w:instrText>
+      </w:r>
+      <w:r>
+        <w:fldChar w:fldCharType="separate"/>
+      </w:r>
+      <w:r>
+        <w:t>Elektronikus terelők</w:t>
+      </w:r>
+      <w:r>
+        <w:fldChar w:fldCharType="end"/>
+      </w:r>
     </w:p>
     <w:p>
       <w:pPr>
@@ -588,11 +638,21 @@
           <w:docGrid w:linePitch="360"/>
         </w:sectPr>
       </w:pPr>
-      <w:fldSimple w:instr=" DOCPROPERTY  Manager  \* MERGEFORMAT ">
-        <w:r>
-          <w:t>Dr. Érték Elek</w:t>
-        </w:r>
-      </w:fldSimple>
+      <w:r>
+        <w:fldChar w:fldCharType="begin"/>
+      </w:r>
+      <w:r>
+        <w:instrText xml:space="preserve"> DOCPROPERTY  Manager  \* MERGEFORMAT </w:instrText>
+      </w:r>
+      <w:r>
+        <w:fldChar w:fldCharType="separate"/>
+      </w:r>
+      <w:r>
+        <w:t>Dr. Érték Elek</w:t>
+      </w:r>
+      <w:r>
+        <w:fldChar w:fldCharType="end"/>
+      </w:r>
     </w:p>
     <w:p>
       <w:pPr>
@@ -622,7 +682,7 @@
         <w:fldChar w:fldCharType="separate"/>
       </w:r>
       <w:r>
-        <w:t>2014</w:t>
+        <w:t>2015</w:t>
       </w:r>
       <w:r>
         <w:fldChar w:fldCharType="end"/>
@@ -633,6 +693,7 @@
         <w:pStyle w:val="Szmozatlancmsor"/>
       </w:pPr>
       <w:r>
+        <w:lastRenderedPageBreak/>
         <w:t>Tartalomjegyzék</w:t>
       </w:r>
     </w:p>
@@ -1968,6 +2029,7 @@
         <w:pStyle w:val="Szmozatlancmsor"/>
       </w:pPr>
       <w:r>
+        <w:lastRenderedPageBreak/>
         <w:t>Hallgatói nyilatkozat</w:t>
       </w:r>
     </w:p>
@@ -1975,11 +2037,57 @@
       <w:r>
         <w:t xml:space="preserve">Alulírott </w:t>
       </w:r>
+      <w:fldSimple w:instr=" AUTHOR   \* MERGEFORMAT ">
+        <w:r>
+          <w:rPr>
+            <w:noProof/>
+          </w:rPr>
+          <w:t>Rezeda Kázmér</w:t>
+        </w:r>
+      </w:fldSimple>
+      <w:r>
+        <w:t xml:space="preserve">, szigorló hallgató kijelentem, hogy ezt a szakdolgozatot/diplomatervet </w:t>
+      </w:r>
+      <w:r>
+        <w:rPr>
+          <w:rStyle w:val="Erskiemels"/>
+        </w:rPr>
+        <w:t>(nem kívánt törlendő)</w:t>
+      </w:r>
+      <w:r>
+        <w:t xml:space="preserve"> meg nem engedett segítség nélkül, saját magam készítettem, csak a megadott forrásokat (szakirodalom, eszközök stb.) használtam fel. Minden olyan részt, melyet szó szerint, vagy azonos értelemben, de átfogalmazva más forrásból átvettem, egyértelműen, a forrás megadásával megjelöltem.</w:t>
+      </w:r>
+    </w:p>
+    <w:p>
+      <w:r>
+        <w:t>Hozzájárulok, hogy a jelen munkám alapadatait (</w:t>
+      </w:r>
+      <w:proofErr w:type="gramStart"/>
+      <w:r>
+        <w:t>szerző(</w:t>
+      </w:r>
+      <w:proofErr w:type="gramEnd"/>
+      <w:r>
+        <w:t>k), cím, angol és magyar nyelvű tartalmi kivonat, készítés éve, konzulens(</w:t>
+      </w:r>
+      <w:proofErr w:type="spellStart"/>
+      <w:r>
+        <w:t>ek</w:t>
+      </w:r>
+      <w:proofErr w:type="spellEnd"/>
+      <w:r>
+        <w:t>) neve) a BME VIK nyilvánosan hozzáférhető elektronikus formában, a munka teljes szövegét pedig az egyetem belső hálózatán keresztül (vagy hitelesített felhasználók számára) közzétegye. Kijelentem, hogy a benyújtott munka és annak elektronikus verziója megegyezik. Dékáni engedéllyel titkosított diplomatervek esetén a dolgozat szövege csak 3 év eltelte után válik hozzáférhetővé.</w:t>
+      </w:r>
+    </w:p>
+    <w:p>
+      <w:r>
+        <w:t xml:space="preserve">Kelt: Budapest, </w:t>
+      </w:r>
       <w:r>
         <w:fldChar w:fldCharType="begin"/>
       </w:r>
       <w:r>
-        <w:instrText xml:space="preserve"> AUTHOR   \* MERGEFORMAT </w:instrText>
+        <w:instrText xml:space="preserve"> DATE \@ "yyyy. MM. dd." \* MERGEFORMAT </w:instrText>
       </w:r>
       <w:r>
         <w:fldChar w:fldCharType="separate"/>
@@ -1988,50 +2096,7 @@
         <w:rPr>
           <w:noProof/>
         </w:rPr>
-        <w:t>Rezeda Kázmér</w:t>
-      </w:r>
-      <w:r>
-        <w:rPr>
-          <w:noProof/>
-        </w:rPr>
-        <w:fldChar w:fldCharType="end"/>
-      </w:r>
-      <w:r>
-        <w:t xml:space="preserve">, szigorló hallgató kijelentem, hogy ezt a szakdolgozatot/diplomatervet </w:t>
-      </w:r>
-      <w:r>
-        <w:rPr>
-          <w:rStyle w:val="Erskiemels"/>
-        </w:rPr>
-        <w:t>(nem kívánt törlendő)</w:t>
-      </w:r>
-      <w:r>
-        <w:t xml:space="preserve"> meg nem engedett segítség nélkül, saját magam készítettem, csak a megadott forrásokat (szakirodalom, eszközök stb.) használtam fel. Minden olyan részt, melyet szó szerint, vagy azonos értelemben, de átfogalmazva más forrásból átvettem, egyértelműen, a forrás megadásával megjelöltem.</w:t>
-      </w:r>
-    </w:p>
-    <w:p>
-      <w:r>
-        <w:t>Hozzájárulok, hogy a jelen munkám alapadatait (szerző(k), cím, angol és magyar nyelvű tartalmi kivonat, készítés éve, konzulens(ek) neve) a BME VIK nyilvánosan hozzáférhető elektronikus formában, a munka teljes szövegét pedig az egyetem belső hálózatán keresztül (vagy hitelesített felhasználók számára) közzétegye. Kijelentem, hogy a benyújtott munka és annak elektronikus verziója megegyezik. Dékáni engedéllyel titkosított diplomatervek esetén a dolgozat szövege csak 3 év eltelte után válik hozzáférhetővé.</w:t>
-      </w:r>
-    </w:p>
-    <w:p>
-      <w:r>
-        <w:t xml:space="preserve">Kelt: Budapest, </w:t>
-      </w:r>
-      <w:r>
-        <w:fldChar w:fldCharType="begin"/>
-      </w:r>
-      <w:r>
-        <w:instrText xml:space="preserve"> DATE \@ "yyyy. MM. dd." \* MERGEFORMAT </w:instrText>
-      </w:r>
-      <w:r>
-        <w:fldChar w:fldCharType="separate"/>
-      </w:r>
-      <w:r>
-        <w:rPr>
-          <w:noProof/>
-        </w:rPr>
-        <w:t>2014. 12. 18.</w:t>
+        <w:t>2015. 01. 18.</w:t>
       </w:r>
       <w:r>
         <w:fldChar w:fldCharType="end"/>
@@ -2059,8 +2124,6 @@
         </w:tabs>
         <w:spacing w:before="0"/>
       </w:pPr>
-      <w:bookmarkStart w:id="0" w:name="_GoBack"/>
-      <w:bookmarkEnd w:id="0"/>
       <w:r>
         <w:tab/>
       </w:r>
@@ -2105,11 +2168,12 @@
         </w:numPr>
         <w:ind w:left="431" w:hanging="431"/>
       </w:pPr>
-      <w:bookmarkStart w:id="1" w:name="_Toc396824923"/>
-      <w:r>
+      <w:bookmarkStart w:id="0" w:name="_Toc396824923"/>
+      <w:r>
+        <w:lastRenderedPageBreak/>
         <w:t>Összefoglaló</w:t>
       </w:r>
-      <w:bookmarkEnd w:id="1"/>
+      <w:bookmarkEnd w:id="0"/>
     </w:p>
     <w:p>
       <w:r>
@@ -2128,131 +2192,157 @@
           <w:lang w:val="en-GB"/>
         </w:rPr>
       </w:pPr>
-      <w:bookmarkStart w:id="2" w:name="_Toc396824924"/>
+      <w:bookmarkStart w:id="1" w:name="_Toc396824924"/>
       <w:r>
         <w:rPr>
           <w:lang w:val="en-GB"/>
         </w:rPr>
+        <w:lastRenderedPageBreak/>
         <w:t>Abstract</w:t>
       </w:r>
+      <w:bookmarkEnd w:id="1"/>
+    </w:p>
+    <w:p>
+      <w:pPr>
+        <w:rPr>
+          <w:lang w:val="en-GB"/>
+        </w:rPr>
+      </w:pPr>
+      <w:r>
+        <w:rPr>
+          <w:lang w:val="en-GB"/>
+        </w:rPr>
+        <w:t>English abstract of the thesis work. This summarises the content of the thesis in 0.5–1 pages and is uploaded to the Thesis Work Portal as well.</w:t>
+      </w:r>
+    </w:p>
+    <w:p>
+      <w:pPr>
+        <w:pStyle w:val="Cmsor1"/>
+      </w:pPr>
+      <w:bookmarkStart w:id="2" w:name="_Toc396824925"/>
+      <w:r>
+        <w:lastRenderedPageBreak/>
+        <w:t>Bevezetés</w:t>
+      </w:r>
       <w:bookmarkEnd w:id="2"/>
     </w:p>
     <w:p>
-      <w:pPr>
-        <w:rPr>
-          <w:lang w:val="en-GB"/>
-        </w:rPr>
-      </w:pPr>
-      <w:r>
-        <w:rPr>
-          <w:lang w:val="en-GB"/>
-        </w:rPr>
-        <w:t>English abstract of the thesis work. This summarises the content of the thesis in 0.5–1 pages and is uploaded to the Thesis Work Portal as well.</w:t>
-      </w:r>
-    </w:p>
-    <w:p>
-      <w:pPr>
-        <w:pStyle w:val="Cmsor1"/>
-      </w:pPr>
-      <w:bookmarkStart w:id="3" w:name="_Toc396824925"/>
-      <w:r>
-        <w:t>Bevezetés</w:t>
+      <w:r>
+        <w:t>A következő fejezet pár példán keresztül bemutatja a diplomatervekben és szakdolgozatokban szokásosan előkerülő formázások megvalósítását.</w:t>
+      </w:r>
+    </w:p>
+    <w:p>
+      <w:pPr>
+        <w:pStyle w:val="Cmsor2"/>
+      </w:pPr>
+      <w:bookmarkStart w:id="3" w:name="_Toc396824926"/>
+      <w:r>
+        <w:t>Formázási tudnivalók</w:t>
       </w:r>
       <w:bookmarkEnd w:id="3"/>
     </w:p>
     <w:p>
       <w:r>
-        <w:t>A következő fejezet pár példán keresztül bemutatja a diplomatervekben és szakdolgozatokban szokásosan előkerülő formázások megvalósítását.</w:t>
-      </w:r>
-    </w:p>
-    <w:p>
-      <w:pPr>
-        <w:pStyle w:val="Cmsor2"/>
-      </w:pPr>
-      <w:bookmarkStart w:id="4" w:name="_Toc396824926"/>
-      <w:r>
-        <w:t>Formázási tudnivalók</w:t>
+        <w:t xml:space="preserve">A dokumentum folyószövegéhez használjuk a </w:t>
+      </w:r>
+      <w:r>
+        <w:rPr>
+          <w:rStyle w:val="Kiemels2"/>
+        </w:rPr>
+        <w:t>Normál</w:t>
+      </w:r>
+      <w:r>
+        <w:t xml:space="preserve"> (angol Word esetén </w:t>
+      </w:r>
+      <w:proofErr w:type="spellStart"/>
+      <w:r>
+        <w:t>Normal</w:t>
+      </w:r>
+      <w:proofErr w:type="spellEnd"/>
+      <w:r>
+        <w:t>) stílust.</w:t>
+      </w:r>
+    </w:p>
+    <w:p>
+      <w:pPr>
+        <w:pStyle w:val="Cmsor3"/>
+      </w:pPr>
+      <w:bookmarkStart w:id="4" w:name="_Toc396824927"/>
+      <w:r>
+        <w:t>Címsorok</w:t>
       </w:r>
       <w:bookmarkEnd w:id="4"/>
     </w:p>
     <w:p>
       <w:r>
-        <w:t xml:space="preserve">A dokumentum folyószövegéhez használjuk a </w:t>
+        <w:t xml:space="preserve">A fejezetcímek esetén a </w:t>
       </w:r>
       <w:r>
         <w:rPr>
           <w:rStyle w:val="Kiemels2"/>
         </w:rPr>
-        <w:t>Normál</w:t>
-      </w:r>
-      <w:r>
-        <w:t xml:space="preserve"> (angol Word esetén Normal) stílust.</w:t>
+        <w:t>Címsor 1–4</w:t>
+      </w:r>
+      <w:r>
+        <w:t xml:space="preserve"> (</w:t>
+      </w:r>
+      <w:proofErr w:type="spellStart"/>
+      <w:r>
+        <w:t>Heading</w:t>
+      </w:r>
+      <w:proofErr w:type="spellEnd"/>
+      <w:r>
+        <w:t xml:space="preserve"> 1–4) stílusokat használjuk.</w:t>
       </w:r>
     </w:p>
     <w:p>
       <w:pPr>
         <w:pStyle w:val="Cmsor3"/>
       </w:pPr>
-      <w:bookmarkStart w:id="5" w:name="_Toc396824927"/>
-      <w:r>
-        <w:t>Címsorok</w:t>
+      <w:bookmarkStart w:id="5" w:name="_Toc396824928"/>
+      <w:r>
+        <w:t>Képek</w:t>
       </w:r>
       <w:bookmarkEnd w:id="5"/>
     </w:p>
     <w:p>
       <w:r>
-        <w:t xml:space="preserve">A fejezetcímek esetén a </w:t>
+        <w:t xml:space="preserve">A képhez használjuk a </w:t>
       </w:r>
       <w:r>
         <w:rPr>
           <w:rStyle w:val="Kiemels2"/>
         </w:rPr>
-        <w:t>Címsor 1–4</w:t>
-      </w:r>
-      <w:r>
-        <w:t xml:space="preserve"> (Heading 1–4) stílusokat használjuk.</w:t>
-      </w:r>
-    </w:p>
-    <w:p>
-      <w:pPr>
-        <w:pStyle w:val="Cmsor3"/>
-      </w:pPr>
-      <w:bookmarkStart w:id="6" w:name="_Toc396824928"/>
-      <w:r>
-        <w:t>Képek</w:t>
-      </w:r>
-      <w:bookmarkEnd w:id="6"/>
-    </w:p>
-    <w:p>
-      <w:r>
-        <w:t xml:space="preserve">A képhez használjuk a </w:t>
+        <w:t>Kép</w:t>
+      </w:r>
+      <w:r>
+        <w:t xml:space="preserve"> stílust. Képaláírást a képen jobb gombbal kattintva a </w:t>
       </w:r>
       <w:r>
         <w:rPr>
           <w:rStyle w:val="Kiemels2"/>
         </w:rPr>
-        <w:t>Kép</w:t>
-      </w:r>
-      <w:r>
-        <w:t xml:space="preserve"> stílust. Képaláírást a képen jobb gombbal kattintva a </w:t>
+        <w:t>Képaláírás beszúrása…</w:t>
+      </w:r>
+      <w:r>
+        <w:t xml:space="preserve"> opcióval adhatunk hozzá, így az automatikusan </w:t>
       </w:r>
       <w:r>
         <w:rPr>
           <w:rStyle w:val="Kiemels2"/>
         </w:rPr>
-        <w:t>Képaláírás beszúrása…</w:t>
-      </w:r>
-      <w:r>
-        <w:t xml:space="preserve"> opcióval adhatunk hozzá, így az automatikusan </w:t>
-      </w:r>
-      <w:r>
-        <w:rPr>
-          <w:rStyle w:val="Kiemels2"/>
-        </w:rPr>
         <w:t>Képaláírás</w:t>
       </w:r>
       <w:r>
-        <w:t xml:space="preserve"> (Caption) stílusú lesz.</w:t>
+        <w:t xml:space="preserve"> (</w:t>
+      </w:r>
+      <w:proofErr w:type="spellStart"/>
+      <w:r>
+        <w:t>Caption</w:t>
+      </w:r>
+      <w:proofErr w:type="spellEnd"/>
+      <w:r>
+        <w:t>) stílusú lesz.</w:t>
       </w:r>
     </w:p>
     <w:p>
@@ -2301,8 +2391,8 @@
         </w:drawing>
       </w:r>
     </w:p>
-    <w:bookmarkStart w:id="7" w:name="bmelogo"/>
-    <w:bookmarkStart w:id="8" w:name="_Ref387439751"/>
+    <w:bookmarkStart w:id="6" w:name="bmelogo"/>
+    <w:bookmarkStart w:id="7" w:name="_Ref387439751"/>
     <w:p>
       <w:pPr>
         <w:pStyle w:val="Kpalrs"/>
@@ -2316,8 +2406,8 @@
       <w:r>
         <w:fldChar w:fldCharType="separate"/>
       </w:r>
-      <w:bookmarkStart w:id="9" w:name="_Toc395634275"/>
-      <w:bookmarkStart w:id="10" w:name="_Toc396824939"/>
+      <w:bookmarkStart w:id="8" w:name="_Toc395634275"/>
+      <w:bookmarkStart w:id="9" w:name="_Toc396824939"/>
       <w:r>
         <w:rPr>
           <w:noProof/>
@@ -2330,96 +2420,119 @@
       <w:r>
         <w:t>.</w:t>
       </w:r>
-      <w:fldSimple w:instr=" SEQ ábra \* ARABIC \s 1 ">
-        <w:r>
-          <w:rPr>
-            <w:noProof/>
-          </w:rPr>
-          <w:t>1</w:t>
-        </w:r>
-      </w:fldSimple>
+      <w:r>
+        <w:fldChar w:fldCharType="begin"/>
+      </w:r>
+      <w:r>
+        <w:instrText xml:space="preserve"> SEQ ábra \* ARABIC \s 1 </w:instrText>
+      </w:r>
+      <w:r>
+        <w:fldChar w:fldCharType="separate"/>
+      </w:r>
+      <w:r>
+        <w:rPr>
+          <w:noProof/>
+        </w:rPr>
+        <w:t>1</w:t>
+      </w:r>
+      <w:r>
+        <w:rPr>
+          <w:noProof/>
+        </w:rPr>
+        <w:fldChar w:fldCharType="end"/>
+      </w:r>
       <w:r>
         <w:t>.</w:t>
       </w:r>
+      <w:bookmarkEnd w:id="6"/>
+      <w:r>
+        <w:t xml:space="preserve"> ábra</w:t>
+      </w:r>
       <w:bookmarkEnd w:id="7"/>
       <w:r>
-        <w:t xml:space="preserve"> ábra</w:t>
+        <w:t>. Példa képaláírásra</w:t>
       </w:r>
       <w:bookmarkEnd w:id="8"/>
-      <w:r>
-        <w:t>. Példa képaláírásra</w:t>
-      </w:r>
       <w:bookmarkEnd w:id="9"/>
+    </w:p>
+    <w:p>
+      <w:r>
+        <w:t xml:space="preserve">Képek hivatkozásához jelöljük ki a képaláírásban a sorszámot (pl. „1.1.”), majd kattintsunk a </w:t>
+      </w:r>
+      <w:r>
+        <w:rPr>
+          <w:rStyle w:val="Kiemels2"/>
+        </w:rPr>
+        <w:t>Könyvjelző</w:t>
+      </w:r>
+      <w:r>
+        <w:t xml:space="preserve"> gombra, majd hozzunk létre egy könyvjelzőt (pl. „</w:t>
+      </w:r>
+      <w:proofErr w:type="spellStart"/>
+      <w:r>
+        <w:t>bmelogo</w:t>
+      </w:r>
+      <w:proofErr w:type="spellEnd"/>
+      <w:r>
+        <w:t xml:space="preserve">” névvel). Ezután a </w:t>
+      </w:r>
+      <w:r>
+        <w:rPr>
+          <w:rStyle w:val="Kiemels2"/>
+        </w:rPr>
+        <w:t>Kereszthivatkozás</w:t>
+      </w:r>
+      <w:r>
+        <w:t xml:space="preserve"> gombra kattintva a </w:t>
+      </w:r>
+      <w:r>
+        <w:rPr>
+          <w:rStyle w:val="Kiemels2"/>
+        </w:rPr>
+        <w:t>Hivatkozástípus</w:t>
+      </w:r>
+      <w:r>
+        <w:t xml:space="preserve">t állítsuk </w:t>
+      </w:r>
+      <w:r>
+        <w:rPr>
+          <w:rStyle w:val="Kiemels2"/>
+        </w:rPr>
+        <w:t>Könyvjelző</w:t>
+      </w:r>
+      <w:r>
+        <w:t xml:space="preserve">re és válasszuk ki a </w:t>
+      </w:r>
+      <w:proofErr w:type="spellStart"/>
+      <w:r>
+        <w:rPr>
+          <w:rStyle w:val="Kiemels2"/>
+        </w:rPr>
+        <w:t>bmelogo</w:t>
+      </w:r>
+      <w:proofErr w:type="spellEnd"/>
+      <w:r>
+        <w:t xml:space="preserve"> könyvjelzőt. Így ehhez hasonló hivatkozásokat készíthetünk: lásd az </w:t>
+      </w:r>
+      <w:r>
+        <w:t>X</w:t>
+      </w:r>
+      <w:r>
+        <w:t>XX</w:t>
+      </w:r>
+      <w:r>
+        <w:t>. ábrán.</w:t>
+      </w:r>
+    </w:p>
+    <w:p>
+      <w:pPr>
+        <w:pStyle w:val="Cmsor3"/>
+      </w:pPr>
+      <w:bookmarkStart w:id="10" w:name="_Toc396824929"/>
+      <w:r>
+        <w:t>Táblázatok</w:t>
+      </w:r>
       <w:bookmarkEnd w:id="10"/>
-    </w:p>
-    <w:p>
-      <w:r>
-        <w:t xml:space="preserve">Képek hivatkozásához jelöljük ki a képaláírásban a sorszámot (pl. „1.1.”), majd kattintsunk a </w:t>
-      </w:r>
-      <w:r>
-        <w:rPr>
-          <w:rStyle w:val="Kiemels2"/>
-        </w:rPr>
-        <w:t>Könyvjelző</w:t>
-      </w:r>
-      <w:r>
-        <w:t xml:space="preserve"> gombra, majd hozzunk létre egy könyvjelzőt (pl. „bmelogo” névvel). Ezután a </w:t>
-      </w:r>
-      <w:r>
-        <w:rPr>
-          <w:rStyle w:val="Kiemels2"/>
-        </w:rPr>
-        <w:t>Kereszthivatkozás</w:t>
-      </w:r>
-      <w:r>
-        <w:t xml:space="preserve"> gombra kattintva a </w:t>
-      </w:r>
-      <w:r>
-        <w:rPr>
-          <w:rStyle w:val="Kiemels2"/>
-        </w:rPr>
-        <w:t>Hivatkozástípus</w:t>
-      </w:r>
-      <w:r>
-        <w:t xml:space="preserve">t állítsuk </w:t>
-      </w:r>
-      <w:r>
-        <w:rPr>
-          <w:rStyle w:val="Kiemels2"/>
-        </w:rPr>
-        <w:t>Könyvjelző</w:t>
-      </w:r>
-      <w:r>
-        <w:t xml:space="preserve">re és válasszuk ki a </w:t>
-      </w:r>
-      <w:r>
-        <w:rPr>
-          <w:rStyle w:val="Kiemels2"/>
-        </w:rPr>
-        <w:t>bmelogo</w:t>
-      </w:r>
-      <w:r>
-        <w:t xml:space="preserve"> könyvjelzőt. Így ehhez hasonló hivatkozásokat készíthetünk: lásd az </w:t>
-      </w:r>
-      <w:r>
-        <w:t>X</w:t>
-      </w:r>
-      <w:r>
-        <w:t>XX</w:t>
-      </w:r>
-      <w:r>
-        <w:t>. ábrán.</w:t>
-      </w:r>
-    </w:p>
-    <w:p>
-      <w:pPr>
-        <w:pStyle w:val="Cmsor3"/>
-      </w:pPr>
-      <w:bookmarkStart w:id="11" w:name="_Toc396824929"/>
-      <w:r>
-        <w:t>Táblázatok</w:t>
-      </w:r>
-      <w:bookmarkEnd w:id="11"/>
     </w:p>
     <w:p>
       <w:r>
@@ -2619,7 +2732,7 @@
         </w:tc>
       </w:tr>
     </w:tbl>
-    <w:bookmarkStart w:id="12" w:name="peldatablazat"/>
+    <w:bookmarkStart w:id="11" w:name="peldatablazat"/>
     <w:p>
       <w:pPr>
         <w:pStyle w:val="Kpalrs"/>
@@ -2633,7 +2746,7 @@
       <w:r>
         <w:fldChar w:fldCharType="separate"/>
       </w:r>
-      <w:bookmarkStart w:id="13" w:name="_Toc396824940"/>
+      <w:bookmarkStart w:id="12" w:name="_Toc396824940"/>
       <w:r>
         <w:rPr>
           <w:noProof/>
@@ -2649,37 +2762,50 @@
       <w:r>
         <w:t>.</w:t>
       </w:r>
-      <w:fldSimple w:instr=" SEQ táblázat \* ARABIC \s 1 ">
-        <w:r>
-          <w:rPr>
-            <w:noProof/>
-          </w:rPr>
-          <w:t>1</w:t>
-        </w:r>
-      </w:fldSimple>
+      <w:r>
+        <w:fldChar w:fldCharType="begin"/>
+      </w:r>
+      <w:r>
+        <w:instrText xml:space="preserve"> SEQ táblázat \* ARABIC \s 1 </w:instrText>
+      </w:r>
+      <w:r>
+        <w:fldChar w:fldCharType="separate"/>
+      </w:r>
+      <w:r>
+        <w:rPr>
+          <w:noProof/>
+        </w:rPr>
+        <w:t>1</w:t>
+      </w:r>
+      <w:r>
+        <w:rPr>
+          <w:noProof/>
+        </w:rPr>
+        <w:fldChar w:fldCharType="end"/>
+      </w:r>
       <w:r>
         <w:t>.</w:t>
       </w:r>
+      <w:bookmarkEnd w:id="11"/>
+      <w:r>
+        <w:t xml:space="preserve"> táblázat. Példa </w:t>
+      </w:r>
+      <w:r>
+        <w:t>táblázat feliratára</w:t>
+      </w:r>
       <w:bookmarkEnd w:id="12"/>
-      <w:r>
-        <w:t xml:space="preserve"> táblázat. Példa </w:t>
-      </w:r>
-      <w:r>
-        <w:t>táblázat feliratára</w:t>
+    </w:p>
+    <w:p>
+      <w:pPr>
+        <w:pStyle w:val="Cmsor3"/>
+      </w:pPr>
+      <w:bookmarkStart w:id="13" w:name="_Toc396824930"/>
+      <w:r>
+        <w:t>Kódrészletek</w:t>
       </w:r>
       <w:bookmarkEnd w:id="13"/>
     </w:p>
     <w:p>
-      <w:pPr>
-        <w:pStyle w:val="Cmsor3"/>
-      </w:pPr>
-      <w:bookmarkStart w:id="14" w:name="_Toc396824930"/>
-      <w:r>
-        <w:t>Kódrészletek</w:t>
-      </w:r>
-      <w:bookmarkEnd w:id="14"/>
-    </w:p>
-    <w:p>
       <w:r>
         <w:t xml:space="preserve">Kódrészletek beillesztése esetén használjuk a </w:t>
       </w:r>
@@ -2697,17 +2823,33 @@
       <w:pPr>
         <w:pStyle w:val="Kd"/>
       </w:pPr>
-      <w:r>
-        <w:t>using System;</w:t>
+      <w:proofErr w:type="spellStart"/>
+      <w:r>
+        <w:lastRenderedPageBreak/>
+        <w:t>using</w:t>
+      </w:r>
+      <w:proofErr w:type="spellEnd"/>
+      <w:r>
+        <w:t xml:space="preserve"> System;</w:t>
       </w:r>
     </w:p>
     <w:p>
       <w:pPr>
         <w:pStyle w:val="Kd"/>
       </w:pPr>
-      <w:r>
-        <w:t>namespace MyApp</w:t>
-      </w:r>
+      <w:proofErr w:type="spellStart"/>
+      <w:r>
+        <w:t>namespace</w:t>
+      </w:r>
+      <w:proofErr w:type="spellEnd"/>
+      <w:r>
+        <w:t xml:space="preserve"> </w:t>
+      </w:r>
+      <w:proofErr w:type="spellStart"/>
+      <w:r>
+        <w:t>MyApp</w:t>
+      </w:r>
+      <w:proofErr w:type="spellEnd"/>
     </w:p>
     <w:p>
       <w:pPr>
@@ -2723,7 +2865,14 @@
       </w:pPr>
       <w:r>
         <w:tab/>
-        <w:t>class Program</w:t>
+      </w:r>
+      <w:proofErr w:type="spellStart"/>
+      <w:r>
+        <w:t>class</w:t>
+      </w:r>
+      <w:proofErr w:type="spellEnd"/>
+      <w:r>
+        <w:t xml:space="preserve"> Program</w:t>
       </w:r>
     </w:p>
     <w:p>
@@ -2744,7 +2893,43 @@
       </w:r>
       <w:r>
         <w:tab/>
-        <w:t>static void Main(string[] args)</w:t>
+      </w:r>
+      <w:proofErr w:type="spellStart"/>
+      <w:r>
+        <w:t>static</w:t>
+      </w:r>
+      <w:proofErr w:type="spellEnd"/>
+      <w:r>
+        <w:t xml:space="preserve"> </w:t>
+      </w:r>
+      <w:proofErr w:type="spellStart"/>
+      <w:r>
+        <w:t>void</w:t>
+      </w:r>
+      <w:proofErr w:type="spellEnd"/>
+      <w:r>
+        <w:t xml:space="preserve"> </w:t>
+      </w:r>
+      <w:proofErr w:type="gramStart"/>
+      <w:r>
+        <w:t>Main(</w:t>
+      </w:r>
+      <w:proofErr w:type="spellStart"/>
+      <w:proofErr w:type="gramEnd"/>
+      <w:r>
+        <w:t>string</w:t>
+      </w:r>
+      <w:proofErr w:type="spellEnd"/>
+      <w:r>
+        <w:t xml:space="preserve">[] </w:t>
+      </w:r>
+      <w:proofErr w:type="spellStart"/>
+      <w:r>
+        <w:t>args</w:t>
+      </w:r>
+      <w:proofErr w:type="spellEnd"/>
+      <w:r>
+        <w:t>)</w:t>
       </w:r>
     </w:p>
     <w:p>
@@ -2771,7 +2956,22 @@
       </w:r>
       <w:r>
         <w:tab/>
-        <w:t>Console.WriteLine("Szia Világ!");</w:t>
+      </w:r>
+      <w:proofErr w:type="spellStart"/>
+      <w:r>
+        <w:t>Console.WriteLine</w:t>
+      </w:r>
+      <w:proofErr w:type="spellEnd"/>
+      <w:r>
+        <w:t>("</w:t>
+      </w:r>
+      <w:proofErr w:type="gramStart"/>
+      <w:r>
+        <w:t>Szia</w:t>
+      </w:r>
+      <w:proofErr w:type="gramEnd"/>
+      <w:r>
+        <w:t xml:space="preserve"> Világ!");</w:t>
       </w:r>
     </w:p>
     <w:p>
@@ -2807,77 +3007,257 @@
       <w:pPr>
         <w:pStyle w:val="Cmsor3"/>
       </w:pPr>
-      <w:bookmarkStart w:id="15" w:name="_Toc396824931"/>
+      <w:bookmarkStart w:id="14" w:name="_Toc396824931"/>
       <w:r>
         <w:t>Irodalomjegyzék</w:t>
       </w:r>
+      <w:bookmarkEnd w:id="14"/>
+    </w:p>
+    <w:p>
+      <w:r>
+        <w:t>Az irodalomjegyzék kezelése többféleképpen is megoldható, az alábbiakban két egyszerű módszert ismertetünk.</w:t>
+      </w:r>
+    </w:p>
+    <w:p>
+      <w:pPr>
+        <w:pStyle w:val="Cmsor4"/>
+      </w:pPr>
+      <w:r>
+        <w:t>Kereszthivatkozásokkal</w:t>
+      </w:r>
+    </w:p>
+    <w:p>
+      <w:r>
+        <w:t>A kereszthivatkozásokkal történő irodalomjegyzék egy megfelelően formázott felsorolás, melynek egyes elemeire (bekezdéseire) mutatnak hivatkozások. Jelen dokumentum ezt a megközelítést alkalmazza.</w:t>
+      </w:r>
+    </w:p>
+    <w:p>
+      <w:r>
+        <w:t xml:space="preserve">Az Irodalomjegyzékben szereplő hivatkozásokat </w:t>
+      </w:r>
+      <w:r>
+        <w:rPr>
+          <w:rStyle w:val="Kiemels2"/>
+        </w:rPr>
+        <w:t xml:space="preserve">Irodalomjegyzék </w:t>
+      </w:r>
+      <w:r>
+        <w:rPr>
+          <w:rStyle w:val="Kiemels2"/>
+        </w:rPr>
+        <w:t>bejegyzés</w:t>
+      </w:r>
+      <w:r>
+        <w:t xml:space="preserve"> stílussal formázzuk, a címüket pedig</w:t>
+      </w:r>
+      <w:r>
+        <w:t xml:space="preserve"> a </w:t>
+      </w:r>
+      <w:r>
+        <w:rPr>
+          <w:rStyle w:val="Kiemels2"/>
+        </w:rPr>
+        <w:t>Kiemelés</w:t>
+      </w:r>
+      <w:r>
+        <w:t xml:space="preserve"> stílussal emeljük ki.</w:t>
+      </w:r>
+    </w:p>
+    <w:p>
+      <w:r>
+        <w:t xml:space="preserve">A szövegbe a hivatkozásokat a </w:t>
+      </w:r>
+      <w:r>
+        <w:rPr>
+          <w:rStyle w:val="Kiemels2"/>
+        </w:rPr>
+        <w:t>Kereszthivatkozás beszúrása</w:t>
+      </w:r>
+      <w:r>
+        <w:t xml:space="preserve"> (</w:t>
+      </w:r>
+      <w:proofErr w:type="spellStart"/>
+      <w:r>
+        <w:t>Insert</w:t>
+      </w:r>
+      <w:proofErr w:type="spellEnd"/>
+      <w:r>
+        <w:t xml:space="preserve"> </w:t>
+      </w:r>
+      <w:proofErr w:type="spellStart"/>
+      <w:r>
+        <w:t>cross-reference</w:t>
+      </w:r>
+      <w:proofErr w:type="spellEnd"/>
+      <w:r>
+        <w:t>) funkcióval helyezzük el (példa e</w:t>
+      </w:r>
+      <w:r>
+        <w:t xml:space="preserve">gy így beszúrt hivatkozásra: </w:t>
+      </w:r>
+      <w:r>
+        <w:fldChar w:fldCharType="begin"/>
+      </w:r>
+      <w:r>
+        <w:instrText xml:space="preserve"> REF _Ref395770039 \r \h </w:instrText>
+      </w:r>
+      <w:r>
+        <w:fldChar w:fldCharType="separate"/>
+      </w:r>
+      <w:r>
+        <w:t>[1]</w:t>
+      </w:r>
+      <w:r>
+        <w:fldChar w:fldCharType="end"/>
+      </w:r>
+      <w:r>
+        <w:t xml:space="preserve">), így azok </w:t>
+      </w:r>
+      <w:r>
+        <w:t xml:space="preserve">később frissíthetők a hivatkozások átrendezése esetén (lásd </w:t>
+      </w:r>
+      <w:r>
+        <w:fldChar w:fldCharType="begin"/>
+      </w:r>
+      <w:r>
+        <w:instrText xml:space="preserve"> REF _Ref409379967 \r \h </w:instrText>
+      </w:r>
+      <w:r>
+        <w:fldChar w:fldCharType="separate"/>
+      </w:r>
+      <w:r>
+        <w:t>2</w:t>
+      </w:r>
+      <w:r>
+        <w:fldChar w:fldCharType="end"/>
+      </w:r>
+      <w:r>
+        <w:t>. fejezet)</w:t>
+      </w:r>
+      <w:r>
+        <w:t>.</w:t>
+      </w:r>
+    </w:p>
+    <w:p>
+      <w:pPr>
+        <w:pStyle w:val="Cmsor4"/>
+      </w:pPr>
+      <w:r>
+        <w:t>Források kezelése</w:t>
+      </w:r>
+    </w:p>
+    <w:p>
+      <w:r>
+        <w:t>A kereszthivatkozások alternatívája, hogy a</w:t>
+      </w:r>
+      <w:r>
+        <w:t xml:space="preserve"> hivatkozott műveket először felvesszük </w:t>
+      </w:r>
+      <w:r>
+        <w:t xml:space="preserve">a szerkesztőprogram adatbázisába. Új műveket a </w:t>
+      </w:r>
+      <w:r>
+        <w:rPr>
+          <w:rStyle w:val="Kiemels2"/>
+        </w:rPr>
+        <w:t>Hivatkozás</w:t>
+      </w:r>
+      <w:r>
+        <w:t xml:space="preserve"> fülön a </w:t>
+      </w:r>
+      <w:r>
+        <w:rPr>
+          <w:rStyle w:val="Kiemels2"/>
+        </w:rPr>
+        <w:t>Források kezelése</w:t>
+      </w:r>
+      <w:r>
+        <w:t xml:space="preserve"> alatt az </w:t>
+      </w:r>
+      <w:r>
+        <w:rPr>
+          <w:rStyle w:val="Kiemels2"/>
+        </w:rPr>
+        <w:t>Új…</w:t>
+      </w:r>
+      <w:r>
+        <w:t xml:space="preserve"> gombbal vehetünk fel. A szerzőket érdemes a </w:t>
+      </w:r>
+      <w:r>
+        <w:rPr>
+          <w:rStyle w:val="Kiemels2"/>
+        </w:rPr>
+        <w:t>Szerző</w:t>
+      </w:r>
+      <w:r>
+        <w:t xml:space="preserve"> mező mellett található </w:t>
+      </w:r>
+      <w:r>
+        <w:rPr>
+          <w:rStyle w:val="Kiemels2"/>
+        </w:rPr>
+        <w:t>Szerkesztés</w:t>
+      </w:r>
+      <w:r>
+        <w:t xml:space="preserve"> gomb használatával felvenni.</w:t>
+      </w:r>
+    </w:p>
+    <w:p>
+      <w:r>
+        <w:t xml:space="preserve">Az irodalomjegyzéket az </w:t>
+      </w:r>
+      <w:r>
+        <w:rPr>
+          <w:rStyle w:val="Kiemels2"/>
+        </w:rPr>
+        <w:t>Irodalomjegyzék</w:t>
+      </w:r>
+      <w:r>
+        <w:t xml:space="preserve"> gomb alatt az </w:t>
+      </w:r>
+      <w:r>
+        <w:rPr>
+          <w:rStyle w:val="Kiemels2"/>
+        </w:rPr>
+        <w:t>Irodalomjegyzék</w:t>
+      </w:r>
+      <w:r>
+        <w:t xml:space="preserve"> opcióval szúrhatjuk be a dokumentumba.</w:t>
+      </w:r>
+      <w:r>
+        <w:t xml:space="preserve"> A hivatkozások stílusa a </w:t>
+      </w:r>
+      <w:r>
+        <w:rPr>
+          <w:rStyle w:val="Kiemels2"/>
+        </w:rPr>
+        <w:t>Stílus</w:t>
+      </w:r>
+      <w:r>
+        <w:t xml:space="preserve"> gomb alatt állítható be, </w:t>
+      </w:r>
+      <w:r>
+        <w:t xml:space="preserve">a </w:t>
+      </w:r>
+      <w:r>
+        <w:t xml:space="preserve">javasolt </w:t>
+      </w:r>
+      <w:r>
+        <w:t xml:space="preserve">stílus </w:t>
+      </w:r>
+      <w:r>
+        <w:t xml:space="preserve">az </w:t>
+      </w:r>
+      <w:r>
+        <w:rPr>
+          <w:rStyle w:val="Kiemels2"/>
+        </w:rPr>
+        <w:t>IEEE</w:t>
+      </w:r>
+      <w:bookmarkStart w:id="15" w:name="_GoBack"/>
       <w:bookmarkEnd w:id="15"/>
-    </w:p>
-    <w:p>
-      <w:r>
-        <w:t xml:space="preserve">Az Irodalomjegyzékben szereplő hivatkozásokat </w:t>
-      </w:r>
-      <w:r>
-        <w:rPr>
-          <w:rStyle w:val="Kiemels2"/>
-        </w:rPr>
-        <w:t xml:space="preserve">Irodalomjegyzék </w:t>
-      </w:r>
-      <w:r>
-        <w:rPr>
-          <w:rStyle w:val="Kiemels2"/>
-        </w:rPr>
-        <w:t>bejegyzés</w:t>
-      </w:r>
-      <w:r>
-        <w:t xml:space="preserve"> stílussal formázzuk, a címüket pedig</w:t>
-      </w:r>
-      <w:r>
-        <w:t xml:space="preserve"> a </w:t>
-      </w:r>
-      <w:r>
-        <w:rPr>
-          <w:rStyle w:val="Kiemels2"/>
-        </w:rPr>
-        <w:t>Kiemelés</w:t>
-      </w:r>
-      <w:r>
-        <w:t xml:space="preserve"> stílussal emeljük ki.</w:t>
-      </w:r>
-    </w:p>
-    <w:p>
-      <w:r>
-        <w:t xml:space="preserve">A szövegbe a hivatkozásokat a </w:t>
-      </w:r>
-      <w:r>
-        <w:rPr>
-          <w:rStyle w:val="Kiemels2"/>
-        </w:rPr>
-        <w:t>Kereszthivatkozás beszúrása</w:t>
-      </w:r>
-      <w:r>
-        <w:t xml:space="preserve"> (Insert cross-reference) funkcióval helyezzük el (példa e</w:t>
-      </w:r>
-      <w:r>
-        <w:t xml:space="preserve">gy így beszúrt hivatkozásra: </w:t>
-      </w:r>
-      <w:r>
-        <w:fldChar w:fldCharType="begin"/>
-      </w:r>
-      <w:r>
-        <w:instrText xml:space="preserve"> REF _Ref395770039 \r \h </w:instrText>
-      </w:r>
-      <w:r>
-        <w:fldChar w:fldCharType="separate"/>
-      </w:r>
-      <w:r>
-        <w:t>[1]</w:t>
-      </w:r>
-      <w:r>
-        <w:fldChar w:fldCharType="end"/>
-      </w:r>
-      <w:r>
-        <w:t>), így azok automatikusan frissülnek a hivatkozások átrendezésekor.</w:t>
+      <w:r>
+        <w:t>.</w:t>
       </w:r>
     </w:p>
     <w:p>
@@ -2934,10 +3314,13 @@
         <w:pStyle w:val="Cmsor1"/>
       </w:pPr>
       <w:bookmarkStart w:id="16" w:name="_Toc396824932"/>
-      <w:r>
+      <w:bookmarkStart w:id="17" w:name="_Ref409379967"/>
+      <w:r>
+        <w:lastRenderedPageBreak/>
         <w:t>Utolsó simítások</w:t>
       </w:r>
       <w:bookmarkEnd w:id="16"/>
+      <w:bookmarkEnd w:id="17"/>
     </w:p>
     <w:p>
       <w:r>
@@ -2959,8 +3342,13 @@
         <w:t>Kereszthivatkozások frissítése:</w:t>
       </w:r>
       <w:r>
-        <w:t xml:space="preserve"> miután kijelöltük a teljes szöveget (Ctrl</w:t>
-      </w:r>
+        <w:t xml:space="preserve"> miután kijelöltük a teljes szöveget (</w:t>
+      </w:r>
+      <w:proofErr w:type="spellStart"/>
+      <w:r>
+        <w:t>Ctrl</w:t>
+      </w:r>
+      <w:proofErr w:type="spellEnd"/>
       <w:r>
         <w:t> </w:t>
       </w:r>
@@ -2989,7 +3377,15 @@
         <w:t>Dokumentum tulajdonságok megadása:</w:t>
       </w:r>
       <w:r>
-        <w:t xml:space="preserve"> a dokumentumhoz tartozó metaadatok kitöltése (szerző, cím, kulcsszavak stb.). Ez Word 2013 alatt a </w:t>
+        <w:t xml:space="preserve"> a dokumentumhoz tartozó </w:t>
+      </w:r>
+      <w:proofErr w:type="spellStart"/>
+      <w:r>
+        <w:t>metaadatok</w:t>
+      </w:r>
+      <w:proofErr w:type="spellEnd"/>
+      <w:r>
+        <w:t xml:space="preserve"> kitöltése (szerző, cím, kulcsszavak stb.). Ez Word 2013 alatt a </w:t>
       </w:r>
       <w:r>
         <w:rPr>
@@ -3050,11 +3446,12 @@
       <w:pPr>
         <w:pStyle w:val="Cmsor1"/>
       </w:pPr>
-      <w:bookmarkStart w:id="17" w:name="_Toc396824933"/>
-      <w:r>
+      <w:bookmarkStart w:id="18" w:name="_Toc396824933"/>
+      <w:r>
+        <w:lastRenderedPageBreak/>
         <w:t>Összefoglalás</w:t>
       </w:r>
-      <w:bookmarkEnd w:id="17"/>
+      <w:bookmarkEnd w:id="18"/>
     </w:p>
     <w:p>
       <w:r>
@@ -3070,11 +3467,12 @@
         </w:numPr>
         <w:ind w:left="431" w:hanging="431"/>
       </w:pPr>
-      <w:bookmarkStart w:id="18" w:name="_Toc396824934"/>
-      <w:r>
+      <w:bookmarkStart w:id="19" w:name="_Toc396824934"/>
+      <w:r>
+        <w:lastRenderedPageBreak/>
         <w:t>Köszönetnyilvánítás</w:t>
       </w:r>
-      <w:bookmarkEnd w:id="18"/>
+      <w:bookmarkEnd w:id="19"/>
     </w:p>
     <w:p>
       <w:r>
@@ -3090,14 +3488,15 @@
         </w:numPr>
         <w:ind w:left="431" w:hanging="431"/>
       </w:pPr>
-      <w:bookmarkStart w:id="19" w:name="_Toc396824935"/>
-      <w:r>
+      <w:bookmarkStart w:id="20" w:name="_Toc396824935"/>
+      <w:r>
+        <w:lastRenderedPageBreak/>
         <w:t xml:space="preserve">Ábrák </w:t>
       </w:r>
       <w:r>
         <w:t>jegyzéke</w:t>
       </w:r>
-      <w:bookmarkEnd w:id="19"/>
+      <w:bookmarkEnd w:id="20"/>
     </w:p>
     <w:p>
       <w:pPr>
@@ -3189,13 +3588,14 @@
         <w:ind w:left="431" w:hanging="431"/>
       </w:pPr>
       <w:r>
+        <w:lastRenderedPageBreak/>
         <w:fldChar w:fldCharType="end"/>
       </w:r>
-      <w:bookmarkStart w:id="20" w:name="_Toc396824936"/>
+      <w:bookmarkStart w:id="21" w:name="_Toc396824936"/>
       <w:r>
         <w:t>Táblázatok jegyzéke</w:t>
       </w:r>
-      <w:bookmarkEnd w:id="20"/>
+      <w:bookmarkEnd w:id="21"/>
     </w:p>
     <w:p>
       <w:pPr>
@@ -3300,18 +3700,18 @@
         </w:numPr>
         <w:ind w:left="431" w:hanging="431"/>
       </w:pPr>
-      <w:bookmarkStart w:id="21" w:name="_Toc396824937"/>
+      <w:bookmarkStart w:id="22" w:name="_Toc396824937"/>
       <w:r>
         <w:lastRenderedPageBreak/>
         <w:t>Irodalomjegyzék</w:t>
       </w:r>
-      <w:bookmarkEnd w:id="21"/>
+      <w:bookmarkEnd w:id="22"/>
     </w:p>
     <w:p>
       <w:pPr>
         <w:pStyle w:val="Irodalomjegyzkbejegyzs"/>
       </w:pPr>
-      <w:bookmarkStart w:id="22" w:name="_Ref395770039"/>
+      <w:bookmarkStart w:id="23" w:name="_Ref395770039"/>
       <w:r>
         <w:t xml:space="preserve">Jeney Gábor, </w:t>
       </w:r>
@@ -3331,13 +3731,35 @@
         <w:rPr>
           <w:rStyle w:val="Kiemels"/>
         </w:rPr>
-        <w:t xml:space="preserve"> tipográﬁai szabályokról, Budapesti Műszaki és Gazdaságtudományi Egyetem,</w:t>
+        <w:t xml:space="preserve"> </w:t>
+      </w:r>
+      <w:proofErr w:type="spellStart"/>
+      <w:r>
+        <w:rPr>
+          <w:rStyle w:val="Kiemels"/>
+        </w:rPr>
+        <w:t>tipográ</w:t>
+      </w:r>
+      <w:proofErr w:type="spellEnd"/>
+      <w:r>
+        <w:rPr>
+          <w:rStyle w:val="Kiemels"/>
+        </w:rPr>
+        <w:t>ﬁai szabályokról, Budapesti Műszaki és Gazdaságtudományi Egyetem,</w:t>
       </w:r>
       <w:r>
         <w:t xml:space="preserve"> Híradástechnikai Tansz</w:t>
       </w:r>
       <w:r>
-        <w:t xml:space="preserve">ék, Budapest, 2007. május 9., </w:t>
+        <w:t>ék, Budapest, 2007. május 9</w:t>
+      </w:r>
+      <w:proofErr w:type="gramStart"/>
+      <w:r>
+        <w:t>.,</w:t>
+      </w:r>
+      <w:proofErr w:type="gramEnd"/>
+      <w:r>
+        <w:t xml:space="preserve"> </w:t>
       </w:r>
       <w:r>
         <w:t>online:</w:t>
@@ -3356,7 +3778,7 @@
           <w:t>http://mcl.hu/~jeneyg/foliak.pdf</w:t>
         </w:r>
       </w:hyperlink>
-      <w:bookmarkEnd w:id="22"/>
+      <w:bookmarkEnd w:id="23"/>
       <w:r>
         <w:t xml:space="preserve"> </w:t>
       </w:r>
@@ -3369,24 +3791,150 @@
         <w:pStyle w:val="Irodalomjegyzkbejegyzs"/>
       </w:pPr>
       <w:r>
-        <w:t xml:space="preserve">William Strunk Jr., E. B. White, </w:t>
+        <w:t xml:space="preserve">William </w:t>
+      </w:r>
+      <w:proofErr w:type="spellStart"/>
+      <w:r>
+        <w:t>Strunk</w:t>
+      </w:r>
+      <w:proofErr w:type="spellEnd"/>
+      <w:r>
+        <w:t xml:space="preserve"> </w:t>
+      </w:r>
+      <w:proofErr w:type="spellStart"/>
+      <w:r>
+        <w:t>Jr</w:t>
+      </w:r>
+      <w:proofErr w:type="spellEnd"/>
+      <w:proofErr w:type="gramStart"/>
+      <w:r>
+        <w:t>.,</w:t>
+      </w:r>
+      <w:proofErr w:type="gramEnd"/>
+      <w:r>
+        <w:t xml:space="preserve"> E. B. White, </w:t>
       </w:r>
       <w:r>
         <w:rPr>
           <w:rStyle w:val="Kiemels"/>
         </w:rPr>
-        <w:t>The Elements of Style,</w:t>
-      </w:r>
-      <w:r>
-        <w:t xml:space="preserve"> Fourth Edition, Longman, 4th edition, 1999.</w:t>
+        <w:t xml:space="preserve">The </w:t>
+      </w:r>
+      <w:proofErr w:type="spellStart"/>
+      <w:r>
+        <w:rPr>
+          <w:rStyle w:val="Kiemels"/>
+        </w:rPr>
+        <w:t>Elements</w:t>
+      </w:r>
+      <w:proofErr w:type="spellEnd"/>
+      <w:r>
+        <w:rPr>
+          <w:rStyle w:val="Kiemels"/>
+        </w:rPr>
+        <w:t xml:space="preserve"> of </w:t>
+      </w:r>
+      <w:proofErr w:type="spellStart"/>
+      <w:r>
+        <w:rPr>
+          <w:rStyle w:val="Kiemels"/>
+        </w:rPr>
+        <w:t>Style</w:t>
+      </w:r>
+      <w:proofErr w:type="spellEnd"/>
+      <w:r>
+        <w:rPr>
+          <w:rStyle w:val="Kiemels"/>
+        </w:rPr>
+        <w:t>,</w:t>
+      </w:r>
+      <w:r>
+        <w:t xml:space="preserve"> </w:t>
+      </w:r>
+      <w:proofErr w:type="spellStart"/>
+      <w:r>
+        <w:t>Fourth</w:t>
+      </w:r>
+      <w:proofErr w:type="spellEnd"/>
+      <w:r>
+        <w:t xml:space="preserve"> </w:t>
+      </w:r>
+      <w:proofErr w:type="spellStart"/>
+      <w:r>
+        <w:t>Edition</w:t>
+      </w:r>
+      <w:proofErr w:type="spellEnd"/>
+      <w:r>
+        <w:t xml:space="preserve">, </w:t>
+      </w:r>
+      <w:proofErr w:type="spellStart"/>
+      <w:r>
+        <w:t>Longman</w:t>
+      </w:r>
+      <w:proofErr w:type="spellEnd"/>
+      <w:r>
+        <w:t xml:space="preserve">, 4th </w:t>
+      </w:r>
+      <w:proofErr w:type="spellStart"/>
+      <w:r>
+        <w:t>edition</w:t>
+      </w:r>
+      <w:proofErr w:type="spellEnd"/>
+      <w:r>
+        <w:t>, 1999.</w:t>
       </w:r>
     </w:p>
     <w:p>
       <w:pPr>
         <w:pStyle w:val="Irodalomjegyzkbejegyzs"/>
       </w:pPr>
-      <w:r>
-        <w:t>Levendovszky, J., Jereb, L., Elek, Zs., Vesztergombi, Gy.</w:t>
+      <w:proofErr w:type="spellStart"/>
+      <w:r>
+        <w:t>Levendovszky</w:t>
+      </w:r>
+      <w:proofErr w:type="spellEnd"/>
+      <w:r>
+        <w:t>, J</w:t>
+      </w:r>
+      <w:proofErr w:type="gramStart"/>
+      <w:r>
+        <w:t>.,</w:t>
+      </w:r>
+      <w:proofErr w:type="gramEnd"/>
+      <w:r>
+        <w:t xml:space="preserve"> </w:t>
+      </w:r>
+      <w:proofErr w:type="spellStart"/>
+      <w:r>
+        <w:t>Jereb</w:t>
+      </w:r>
+      <w:proofErr w:type="spellEnd"/>
+      <w:r>
+        <w:t xml:space="preserve">, L., Elek, </w:t>
+      </w:r>
+      <w:proofErr w:type="spellStart"/>
+      <w:r>
+        <w:t>Zs</w:t>
+      </w:r>
+      <w:proofErr w:type="spellEnd"/>
+      <w:r>
+        <w:t xml:space="preserve">., </w:t>
+      </w:r>
+      <w:proofErr w:type="spellStart"/>
+      <w:r>
+        <w:t>Vesztergombi</w:t>
+      </w:r>
+      <w:proofErr w:type="spellEnd"/>
+      <w:r>
+        <w:t xml:space="preserve">, </w:t>
+      </w:r>
+      <w:proofErr w:type="spellStart"/>
+      <w:r>
+        <w:t>Gy</w:t>
+      </w:r>
+      <w:proofErr w:type="spellEnd"/>
+      <w:r>
+        <w:t>.</w:t>
       </w:r>
       <w:r>
         <w:t>,</w:t>
@@ -3394,14 +3942,130 @@
       <w:r>
         <w:t xml:space="preserve"> </w:t>
       </w:r>
+      <w:proofErr w:type="spellStart"/>
       <w:r>
         <w:rPr>
           <w:rStyle w:val="Kiemels"/>
         </w:rPr>
-        <w:t>Adaptive statistical algorithms in network reliability analysis,</w:t>
-      </w:r>
-      <w:r>
-        <w:t xml:space="preserve"> Performance Evaluation – Elsevier, Vol. 48, 2002, pp. 225-236</w:t>
+        <w:t>Adaptive</w:t>
+      </w:r>
+      <w:proofErr w:type="spellEnd"/>
+      <w:r>
+        <w:rPr>
+          <w:rStyle w:val="Kiemels"/>
+        </w:rPr>
+        <w:t xml:space="preserve"> </w:t>
+      </w:r>
+      <w:proofErr w:type="spellStart"/>
+      <w:r>
+        <w:rPr>
+          <w:rStyle w:val="Kiemels"/>
+        </w:rPr>
+        <w:t>statistical</w:t>
+      </w:r>
+      <w:proofErr w:type="spellEnd"/>
+      <w:r>
+        <w:rPr>
+          <w:rStyle w:val="Kiemels"/>
+        </w:rPr>
+        <w:t xml:space="preserve"> </w:t>
+      </w:r>
+      <w:proofErr w:type="spellStart"/>
+      <w:r>
+        <w:rPr>
+          <w:rStyle w:val="Kiemels"/>
+        </w:rPr>
+        <w:t>algorithms</w:t>
+      </w:r>
+      <w:proofErr w:type="spellEnd"/>
+      <w:r>
+        <w:rPr>
+          <w:rStyle w:val="Kiemels"/>
+        </w:rPr>
+        <w:t xml:space="preserve"> </w:t>
+      </w:r>
+      <w:proofErr w:type="spellStart"/>
+      <w:r>
+        <w:rPr>
+          <w:rStyle w:val="Kiemels"/>
+        </w:rPr>
+        <w:t>in</w:t>
+      </w:r>
+      <w:proofErr w:type="spellEnd"/>
+      <w:r>
+        <w:rPr>
+          <w:rStyle w:val="Kiemels"/>
+        </w:rPr>
+        <w:t xml:space="preserve"> </w:t>
+      </w:r>
+      <w:proofErr w:type="spellStart"/>
+      <w:r>
+        <w:rPr>
+          <w:rStyle w:val="Kiemels"/>
+        </w:rPr>
+        <w:t>network</w:t>
+      </w:r>
+      <w:proofErr w:type="spellEnd"/>
+      <w:r>
+        <w:rPr>
+          <w:rStyle w:val="Kiemels"/>
+        </w:rPr>
+        <w:t xml:space="preserve"> </w:t>
+      </w:r>
+      <w:proofErr w:type="spellStart"/>
+      <w:r>
+        <w:rPr>
+          <w:rStyle w:val="Kiemels"/>
+        </w:rPr>
+        <w:t>reliability</w:t>
+      </w:r>
+      <w:proofErr w:type="spellEnd"/>
+      <w:r>
+        <w:rPr>
+          <w:rStyle w:val="Kiemels"/>
+        </w:rPr>
+        <w:t xml:space="preserve"> </w:t>
+      </w:r>
+      <w:proofErr w:type="spellStart"/>
+      <w:r>
+        <w:rPr>
+          <w:rStyle w:val="Kiemels"/>
+        </w:rPr>
+        <w:t>analysis</w:t>
+      </w:r>
+      <w:proofErr w:type="spellEnd"/>
+      <w:r>
+        <w:rPr>
+          <w:rStyle w:val="Kiemels"/>
+        </w:rPr>
+        <w:t>,</w:t>
+      </w:r>
+      <w:r>
+        <w:t xml:space="preserve"> Performance </w:t>
+      </w:r>
+      <w:proofErr w:type="spellStart"/>
+      <w:r>
+        <w:t>Evaluation</w:t>
+      </w:r>
+      <w:proofErr w:type="spellEnd"/>
+      <w:r>
+        <w:t xml:space="preserve"> – </w:t>
+      </w:r>
+      <w:proofErr w:type="spellStart"/>
+      <w:r>
+        <w:t>Elsevier</w:t>
+      </w:r>
+      <w:proofErr w:type="spellEnd"/>
+      <w:r>
+        <w:t xml:space="preserve">, </w:t>
+      </w:r>
+      <w:proofErr w:type="spellStart"/>
+      <w:r>
+        <w:t>Vol</w:t>
+      </w:r>
+      <w:proofErr w:type="spellEnd"/>
+      <w:r>
+        <w:t>. 48, 2002, pp. 225-236</w:t>
       </w:r>
     </w:p>
     <w:p>
@@ -3417,11 +4081,19 @@
       <w:r>
         <w:t xml:space="preserve">struments, </w:t>
       </w:r>
+      <w:proofErr w:type="spellStart"/>
       <w:r>
         <w:rPr>
           <w:rStyle w:val="Kiemels"/>
         </w:rPr>
-        <w:t>LabVIEW grafikus</w:t>
+        <w:t>LabVIEW</w:t>
+      </w:r>
+      <w:proofErr w:type="spellEnd"/>
+      <w:r>
+        <w:rPr>
+          <w:rStyle w:val="Kiemels"/>
+        </w:rPr>
+        <w:t xml:space="preserve"> grafikus</w:t>
       </w:r>
       <w:r>
         <w:rPr>
@@ -3463,8 +4135,13 @@
       <w:pPr>
         <w:pStyle w:val="Irodalomjegyzkbejegyzs"/>
       </w:pPr>
-      <w:r>
-        <w:t>Fowler, M</w:t>
+      <w:proofErr w:type="spellStart"/>
+      <w:r>
+        <w:t>Fowler</w:t>
+      </w:r>
+      <w:proofErr w:type="spellEnd"/>
+      <w:r>
+        <w:t>, M</w:t>
       </w:r>
       <w:r>
         <w:t>.</w:t>
@@ -3476,10 +4153,40 @@
         <w:rPr>
           <w:rStyle w:val="Kiemels"/>
         </w:rPr>
-        <w:t>UML Distilled,</w:t>
-      </w:r>
-      <w:r>
-        <w:t xml:space="preserve"> 3rd edition, ISBN 0-321-19368-7, Addison-Wesley, 2004</w:t>
+        <w:t xml:space="preserve">UML </w:t>
+      </w:r>
+      <w:proofErr w:type="spellStart"/>
+      <w:r>
+        <w:rPr>
+          <w:rStyle w:val="Kiemels"/>
+        </w:rPr>
+        <w:t>Distilled</w:t>
+      </w:r>
+      <w:proofErr w:type="spellEnd"/>
+      <w:r>
+        <w:rPr>
+          <w:rStyle w:val="Kiemels"/>
+        </w:rPr>
+        <w:t>,</w:t>
+      </w:r>
+      <w:r>
+        <w:t xml:space="preserve"> 3rd </w:t>
+      </w:r>
+      <w:proofErr w:type="spellStart"/>
+      <w:r>
+        <w:t>edition</w:t>
+      </w:r>
+      <w:proofErr w:type="spellEnd"/>
+      <w:r>
+        <w:t xml:space="preserve">, ISBN 0-321-19368-7, </w:t>
+      </w:r>
+      <w:proofErr w:type="spellStart"/>
+      <w:r>
+        <w:t>Addison-Wesley</w:t>
+      </w:r>
+      <w:proofErr w:type="spellEnd"/>
+      <w:r>
+        <w:t>, 2004</w:t>
       </w:r>
     </w:p>
     <w:p>
@@ -3491,12 +4198,12 @@
         </w:numPr>
         <w:ind w:left="431" w:hanging="431"/>
       </w:pPr>
-      <w:bookmarkStart w:id="23" w:name="_Toc396824938"/>
+      <w:bookmarkStart w:id="24" w:name="_Toc396824938"/>
       <w:r>
         <w:lastRenderedPageBreak/>
         <w:t>Függelék</w:t>
       </w:r>
-      <w:bookmarkEnd w:id="23"/>
+      <w:bookmarkEnd w:id="24"/>
     </w:p>
     <w:p>
       <w:r>
@@ -3580,7 +4287,7 @@
           <w:rPr>
             <w:noProof/>
           </w:rPr>
-          <w:t>10</w:t>
+          <w:t>16</w:t>
         </w:r>
         <w:r>
           <w:fldChar w:fldCharType="end"/>
@@ -6408,6 +7115,14 @@
       </w:tcPr>
     </w:tblStylePr>
   </w:style>
+  <w:style w:type="paragraph" w:styleId="Irodalomjegyzk">
+    <w:name w:val="Bibliography"/>
+    <w:basedOn w:val="Norml"/>
+    <w:next w:val="Norml"/>
+    <w:uiPriority w:val="37"/>
+    <w:unhideWhenUsed/>
+    <w:rsid w:val="00A555B7"/>
+  </w:style>
 </w:styles>
 </file>
 
@@ -6697,11 +7412,44 @@
 </file>
 
 <file path=customXml/item1.xml><?xml version="1.0" encoding="utf-8"?>
-<b:Sources xmlns:b="http://schemas.openxmlformats.org/officeDocument/2006/bibliography" xmlns="http://schemas.openxmlformats.org/officeDocument/2006/bibliography" SelectedStyle="\APA.XSL" StyleName="APA"/>
+<b:Sources xmlns:b="http://schemas.openxmlformats.org/officeDocument/2006/bibliography" xmlns="http://schemas.openxmlformats.org/officeDocument/2006/bibliography" SelectedStyle="\IEEE2006OfficeOnline.xsl" StyleName="IEEE" Version="2006">
+  <b:Source>
+    <b:Tag>Hel</b:Tag>
+    <b:SourceType>InternetSite</b:SourceType>
+    <b:Guid>{D31B947F-3D14-4BB5-86D7-720F663486F4}</b:Guid>
+    <b:Author>
+      <b:Author>
+        <b:NameList>
+          <b:Person>
+            <b:Last>Bello</b:Last>
+            <b:First>Hello</b:First>
+          </b:Person>
+        </b:NameList>
+      </b:Author>
+    </b:Author>
+    <b:RefOrder>1</b:RefOrder>
+  </b:Source>
+  <b:Source>
+    <b:Tag>Hel1</b:Tag>
+    <b:SourceType>InternetSite</b:SourceType>
+    <b:Guid>{A58E8967-A03C-4409-ADAA-2CE10C3FD58A}</b:Guid>
+    <b:Author>
+      <b:Author>
+        <b:NameList>
+          <b:Person>
+            <b:Last>Hello</b:Last>
+            <b:Middle>Bello</b:Middle>
+          </b:Person>
+        </b:NameList>
+      </b:Author>
+    </b:Author>
+    <b:RefOrder>2</b:RefOrder>
+  </b:Source>
+</b:Sources>
 </file>
 
 <file path=customXml/itemProps1.xml><?xml version="1.0" encoding="utf-8"?>
-<ds:datastoreItem xmlns:ds="http://schemas.openxmlformats.org/officeDocument/2006/customXml" ds:itemID="{4A859303-85A3-42E3-A8DB-983C9E5D33EE}">
+<ds:datastoreItem xmlns:ds="http://schemas.openxmlformats.org/officeDocument/2006/customXml" ds:itemID="{CCB6ED75-9D9C-43F4-AE8D-E0D9907F9CDF}">
   <ds:schemaRefs>
     <ds:schemaRef ds:uri="http://schemas.openxmlformats.org/officeDocument/2006/bibliography"/>
   </ds:schemaRefs>

</xml_diff>

<commit_message>
Fix printed version instructions
</commit_message>
<xml_diff>
--- a/thesis.docx
+++ b/thesis.docx
@@ -426,7 +426,7 @@
       <w:r>
         <w:rPr>
           <w:noProof/>
-          <w:lang w:val="en-US"/>
+          <w:lang w:eastAsia="hu-HU"/>
         </w:rPr>
         <w:lastRenderedPageBreak/>
         <w:drawing>
@@ -505,21 +505,11 @@
       <w:pPr>
         <w:pStyle w:val="Cmlapintzmny"/>
       </w:pPr>
-      <w:r>
-        <w:fldChar w:fldCharType="begin"/>
-      </w:r>
-      <w:r>
-        <w:instrText xml:space="preserve"> DOCPROPERTY  Company  \* MERGEFORMAT </w:instrText>
-      </w:r>
-      <w:r>
-        <w:fldChar w:fldCharType="separate"/>
-      </w:r>
-      <w:r>
-        <w:t>Pogácsasütöde Tanszék</w:t>
-      </w:r>
-      <w:r>
-        <w:fldChar w:fldCharType="end"/>
-      </w:r>
+      <w:fldSimple w:instr=" DOCPROPERTY  Company  \* MERGEFORMAT ">
+        <w:r>
+          <w:t>Pogácsasütöde Tanszék</w:t>
+        </w:r>
+      </w:fldSimple>
     </w:p>
     <w:p>
       <w:pPr>
@@ -532,21 +522,11 @@
           <w:docGrid w:linePitch="360"/>
         </w:sectPr>
       </w:pPr>
-      <w:r>
-        <w:fldChar w:fldCharType="begin"/>
-      </w:r>
-      <w:r>
-        <w:instrText xml:space="preserve"> TITLE   \* MERGEFORMAT </w:instrText>
-      </w:r>
-      <w:r>
-        <w:fldChar w:fldCharType="separate"/>
-      </w:r>
-      <w:r>
-        <w:t>Elektronikus terelők</w:t>
-      </w:r>
-      <w:r>
-        <w:fldChar w:fldCharType="end"/>
-      </w:r>
+      <w:fldSimple w:instr=" TITLE   \* MERGEFORMAT ">
+        <w:r>
+          <w:t>Elektronikus terelők</w:t>
+        </w:r>
+      </w:fldSimple>
     </w:p>
     <w:p>
       <w:pPr>
@@ -613,21 +593,11 @@
           <w:docGrid w:linePitch="360"/>
         </w:sectPr>
       </w:pPr>
-      <w:r>
-        <w:fldChar w:fldCharType="begin"/>
-      </w:r>
-      <w:r>
-        <w:instrText xml:space="preserve"> DOCPROPERTY  Manager  \* MERGEFORMAT </w:instrText>
-      </w:r>
-      <w:r>
-        <w:fldChar w:fldCharType="separate"/>
-      </w:r>
-      <w:r>
-        <w:t>Dr. Érték Elek</w:t>
-      </w:r>
-      <w:r>
-        <w:fldChar w:fldCharType="end"/>
-      </w:r>
+      <w:fldSimple w:instr=" DOCPROPERTY  Manager  \* MERGEFORMAT ">
+        <w:r>
+          <w:t>Dr. Érték Elek</w:t>
+        </w:r>
+      </w:fldSimple>
     </w:p>
     <w:p>
       <w:pPr>
@@ -657,7 +627,7 @@
         <w:fldChar w:fldCharType="separate"/>
       </w:r>
       <w:r>
-        <w:t>2017</w:t>
+        <w:t>2018</w:t>
       </w:r>
       <w:r>
         <w:fldChar w:fldCharType="end"/>
@@ -2012,11 +1982,41 @@
       <w:r>
         <w:t xml:space="preserve">Alulírott </w:t>
       </w:r>
+      <w:fldSimple w:instr=" AUTHOR   \* MERGEFORMAT ">
+        <w:r>
+          <w:rPr>
+            <w:noProof/>
+          </w:rPr>
+          <w:t>Rezeda Kázmér</w:t>
+        </w:r>
+      </w:fldSimple>
+      <w:r>
+        <w:t xml:space="preserve">, szigorló hallgató kijelentem, hogy ezt a szakdolgozatot/diplomatervet </w:t>
+      </w:r>
+      <w:r>
+        <w:rPr>
+          <w:rStyle w:val="Erskiemels"/>
+        </w:rPr>
+        <w:t>(nem kívánt törlendő)</w:t>
+      </w:r>
+      <w:r>
+        <w:t xml:space="preserve"> meg nem engedett segítség nélkül, saját magam készítettem, csak a megadott forrásokat (szakirodalom, eszközök stb.) használtam fel. Minden olyan részt, melyet szó szerint, vagy azonos értelemben, de átfogalmazva más forrásból átvettem, egyértelműen, a forrás megadásával megjelöltem.</w:t>
+      </w:r>
+    </w:p>
+    <w:p>
+      <w:r>
+        <w:t>Hozzájárulok, hogy a jelen munkám alapadatait (szerző(k), cím, angol és magyar nyelvű tartalmi kivonat, készítés éve, konzulens(ek) neve) a BME VIK nyilvánosan hozzáférhető elektronikus formában, a munka teljes szövegét pedig az egyetem belső hálózatán keresztül (vagy hitelesített felhasználók számára) közzétegye. Kijelentem, hogy a benyújtott munka és annak elektronikus verziója megegyezik. Dékáni engedéllyel titkosított diplomatervek esetén a dolgozat szövege csak 3 év eltelte után válik hozzáférhetővé.</w:t>
+      </w:r>
+    </w:p>
+    <w:p>
+      <w:r>
+        <w:t xml:space="preserve">Kelt: Budapest, </w:t>
+      </w:r>
       <w:r>
         <w:fldChar w:fldCharType="begin"/>
       </w:r>
       <w:r>
-        <w:instrText xml:space="preserve"> AUTHOR   \* MERGEFORMAT </w:instrText>
+        <w:instrText xml:space="preserve"> DATE \@ "yyyy. MM. dd." \* MERGEFORMAT </w:instrText>
       </w:r>
       <w:r>
         <w:fldChar w:fldCharType="separate"/>
@@ -2025,50 +2025,7 @@
         <w:rPr>
           <w:noProof/>
         </w:rPr>
-        <w:t>Rezeda Kázmér</w:t>
-      </w:r>
-      <w:r>
-        <w:rPr>
-          <w:noProof/>
-        </w:rPr>
-        <w:fldChar w:fldCharType="end"/>
-      </w:r>
-      <w:r>
-        <w:t xml:space="preserve">, szigorló hallgató kijelentem, hogy ezt a szakdolgozatot/diplomatervet </w:t>
-      </w:r>
-      <w:r>
-        <w:rPr>
-          <w:rStyle w:val="Erskiemels"/>
-        </w:rPr>
-        <w:t>(nem kívánt törlendő)</w:t>
-      </w:r>
-      <w:r>
-        <w:t xml:space="preserve"> meg nem engedett segítség nélkül, saját magam készítettem, csak a megadott forrásokat (szakirodalom, eszközök stb.) használtam fel. Minden olyan részt, melyet szó szerint, vagy azonos értelemben, de átfogalmazva más forrásból átvettem, egyértelműen, a forrás megadásával megjelöltem.</w:t>
-      </w:r>
-    </w:p>
-    <w:p>
-      <w:r>
-        <w:t>Hozzájárulok, hogy a jelen munkám alapadatait (szerző(k), cím, angol és magyar nyelvű tartalmi kivonat, készítés éve, konzulens(ek) neve) a BME VIK nyilvánosan hozzáférhető elektronikus formában, a munka teljes szövegét pedig az egyetem belső hálózatán keresztül (vagy hitelesített felhasználók számára) közzétegye. Kijelentem, hogy a benyújtott munka és annak elektronikus verziója megegyezik. Dékáni engedéllyel titkosított diplomatervek esetén a dolgozat szövege csak 3 év eltelte után válik hozzáférhetővé.</w:t>
-      </w:r>
-    </w:p>
-    <w:p>
-      <w:r>
-        <w:t xml:space="preserve">Kelt: Budapest, </w:t>
-      </w:r>
-      <w:r>
-        <w:fldChar w:fldCharType="begin"/>
-      </w:r>
-      <w:r>
-        <w:instrText xml:space="preserve"> DATE \@ "yyyy. MM. dd." \* MERGEFORMAT </w:instrText>
-      </w:r>
-      <w:r>
-        <w:fldChar w:fldCharType="separate"/>
-      </w:r>
-      <w:r>
-        <w:rPr>
-          <w:noProof/>
-        </w:rPr>
-        <w:t>2017. 12. 05.</w:t>
+        <w:t>2018. 05. 29.</w:t>
       </w:r>
       <w:r>
         <w:fldChar w:fldCharType="end"/>
@@ -2536,7 +2493,43 @@
     </w:p>
     <w:p>
       <w:r>
-        <w:t xml:space="preserve">Nem sorszámozott oldal, megelőzi még a címet is a dolgozatban. Az elektronikusan beadott változatban ez az oldal kihagyható. A nyomtatott változatban ennek az oldalnak a helyére a diplomaterv portálról letöltött, jóváhagyott feladatkiírást kell befűzni. </w:t>
+        <w:t xml:space="preserve">Nem sorszámozott oldal, megelőzi még a címet is a dolgozatban. Az elektronikusan beadott változatban ez az oldal kihagyható. </w:t>
+      </w:r>
+      <w:r>
+        <w:t xml:space="preserve">A </w:t>
+      </w:r>
+      <w:r>
+        <w:rPr>
+          <w:b/>
+        </w:rPr>
+        <w:t>nyomtatott változatban</w:t>
+      </w:r>
+      <w:r>
+        <w:t xml:space="preserve"> ennek az oldalnak a helyére a tanszéki </w:t>
+      </w:r>
+      <w:r>
+        <w:t>ügyintézőtől</w:t>
+      </w:r>
+      <w:r>
+        <w:t xml:space="preserve"> kapott</w:t>
+      </w:r>
+      <w:r>
+        <w:rPr>
+          <w:b/>
+        </w:rPr>
+        <w:t>, tanszékvezető által al</w:t>
+      </w:r>
+      <w:r>
+        <w:rPr>
+          <w:b/>
+        </w:rPr>
+        <w:t>áírt feladatkiírást</w:t>
+      </w:r>
+      <w:r>
+        <w:t xml:space="preserve"> kell befűzni</w:t>
+      </w:r>
+      <w:r>
+        <w:t>.</w:t>
       </w:r>
     </w:p>
     <w:p>
@@ -2551,8 +2544,10 @@
       <w:r>
         <w:t>Címoldal</w:t>
       </w:r>
+      <w:bookmarkStart w:id="25" w:name="_GoBack"/>
       <w:bookmarkEnd w:id="23"/>
       <w:bookmarkEnd w:id="24"/>
+      <w:bookmarkEnd w:id="25"/>
     </w:p>
     <w:p>
       <w:r>
@@ -2584,13 +2579,13 @@
         <w:spacing w:before="240" w:after="60" w:line="360" w:lineRule="auto"/>
         <w:ind w:left="0" w:firstLine="0"/>
       </w:pPr>
-      <w:bookmarkStart w:id="25" w:name="_Toc433184101"/>
-      <w:bookmarkStart w:id="26" w:name="_Toc460785115"/>
+      <w:bookmarkStart w:id="26" w:name="_Toc433184101"/>
+      <w:bookmarkStart w:id="27" w:name="_Toc460785115"/>
       <w:r>
         <w:t>Tartalomjegyzék</w:t>
       </w:r>
-      <w:bookmarkEnd w:id="25"/>
       <w:bookmarkEnd w:id="26"/>
+      <w:bookmarkEnd w:id="27"/>
     </w:p>
     <w:p>
       <w:r>
@@ -2604,13 +2599,13 @@
         <w:spacing w:before="240" w:after="60" w:line="360" w:lineRule="auto"/>
         <w:ind w:left="0" w:firstLine="0"/>
       </w:pPr>
-      <w:bookmarkStart w:id="27" w:name="_Toc433184102"/>
-      <w:bookmarkStart w:id="28" w:name="_Toc460785116"/>
+      <w:bookmarkStart w:id="28" w:name="_Toc433184102"/>
+      <w:bookmarkStart w:id="29" w:name="_Toc460785116"/>
       <w:r>
         <w:t>Nyilatkozat</w:t>
       </w:r>
-      <w:bookmarkEnd w:id="27"/>
       <w:bookmarkEnd w:id="28"/>
+      <w:bookmarkEnd w:id="29"/>
     </w:p>
     <w:p>
       <w:r>
@@ -2630,13 +2625,13 @@
         <w:spacing w:before="240" w:after="60" w:line="360" w:lineRule="auto"/>
         <w:ind w:left="0" w:firstLine="0"/>
       </w:pPr>
-      <w:bookmarkStart w:id="29" w:name="_Toc433184103"/>
-      <w:bookmarkStart w:id="30" w:name="_Toc460785117"/>
+      <w:bookmarkStart w:id="30" w:name="_Toc433184103"/>
+      <w:bookmarkStart w:id="31" w:name="_Toc460785117"/>
       <w:r>
         <w:t>Tartalmi összefoglaló</w:t>
       </w:r>
-      <w:bookmarkEnd w:id="29"/>
       <w:bookmarkEnd w:id="30"/>
+      <w:bookmarkEnd w:id="31"/>
     </w:p>
     <w:p>
       <w:r>
@@ -2697,13 +2692,13 @@
         <w:spacing w:before="240" w:after="60" w:line="360" w:lineRule="auto"/>
         <w:ind w:left="0" w:firstLine="0"/>
       </w:pPr>
-      <w:bookmarkStart w:id="31" w:name="_Toc433184104"/>
-      <w:bookmarkStart w:id="32" w:name="_Toc460785118"/>
+      <w:bookmarkStart w:id="32" w:name="_Toc433184104"/>
+      <w:bookmarkStart w:id="33" w:name="_Toc460785118"/>
       <w:r>
         <w:t>Bevezetés</w:t>
       </w:r>
-      <w:bookmarkEnd w:id="31"/>
       <w:bookmarkEnd w:id="32"/>
+      <w:bookmarkEnd w:id="33"/>
     </w:p>
     <w:p>
       <w:r>
@@ -2756,13 +2751,13 @@
         <w:spacing w:before="240" w:after="60" w:line="360" w:lineRule="auto"/>
         <w:ind w:left="0" w:firstLine="0"/>
       </w:pPr>
-      <w:bookmarkStart w:id="33" w:name="_Toc433184105"/>
-      <w:bookmarkStart w:id="34" w:name="_Toc460785119"/>
+      <w:bookmarkStart w:id="34" w:name="_Toc433184105"/>
+      <w:bookmarkStart w:id="35" w:name="_Toc460785119"/>
       <w:r>
         <w:t>Irodalomkutatás, technológiák, hasonló alkotások bemutatása</w:t>
       </w:r>
-      <w:bookmarkEnd w:id="33"/>
       <w:bookmarkEnd w:id="34"/>
+      <w:bookmarkEnd w:id="35"/>
     </w:p>
     <w:p>
       <w:r>
@@ -2781,14 +2776,14 @@
         <w:spacing w:before="240" w:after="60" w:line="360" w:lineRule="auto"/>
         <w:ind w:left="0" w:firstLine="0"/>
       </w:pPr>
-      <w:bookmarkStart w:id="35" w:name="_Toc433184106"/>
-      <w:bookmarkStart w:id="36" w:name="_Toc460785120"/>
+      <w:bookmarkStart w:id="36" w:name="_Toc433184106"/>
+      <w:bookmarkStart w:id="37" w:name="_Toc460785120"/>
       <w:r>
         <w:lastRenderedPageBreak/>
         <w:t>A feladatkiírás pontosítása és részletes elemzése</w:t>
       </w:r>
-      <w:bookmarkEnd w:id="35"/>
       <w:bookmarkEnd w:id="36"/>
+      <w:bookmarkEnd w:id="37"/>
     </w:p>
     <w:p>
       <w:r>
@@ -2820,13 +2815,13 @@
         <w:spacing w:before="240" w:after="60" w:line="360" w:lineRule="auto"/>
         <w:ind w:left="0" w:firstLine="0"/>
       </w:pPr>
-      <w:bookmarkStart w:id="37" w:name="_Toc433184107"/>
-      <w:bookmarkStart w:id="38" w:name="_Toc460785121"/>
+      <w:bookmarkStart w:id="38" w:name="_Toc433184107"/>
+      <w:bookmarkStart w:id="39" w:name="_Toc460785121"/>
       <w:r>
         <w:t>Önálló munka bemutatása</w:t>
       </w:r>
-      <w:bookmarkEnd w:id="37"/>
       <w:bookmarkEnd w:id="38"/>
+      <w:bookmarkEnd w:id="39"/>
     </w:p>
     <w:p>
       <w:r>
@@ -2846,12 +2841,7 @@
         <w:t xml:space="preserve">mérnök informatikus </w:t>
       </w:r>
       <w:r>
-        <w:t>barátodnak kell bemutatnod</w:t>
-      </w:r>
-      <w:bookmarkStart w:id="39" w:name="_GoBack"/>
-      <w:bookmarkEnd w:id="39"/>
-      <w:r>
-        <w:t xml:space="preserve"> a szoftvert amit készítettél. Tervezz meg egy gondolati szálat, ami mentén be akarod mutatni neki. Például kezdheted az adatbázistól, melyen keresztül bemutatod az adatmodellt, majd az erre épülő üzleti logikai réteget, végül pedig a felhasználói felületet. De haladhatsz vízszintesen is, modulról, modulra a rendszer bemutatása során. A lényeg, hogy legyen valamilyen rendező elv, s ezen belül se </w:t>
+        <w:t xml:space="preserve">barátodnak kell bemutatnod a szoftvert amit készítettél. Tervezz meg egy gondolati szálat, ami mentén be akarod mutatni neki. Például kezdheted az adatbázistól, melyen keresztül bemutatod az adatmodellt, majd az erre épülő üzleti logikai réteget, végül pedig a felhasználói felületet. De haladhatsz vízszintesen is, modulról, modulra a rendszer bemutatása során. A lényeg, hogy legyen valamilyen rendező elv, s ezen belül se </w:t>
       </w:r>
       <w:r>
         <w:rPr>
@@ -3569,7 +3559,7 @@
       <w:r>
         <w:rPr>
           <w:noProof/>
-          <w:lang w:val="en-US"/>
+          <w:lang w:eastAsia="hu-HU"/>
         </w:rPr>
         <w:lastRenderedPageBreak/>
         <w:drawing>
@@ -3632,27 +3622,14 @@
       <w:pPr>
         <w:pStyle w:val="Kpalrs"/>
       </w:pPr>
-      <w:r>
-        <w:fldChar w:fldCharType="begin"/>
-      </w:r>
-      <w:r>
-        <w:instrText xml:space="preserve"> SEQ ábra \* ARABIC </w:instrText>
-      </w:r>
-      <w:r>
-        <w:fldChar w:fldCharType="separate"/>
-      </w:r>
-      <w:r>
-        <w:rPr>
-          <w:noProof/>
-        </w:rPr>
-        <w:t>1</w:t>
-      </w:r>
-      <w:r>
-        <w:rPr>
-          <w:noProof/>
-        </w:rPr>
-        <w:fldChar w:fldCharType="end"/>
-      </w:r>
+      <w:fldSimple w:instr=" SEQ ábra \* ARABIC ">
+        <w:r>
+          <w:rPr>
+            <w:noProof/>
+          </w:rPr>
+          <w:t>1</w:t>
+        </w:r>
+      </w:fldSimple>
       <w:r>
         <w:t>. ábra: Stílus eszköztár rögzítése</w:t>
       </w:r>
@@ -3732,7 +3709,7 @@
       <w:r>
         <w:rPr>
           <w:noProof/>
-          <w:lang w:val="en-US"/>
+          <w:lang w:eastAsia="hu-HU"/>
         </w:rPr>
         <w:drawing>
           <wp:inline distT="0" distB="0" distL="0" distR="0" wp14:anchorId="1F40251D" wp14:editId="7ADC8579">
@@ -3788,27 +3765,14 @@
       <w:pPr>
         <w:pStyle w:val="Kpalrs"/>
       </w:pPr>
-      <w:r>
-        <w:fldChar w:fldCharType="begin"/>
-      </w:r>
-      <w:r>
-        <w:instrText xml:space="preserve"> SEQ ábra \* ARABIC </w:instrText>
-      </w:r>
-      <w:r>
-        <w:fldChar w:fldCharType="separate"/>
-      </w:r>
-      <w:r>
-        <w:rPr>
-          <w:noProof/>
-        </w:rPr>
-        <w:t>2</w:t>
-      </w:r>
-      <w:r>
-        <w:rPr>
-          <w:noProof/>
-        </w:rPr>
-        <w:fldChar w:fldCharType="end"/>
-      </w:r>
+      <w:fldSimple w:instr=" SEQ ábra \* ARABIC ">
+        <w:r>
+          <w:rPr>
+            <w:noProof/>
+          </w:rPr>
+          <w:t>2</w:t>
+        </w:r>
+      </w:fldSimple>
       <w:r>
         <w:t>. ábra: Beillesztés formázás nélkül</w:t>
       </w:r>
@@ -4089,7 +4053,7 @@
       <w:r>
         <w:rPr>
           <w:noProof/>
-          <w:lang w:val="en-US"/>
+          <w:lang w:eastAsia="hu-HU"/>
         </w:rPr>
         <w:drawing>
           <wp:inline distT="0" distB="0" distL="0" distR="0" wp14:anchorId="78F97F25" wp14:editId="168FA8F4">
@@ -4151,7 +4115,7 @@
       <w:r>
         <w:rPr>
           <w:noProof/>
-          <w:lang w:val="en-US"/>
+          <w:lang w:eastAsia="hu-HU"/>
         </w:rPr>
         <w:drawing>
           <wp:inline distT="0" distB="0" distL="0" distR="0" wp14:anchorId="20514B85" wp14:editId="69CAED9A">
@@ -4213,27 +4177,14 @@
       <w:pPr>
         <w:pStyle w:val="Kpalrs"/>
       </w:pPr>
-      <w:r>
-        <w:fldChar w:fldCharType="begin"/>
-      </w:r>
-      <w:r>
-        <w:instrText xml:space="preserve"> SEQ ábra \* ARABIC </w:instrText>
-      </w:r>
-      <w:r>
-        <w:fldChar w:fldCharType="separate"/>
-      </w:r>
-      <w:r>
-        <w:rPr>
-          <w:noProof/>
-        </w:rPr>
-        <w:t>3</w:t>
-      </w:r>
-      <w:r>
-        <w:rPr>
-          <w:noProof/>
-        </w:rPr>
-        <w:fldChar w:fldCharType="end"/>
-      </w:r>
+      <w:fldSimple w:instr=" SEQ ábra \* ARABIC ">
+        <w:r>
+          <w:rPr>
+            <w:noProof/>
+          </w:rPr>
+          <w:t>3</w:t>
+        </w:r>
+      </w:fldSimple>
       <w:r>
         <w:t>. ábra: Ellenőrzés nyelvének megadása</w:t>
       </w:r>
@@ -4313,7 +4264,7 @@
       <w:r>
         <w:rPr>
           <w:noProof/>
-          <w:lang w:val="en-US"/>
+          <w:lang w:eastAsia="hu-HU"/>
         </w:rPr>
         <w:drawing>
           <wp:inline distT="0" distB="0" distL="0" distR="0" wp14:anchorId="27247AD5" wp14:editId="3D88F67A">
@@ -4369,27 +4320,14 @@
       <w:pPr>
         <w:pStyle w:val="Kpalrs"/>
       </w:pPr>
-      <w:r>
-        <w:fldChar w:fldCharType="begin"/>
-      </w:r>
-      <w:r>
-        <w:instrText xml:space="preserve"> SEQ ábra \* ARABIC </w:instrText>
-      </w:r>
-      <w:r>
-        <w:fldChar w:fldCharType="separate"/>
-      </w:r>
-      <w:r>
-        <w:rPr>
-          <w:noProof/>
-        </w:rPr>
-        <w:t>4</w:t>
-      </w:r>
-      <w:r>
-        <w:rPr>
-          <w:noProof/>
-        </w:rPr>
-        <w:fldChar w:fldCharType="end"/>
-      </w:r>
+      <w:fldSimple w:instr=" SEQ ábra \* ARABIC ">
+        <w:r>
+          <w:rPr>
+            <w:noProof/>
+          </w:rPr>
+          <w:t>4</w:t>
+        </w:r>
+      </w:fldSimple>
       <w:r>
         <w:t>. ábra: Példa képaláírásra</w:t>
       </w:r>
@@ -4431,7 +4369,7 @@
       <w:r>
         <w:rPr>
           <w:noProof/>
-          <w:lang w:val="en-US"/>
+          <w:lang w:eastAsia="hu-HU"/>
         </w:rPr>
         <w:drawing>
           <wp:inline distT="0" distB="0" distL="0" distR="0" wp14:anchorId="4A646988" wp14:editId="09315DA0">
@@ -4487,11 +4425,32 @@
       <w:pPr>
         <w:pStyle w:val="Kpalrs"/>
       </w:pPr>
+      <w:fldSimple w:instr=" SEQ ábra \* ARABIC ">
+        <w:r>
+          <w:rPr>
+            <w:noProof/>
+          </w:rPr>
+          <w:t>5</w:t>
+        </w:r>
+      </w:fldSimple>
+      <w:r>
+        <w:t>. ábra: A raszteres képek nyomtatásban csúúúúnyák lesznek</w:t>
+      </w:r>
+    </w:p>
+    <w:p>
+      <w:r>
+        <w:t>Ha tehát lehetséges, használjunk vektorgrafikus ábrákat, vagyis a diagramokat, forráskódot stb. ne képenyőképeken keresztül, hanem közvetlen copy-paste megoldással másoljuk át a dokumentumunkba.</w:t>
+      </w:r>
+    </w:p>
+    <w:p>
+      <w:r>
+        <w:t xml:space="preserve">Ha elkerülhetetlen a raszteres képek használata, akkor próbáljunk meg minél magasabb felbontású képet berakni. Bár a képernyőn nem feltétlenül látszik majd a különbség, de a nyomtató ki tudja majd használni a magasabb felbontású képet. A </w:t>
+      </w:r>
       <w:r>
         <w:fldChar w:fldCharType="begin"/>
       </w:r>
       <w:r>
-        <w:instrText xml:space="preserve"> SEQ ábra \* ARABIC </w:instrText>
+        <w:instrText xml:space="preserve"> REF _Ref433021632 \h </w:instrText>
       </w:r>
       <w:r>
         <w:fldChar w:fldCharType="separate"/>
@@ -4500,60 +4459,26 @@
         <w:rPr>
           <w:noProof/>
         </w:rPr>
-        <w:t>5</w:t>
-      </w:r>
+        <w:t>6</w:t>
+      </w:r>
+      <w:r>
+        <w:t>. ábra</w:t>
+      </w:r>
+      <w:r>
+        <w:fldChar w:fldCharType="end"/>
+      </w:r>
+      <w:r>
+        <w:t xml:space="preserve"> például igen magas felbontású, amit láthatsz is, ha felnagyítod.</w:t>
+      </w:r>
+    </w:p>
+    <w:p>
+      <w:pPr>
+        <w:pStyle w:val="Kp"/>
+      </w:pPr>
       <w:r>
         <w:rPr>
           <w:noProof/>
-        </w:rPr>
-        <w:fldChar w:fldCharType="end"/>
-      </w:r>
-      <w:r>
-        <w:t>. ábra: A raszteres képek nyomtatásban csúúúúnyák lesznek</w:t>
-      </w:r>
-    </w:p>
-    <w:p>
-      <w:r>
-        <w:t>Ha tehát lehetséges, használjunk vektorgrafikus ábrákat, vagyis a diagramokat, forráskódot stb. ne képenyőképeken keresztül, hanem közvetlen copy-paste megoldással másoljuk át a dokumentumunkba.</w:t>
-      </w:r>
-    </w:p>
-    <w:p>
-      <w:r>
-        <w:t xml:space="preserve">Ha elkerülhetetlen a raszteres képek használata, akkor próbáljunk meg minél magasabb felbontású képet berakni. Bár a képernyőn nem feltétlenül látszik majd a különbség, de a nyomtató ki tudja majd használni a magasabb felbontású képet. A </w:t>
-      </w:r>
-      <w:r>
-        <w:fldChar w:fldCharType="begin"/>
-      </w:r>
-      <w:r>
-        <w:instrText xml:space="preserve"> REF _Ref433021632 \h </w:instrText>
-      </w:r>
-      <w:r>
-        <w:fldChar w:fldCharType="separate"/>
-      </w:r>
-      <w:r>
-        <w:rPr>
-          <w:noProof/>
-        </w:rPr>
-        <w:t>6</w:t>
-      </w:r>
-      <w:r>
-        <w:t>. ábra</w:t>
-      </w:r>
-      <w:r>
-        <w:fldChar w:fldCharType="end"/>
-      </w:r>
-      <w:r>
-        <w:t xml:space="preserve"> például igen magas felbontású, amit láthatsz is, ha felnagyítod.</w:t>
-      </w:r>
-    </w:p>
-    <w:p>
-      <w:pPr>
-        <w:pStyle w:val="Kp"/>
-      </w:pPr>
-      <w:r>
-        <w:rPr>
-          <w:noProof/>
-          <w:lang w:val="en-US"/>
+          <w:lang w:eastAsia="hu-HU"/>
         </w:rPr>
         <w:drawing>
           <wp:inline distT="0" distB="0" distL="0" distR="0" wp14:anchorId="45E18716" wp14:editId="7808272A">
@@ -4975,27 +4900,14 @@
       <w:r>
         <w:t>.</w:t>
       </w:r>
-      <w:r>
-        <w:fldChar w:fldCharType="begin"/>
-      </w:r>
-      <w:r>
-        <w:instrText xml:space="preserve"> SEQ táblázat \* ARABIC \s 1 </w:instrText>
-      </w:r>
-      <w:r>
-        <w:fldChar w:fldCharType="separate"/>
-      </w:r>
-      <w:r>
-        <w:rPr>
-          <w:noProof/>
-        </w:rPr>
-        <w:t>1</w:t>
-      </w:r>
-      <w:r>
-        <w:rPr>
-          <w:noProof/>
-        </w:rPr>
-        <w:fldChar w:fldCharType="end"/>
-      </w:r>
+      <w:fldSimple w:instr=" SEQ táblázat \* ARABIC \s 1 ">
+        <w:r>
+          <w:rPr>
+            <w:noProof/>
+          </w:rPr>
+          <w:t>1</w:t>
+        </w:r>
+      </w:fldSimple>
       <w:r>
         <w:t>.</w:t>
       </w:r>
@@ -5053,7 +4965,7 @@
       <w:r>
         <w:rPr>
           <w:noProof/>
-          <w:lang w:val="en-US"/>
+          <w:lang w:eastAsia="hu-HU"/>
         </w:rPr>
         <w:drawing>
           <wp:inline distT="0" distB="0" distL="0" distR="0" wp14:anchorId="6BD35DBB" wp14:editId="26BFC94B">
@@ -5281,7 +5193,7 @@
       <w:r>
         <w:rPr>
           <w:noProof/>
-          <w:lang w:val="en-US"/>
+          <w:lang w:eastAsia="hu-HU"/>
         </w:rPr>
         <w:drawing>
           <wp:inline distT="0" distB="0" distL="0" distR="0" wp14:anchorId="269A0D8D" wp14:editId="7F06A2C0">
@@ -5337,27 +5249,14 @@
       <w:pPr>
         <w:pStyle w:val="Kpalrs"/>
       </w:pPr>
-      <w:r>
-        <w:fldChar w:fldCharType="begin"/>
-      </w:r>
-      <w:r>
-        <w:instrText xml:space="preserve"> SEQ ábra \* ARABIC </w:instrText>
-      </w:r>
-      <w:r>
-        <w:fldChar w:fldCharType="separate"/>
-      </w:r>
-      <w:r>
-        <w:rPr>
-          <w:noProof/>
-        </w:rPr>
-        <w:t>8</w:t>
-      </w:r>
-      <w:r>
-        <w:rPr>
-          <w:noProof/>
-        </w:rPr>
-        <w:fldChar w:fldCharType="end"/>
-      </w:r>
+      <w:fldSimple w:instr=" SEQ ábra \* ARABIC ">
+        <w:r>
+          <w:rPr>
+            <w:noProof/>
+          </w:rPr>
+          <w:t>8</w:t>
+        </w:r>
+      </w:fldSimple>
       <w:r>
         <w:t>. ábra: Idézetek és irodalomjegyzék</w:t>
       </w:r>
@@ -5677,7 +5576,7 @@
       <w:r>
         <w:rPr>
           <w:noProof/>
-          <w:lang w:val="en-US"/>
+          <w:lang w:eastAsia="hu-HU"/>
         </w:rPr>
         <w:drawing>
           <wp:inline distT="0" distB="0" distL="0" distR="0" wp14:anchorId="3C9E995C" wp14:editId="2B6E30C5">
@@ -5733,27 +5632,14 @@
       <w:pPr>
         <w:pStyle w:val="Kpalrs"/>
       </w:pPr>
-      <w:r>
-        <w:fldChar w:fldCharType="begin"/>
-      </w:r>
-      <w:r>
-        <w:instrText xml:space="preserve"> SEQ ábra \* ARABIC </w:instrText>
-      </w:r>
-      <w:r>
-        <w:fldChar w:fldCharType="separate"/>
-      </w:r>
-      <w:r>
-        <w:rPr>
-          <w:noProof/>
-        </w:rPr>
-        <w:t>9</w:t>
-      </w:r>
-      <w:r>
-        <w:rPr>
-          <w:noProof/>
-        </w:rPr>
-        <w:fldChar w:fldCharType="end"/>
-      </w:r>
+      <w:fldSimple w:instr=" SEQ ábra \* ARABIC ">
+        <w:r>
+          <w:rPr>
+            <w:noProof/>
+          </w:rPr>
+          <w:t>9</w:t>
+        </w:r>
+      </w:fldSimple>
       <w:r>
         <w:t>. ábra: Navigációs ablak</w:t>
       </w:r>
@@ -5813,7 +5699,7 @@
       <w:r>
         <w:rPr>
           <w:noProof/>
-          <w:lang w:val="en-US"/>
+          <w:lang w:eastAsia="hu-HU"/>
         </w:rPr>
         <w:drawing>
           <wp:inline distT="0" distB="0" distL="0" distR="0" wp14:anchorId="3D51C0F2" wp14:editId="0463D36B">
@@ -5869,30 +5755,14 @@
       <w:pPr>
         <w:pStyle w:val="Kpalrs"/>
       </w:pPr>
-      <w:r>
-        <w:fldChar w:fldCharType="begin"/>
-      </w:r>
-      <w:r>
-        <w:instrText xml:space="preserve"> SEQ ábra \* ARA</w:instrText>
-      </w:r>
-      <w:r>
-        <w:instrText xml:space="preserve">BIC </w:instrText>
-      </w:r>
-      <w:r>
-        <w:fldChar w:fldCharType="separate"/>
-      </w:r>
-      <w:r>
-        <w:rPr>
-          <w:noProof/>
-        </w:rPr>
-        <w:t>10</w:t>
-      </w:r>
-      <w:r>
-        <w:rPr>
-          <w:noProof/>
-        </w:rPr>
-        <w:fldChar w:fldCharType="end"/>
-      </w:r>
+      <w:fldSimple w:instr=" SEQ ábra \* ARABIC ">
+        <w:r>
+          <w:rPr>
+            <w:noProof/>
+          </w:rPr>
+          <w:t>10</w:t>
+        </w:r>
+      </w:fldSimple>
       <w:r>
         <w:t>. ábra: Ellenőrizd, hogy minden bekarikázott funkciót ismersz-e!</w:t>
       </w:r>
@@ -6030,7 +5900,7 @@
       <w:r>
         <w:rPr>
           <w:noProof/>
-          <w:lang w:val="en-US"/>
+          <w:lang w:eastAsia="hu-HU"/>
         </w:rPr>
         <w:drawing>
           <wp:inline distT="0" distB="0" distL="0" distR="0" wp14:anchorId="04B258A3" wp14:editId="48FF117F">
@@ -6086,59 +5956,43 @@
       <w:pPr>
         <w:pStyle w:val="Kpalrs"/>
       </w:pPr>
-      <w:r>
-        <w:fldChar w:fldCharType="begin"/>
-      </w:r>
-      <w:r>
-        <w:instrText xml:space="preserve"> SEQ ábra \* ARAB</w:instrText>
-      </w:r>
-      <w:r>
-        <w:instrText xml:space="preserve">IC </w:instrText>
-      </w:r>
-      <w:r>
-        <w:fldChar w:fldCharType="separate"/>
-      </w:r>
+      <w:fldSimple w:instr=" SEQ ábra \* ARABIC ">
+        <w:r>
+          <w:rPr>
+            <w:noProof/>
+          </w:rPr>
+          <w:t>11</w:t>
+        </w:r>
+      </w:fldSimple>
+      <w:r>
+        <w:t>. ábra: A behúzások mértékének csökkentése Visual Studió</w:t>
+      </w:r>
+      <w:r>
+        <w:t>ban</w:t>
+      </w:r>
+    </w:p>
+    <w:p>
+      <w:r>
+        <w:t xml:space="preserve">A másolandó kódrészlet kijelölésekor tartsuk lenyomva az </w:t>
+      </w:r>
+      <w:r>
+        <w:t>Alt b</w:t>
+      </w:r>
+      <w:r>
+        <w:t>illentyűt</w:t>
+      </w:r>
+      <w:r>
+        <w:t>. Így a valóban releváns részekre korlátozhatjuk a kijelölést.</w:t>
+      </w:r>
+    </w:p>
+    <w:p>
+      <w:pPr>
+        <w:pStyle w:val="Kp"/>
+      </w:pPr>
       <w:r>
         <w:rPr>
           <w:noProof/>
-        </w:rPr>
-        <w:t>11</w:t>
-      </w:r>
-      <w:r>
-        <w:rPr>
-          <w:noProof/>
-        </w:rPr>
-        <w:fldChar w:fldCharType="end"/>
-      </w:r>
-      <w:r>
-        <w:t>. ábra: A behúzások mértékének csökkentése Visual Studió</w:t>
-      </w:r>
-      <w:r>
-        <w:t>ban</w:t>
-      </w:r>
-    </w:p>
-    <w:p>
-      <w:r>
-        <w:t xml:space="preserve">A másolandó kódrészlet kijelölésekor tartsuk lenyomva az </w:t>
-      </w:r>
-      <w:r>
-        <w:t>Alt b</w:t>
-      </w:r>
-      <w:r>
-        <w:t>illentyűt</w:t>
-      </w:r>
-      <w:r>
-        <w:t>. Így a valóban releváns részekre korlátozhatjuk a kijelölést.</w:t>
-      </w:r>
-    </w:p>
-    <w:p>
-      <w:pPr>
-        <w:pStyle w:val="Kp"/>
-      </w:pPr>
-      <w:r>
-        <w:rPr>
-          <w:noProof/>
-          <w:lang w:val="en-US"/>
+          <w:lang w:eastAsia="hu-HU"/>
         </w:rPr>
         <w:drawing>
           <wp:inline distT="0" distB="0" distL="0" distR="0" wp14:anchorId="7C4F1C62" wp14:editId="0200E759">
@@ -6194,27 +6048,14 @@
       <w:pPr>
         <w:pStyle w:val="Kpalrs"/>
       </w:pPr>
-      <w:r>
-        <w:fldChar w:fldCharType="begin"/>
-      </w:r>
-      <w:r>
-        <w:instrText xml:space="preserve"> SEQ ábra \* ARABIC </w:instrText>
-      </w:r>
-      <w:r>
-        <w:fldChar w:fldCharType="separate"/>
-      </w:r>
-      <w:r>
-        <w:rPr>
-          <w:noProof/>
-        </w:rPr>
-        <w:t>12</w:t>
-      </w:r>
-      <w:r>
-        <w:rPr>
-          <w:noProof/>
-        </w:rPr>
-        <w:fldChar w:fldCharType="end"/>
-      </w:r>
+      <w:fldSimple w:instr=" SEQ ábra \* ARABIC ">
+        <w:r>
+          <w:rPr>
+            <w:noProof/>
+          </w:rPr>
+          <w:t>12</w:t>
+        </w:r>
+      </w:fldSimple>
       <w:r>
         <w:t>. ábra: Kódblokk kijelölése Alt + egérkurzor segítségével</w:t>
       </w:r>
@@ -7194,7 +7035,7 @@
           <w:rPr>
             <w:noProof/>
           </w:rPr>
-          <w:t>12</w:t>
+          <w:t>11</w:t>
         </w:r>
         <w:r>
           <w:fldChar w:fldCharType="end"/>
@@ -11860,7 +11701,7 @@
 </file>
 
 <file path=customXml/itemProps1.xml><?xml version="1.0" encoding="utf-8"?>
-<ds:datastoreItem xmlns:ds="http://schemas.openxmlformats.org/officeDocument/2006/customXml" ds:itemID="{45563B0C-6928-4BF5-AA7C-484ECF7E5085}">
+<ds:datastoreItem xmlns:ds="http://schemas.openxmlformats.org/officeDocument/2006/customXml" ds:itemID="{51C7DFAE-0861-447C-9F89-2233DBE890E4}">
   <ds:schemaRefs>
     <ds:schemaRef ds:uri="http://schemas.openxmlformats.org/officeDocument/2006/bibliography"/>
   </ds:schemaRefs>

</xml_diff>